<commit_message>
CFG & implementation summary in writeup
</commit_message>
<xml_diff>
--- a/asst1/15_745_A1.docx
+++ b/asst1/15_745_A1.docx
@@ -1,6 +1,6 @@
 
 <file path=word/document.xml><?xml version="1.0" encoding="utf-8"?>
-<w:document xmlns:wpc="http://schemas.microsoft.com/office/word/2010/wordprocessingCanvas" xmlns:mc="http://schemas.openxmlformats.org/markup-compatibility/2006" xmlns:o="urn:schemas-microsoft-com:office:office" xmlns:r="http://schemas.openxmlformats.org/officeDocument/2006/relationships" xmlns:m="http://schemas.openxmlformats.org/officeDocument/2006/math" xmlns:v="urn:schemas-microsoft-com:vml" xmlns:wp14="http://schemas.microsoft.com/office/word/2010/wordprocessingDrawing" xmlns:wp="http://schemas.openxmlformats.org/drawingml/2006/wordprocessingDrawing" xmlns:w10="urn:schemas-microsoft-com:office:word" xmlns:w="http://schemas.openxmlformats.org/wordprocessingml/2006/main" xmlns:w14="http://schemas.microsoft.com/office/word/2010/wordml" xmlns:w15="http://schemas.microsoft.com/office/word/2012/wordml" xmlns:wpg="http://schemas.microsoft.com/office/word/2010/wordprocessingGroup" xmlns:wpi="http://schemas.microsoft.com/office/word/2010/wordprocessingInk" xmlns:wne="http://schemas.microsoft.com/office/word/2006/wordml" xmlns:wps="http://schemas.microsoft.com/office/word/2010/wordprocessingShape" mc:Ignorable="w14 w15 wp14">
+<w:document xmlns:wpc="http://schemas.microsoft.com/office/word/2010/wordprocessingCanvas" xmlns:mc="http://schemas.openxmlformats.org/markup-compatibility/2006" xmlns:o="urn:schemas-microsoft-com:office:office" xmlns:r="http://schemas.openxmlformats.org/officeDocument/2006/relationships" xmlns:m="http://schemas.openxmlformats.org/officeDocument/2006/math" xmlns:v="urn:schemas-microsoft-com:vml" xmlns:wp14="http://schemas.microsoft.com/office/word/2010/wordprocessingDrawing" xmlns:wp="http://schemas.openxmlformats.org/drawingml/2006/wordprocessingDrawing" xmlns:w10="urn:schemas-microsoft-com:office:word" xmlns:w="http://schemas.openxmlformats.org/wordprocessingml/2006/main" xmlns:w14="http://schemas.microsoft.com/office/word/2010/wordml" xmlns:wpg="http://schemas.microsoft.com/office/word/2010/wordprocessingGroup" xmlns:wpi="http://schemas.microsoft.com/office/word/2010/wordprocessingInk" xmlns:wne="http://schemas.microsoft.com/office/word/2006/wordml" xmlns:wps="http://schemas.microsoft.com/office/word/2010/wordprocessingShape" mc:Ignorable="w14 wp14">
   <w:body>
     <w:p>
       <w:r>
@@ -15,100 +15,259 @@
         <w:rPr>
           <w:b/>
         </w:rPr>
-        <w:t>Assignment 1 Writeup</w:t>
-      </w:r>
-    </w:p>
-    <w:p>
+        <w:t xml:space="preserve">Assignment 1 </w:t>
+      </w:r>
+      <w:proofErr w:type="spellStart"/>
       <w:r>
         <w:rPr>
           <w:b/>
         </w:rPr>
-        <w:t>Prashanth Suresh, psuresh</w:t>
-      </w:r>
-    </w:p>
-    <w:p>
+        <w:t>Writeup</w:t>
+      </w:r>
+      <w:proofErr w:type="spellEnd"/>
+    </w:p>
+    <w:p>
+      <w:proofErr w:type="spellStart"/>
       <w:r>
         <w:rPr>
           <w:b/>
         </w:rPr>
-        <w:t>Ben Humberston, bhumbers</w:t>
-      </w:r>
+        <w:t>Prashanth</w:t>
+      </w:r>
+      <w:proofErr w:type="spellEnd"/>
+      <w:r>
+        <w:rPr>
+          <w:b/>
+        </w:rPr>
+        <w:t xml:space="preserve"> Suresh, </w:t>
+      </w:r>
+      <w:proofErr w:type="spellStart"/>
+      <w:r>
+        <w:rPr>
+          <w:b/>
+        </w:rPr>
+        <w:t>psuresh</w:t>
+      </w:r>
+      <w:proofErr w:type="spellEnd"/>
+    </w:p>
+    <w:p>
+      <w:r>
+        <w:rPr>
+          <w:b/>
+        </w:rPr>
+        <w:t xml:space="preserve">Ben </w:t>
+      </w:r>
+      <w:proofErr w:type="spellStart"/>
+      <w:r>
+        <w:rPr>
+          <w:b/>
+        </w:rPr>
+        <w:t>Humberston</w:t>
+      </w:r>
+      <w:proofErr w:type="spellEnd"/>
+      <w:r>
+        <w:rPr>
+          <w:b/>
+        </w:rPr>
+        <w:t xml:space="preserve">, </w:t>
+      </w:r>
+      <w:proofErr w:type="spellStart"/>
+      <w:r>
+        <w:rPr>
+          <w:b/>
+        </w:rPr>
+        <w:t>bhumbers</w:t>
+      </w:r>
+      <w:proofErr w:type="spellEnd"/>
     </w:p>
     <w:p/>
     <w:p>
-      <w:r>
-        <w:rPr>
-          <w:shd w:val="clear" w:color="auto" w:fill="FFFF00"/>
-        </w:rPr>
-        <w:t xml:space="preserve">TODO: </w:t>
-      </w:r>
-      <w:r>
-        <w:rPr>
-          <w:shd w:val="clear" w:color="auto" w:fill="FFFF00"/>
-        </w:rPr>
-        <w:t xml:space="preserve">Ben: </w:t>
-      </w:r>
-      <w:r>
-        <w:rPr>
-          <w:shd w:val="clear" w:color="auto" w:fill="FFFF00"/>
-        </w:rPr>
-        <w:t>brief report on pass implementation</w:t>
-      </w:r>
-    </w:p>
-    <w:p>
-      <w:r>
-        <w:rPr>
-          <w:shd w:val="clear" w:color="auto" w:fill="FFFF00"/>
-        </w:rPr>
-        <w:t xml:space="preserve">TODO: Prashanth: </w:t>
-      </w:r>
-      <w:r>
-        <w:rPr>
-          <w:shd w:val="clear" w:color="auto" w:fill="FFFF00"/>
-        </w:rPr>
-        <w:t>Source code listing</w:t>
-      </w:r>
-    </w:p>
-    <w:p>
-      <w:r>
-        <w:rPr>
-          <w:shd w:val="clear" w:color="auto" w:fill="FFFF00"/>
-        </w:rPr>
-        <w:t xml:space="preserve">TODO: </w:t>
-      </w:r>
-      <w:r>
-        <w:rPr>
-          <w:shd w:val="clear" w:color="auto" w:fill="FFFF00"/>
-        </w:rPr>
-        <w:t>Ben or Prash</w:t>
-      </w:r>
-      <w:r>
-        <w:rPr>
-          <w:shd w:val="clear" w:color="auto" w:fill="FFFF00"/>
-        </w:rPr>
-        <w:t>anth:</w:t>
-      </w:r>
-      <w:r>
-        <w:rPr>
-          <w:shd w:val="clear" w:color="auto" w:fill="FFFF00"/>
-        </w:rPr>
-        <w:t xml:space="preserve"> </w:t>
-      </w:r>
-      <w:r>
-        <w:rPr>
-          <w:shd w:val="clear" w:color="auto" w:fill="FFFF00"/>
-        </w:rPr>
-        <w:t>Listing of additional tests</w:t>
-      </w:r>
-    </w:p>
-    <w:p/>
-    <w:p>
-      <w:r>
+      <w:pPr>
         <w:rPr>
           <w:b/>
           <w:sz w:val="36"/>
           <w:szCs w:val="36"/>
         </w:rPr>
+      </w:pPr>
+      <w:r>
+        <w:rPr>
+          <w:b/>
+          <w:sz w:val="36"/>
+          <w:szCs w:val="36"/>
+        </w:rPr>
+        <w:t>Implementation Summary</w:t>
+      </w:r>
+    </w:p>
+    <w:p>
+      <w:pPr>
+        <w:rPr>
+          <w:b/>
+        </w:rPr>
+      </w:pPr>
+    </w:p>
+    <w:p>
+      <w:pPr>
+        <w:rPr>
+          <w:b/>
+        </w:rPr>
+      </w:pPr>
+      <w:proofErr w:type="spellStart"/>
+      <w:r>
+        <w:rPr>
+          <w:b/>
+        </w:rPr>
+        <w:t>FunctionInfo</w:t>
+      </w:r>
+      <w:proofErr w:type="spellEnd"/>
+      <w:r>
+        <w:rPr>
+          <w:b/>
+        </w:rPr>
+        <w:t>:</w:t>
+      </w:r>
+    </w:p>
+    <w:p>
+      <w:r>
+        <w:t xml:space="preserve">All implementation is found in </w:t>
+      </w:r>
+      <w:proofErr w:type="spellStart"/>
+      <w:r>
+        <w:t>FunctionInfo</w:t>
+      </w:r>
+      <w:proofErr w:type="spellEnd"/>
+      <w:r>
+        <w:t>::</w:t>
+      </w:r>
+      <w:proofErr w:type="spellStart"/>
+      <w:proofErr w:type="gramStart"/>
+      <w:r>
+        <w:t>printFunctionInfo</w:t>
+      </w:r>
+      <w:proofErr w:type="spellEnd"/>
+      <w:r>
+        <w:t>(</w:t>
+      </w:r>
+      <w:proofErr w:type="gramEnd"/>
+      <w:r>
+        <w:t>). We iterate through all functions in the module and calculate statistics for each independently. This includes an inner iteration for call counts where we examine all instructions in the module to test whether it matches the current function under consideration; this could be optimized by collecting the call counts for all functions at once in a single pass through the module</w:t>
+      </w:r>
+      <w:r>
+        <w:t xml:space="preserve">, but we consider the </w:t>
+      </w:r>
+      <w:proofErr w:type="spellStart"/>
+      <w:r>
+        <w:t>unoptimized</w:t>
+      </w:r>
+      <w:proofErr w:type="spellEnd"/>
+      <w:r>
+        <w:t xml:space="preserve"> form workable.</w:t>
+      </w:r>
+    </w:p>
+    <w:p/>
+    <w:p>
+      <w:proofErr w:type="spellStart"/>
+      <w:r>
+        <w:rPr>
+          <w:b/>
+        </w:rPr>
+        <w:t>LocalOpts</w:t>
+      </w:r>
+      <w:proofErr w:type="spellEnd"/>
+      <w:r>
+        <w:rPr>
+          <w:b/>
+        </w:rPr>
+        <w:t>:</w:t>
+      </w:r>
+    </w:p>
+    <w:p/>
+    <w:p>
+      <w:bookmarkStart w:id="0" w:name="_GoBack"/>
+      <w:bookmarkEnd w:id="0"/>
+    </w:p>
+    <w:p/>
+    <w:p>
+      <w:r>
+        <w:rPr>
+          <w:shd w:val="clear" w:color="auto" w:fill="FFFF00"/>
+        </w:rPr>
+        <w:t xml:space="preserve">TODO: </w:t>
+      </w:r>
+      <w:proofErr w:type="spellStart"/>
+      <w:r>
+        <w:rPr>
+          <w:shd w:val="clear" w:color="auto" w:fill="FFFF00"/>
+        </w:rPr>
+        <w:t>Prashanth</w:t>
+      </w:r>
+      <w:proofErr w:type="spellEnd"/>
+      <w:r>
+        <w:rPr>
+          <w:shd w:val="clear" w:color="auto" w:fill="FFFF00"/>
+        </w:rPr>
+        <w:t xml:space="preserve">: </w:t>
+      </w:r>
+      <w:r>
+        <w:rPr>
+          <w:shd w:val="clear" w:color="auto" w:fill="FFFF00"/>
+        </w:rPr>
+        <w:t>Source code listing</w:t>
+      </w:r>
+    </w:p>
+    <w:p>
+      <w:r>
+        <w:rPr>
+          <w:shd w:val="clear" w:color="auto" w:fill="FFFF00"/>
+        </w:rPr>
+        <w:t xml:space="preserve">TODO: </w:t>
+      </w:r>
+      <w:r>
+        <w:rPr>
+          <w:shd w:val="clear" w:color="auto" w:fill="FFFF00"/>
+        </w:rPr>
+        <w:t xml:space="preserve">Ben or </w:t>
+      </w:r>
+      <w:proofErr w:type="spellStart"/>
+      <w:r>
+        <w:rPr>
+          <w:shd w:val="clear" w:color="auto" w:fill="FFFF00"/>
+        </w:rPr>
+        <w:t>Prash</w:t>
+      </w:r>
+      <w:r>
+        <w:rPr>
+          <w:shd w:val="clear" w:color="auto" w:fill="FFFF00"/>
+        </w:rPr>
+        <w:t>anth</w:t>
+      </w:r>
+      <w:proofErr w:type="spellEnd"/>
+      <w:r>
+        <w:rPr>
+          <w:shd w:val="clear" w:color="auto" w:fill="FFFF00"/>
+        </w:rPr>
+        <w:t>:</w:t>
+      </w:r>
+      <w:r>
+        <w:rPr>
+          <w:shd w:val="clear" w:color="auto" w:fill="FFFF00"/>
+        </w:rPr>
+        <w:t xml:space="preserve"> </w:t>
+      </w:r>
+      <w:r>
+        <w:rPr>
+          <w:shd w:val="clear" w:color="auto" w:fill="FFFF00"/>
+        </w:rPr>
+        <w:t>Listing of additional tests</w:t>
+      </w:r>
+    </w:p>
+    <w:p/>
+    <w:p>
+      <w:r>
+        <w:rPr>
+          <w:b/>
+          <w:sz w:val="36"/>
+          <w:szCs w:val="36"/>
+        </w:rPr>
         <w:t>5.1 CFG Basics</w:t>
       </w:r>
     </w:p>
@@ -160,11 +319,21 @@
       <w:pPr>
         <w:ind w:left="720" w:firstLine="720"/>
       </w:pPr>
-      <w:r>
-        <w:rPr>
-          <w:rFonts w:ascii="Courier New" w:hAnsi="Courier New" w:cs="Courier New"/>
-        </w:rPr>
-        <w:t>goto L2</w:t>
+      <w:proofErr w:type="spellStart"/>
+      <w:proofErr w:type="gramStart"/>
+      <w:r>
+        <w:rPr>
+          <w:rFonts w:ascii="Courier New" w:hAnsi="Courier New" w:cs="Courier New"/>
+        </w:rPr>
+        <w:t>goto</w:t>
+      </w:r>
+      <w:proofErr w:type="spellEnd"/>
+      <w:proofErr w:type="gramEnd"/>
+      <w:r>
+        <w:rPr>
+          <w:rFonts w:ascii="Courier New" w:hAnsi="Courier New" w:cs="Courier New"/>
+        </w:rPr>
+        <w:t xml:space="preserve"> L2</w:t>
       </w:r>
     </w:p>
     <w:p/>
@@ -195,17 +364,33 @@
       <w:pPr>
         <w:ind w:left="720" w:firstLine="720"/>
       </w:pPr>
-      <w:r>
-        <w:rPr>
-          <w:rFonts w:ascii="Courier New" w:hAnsi="Courier New" w:cs="Courier New"/>
-        </w:rPr>
-        <w:t xml:space="preserve">if </w:t>
-      </w:r>
-      <w:r>
-        <w:rPr>
-          <w:rFonts w:ascii="Courier New" w:hAnsi="Courier New" w:cs="Courier New"/>
-        </w:rPr>
-        <w:t>(x &lt; 50) goto L2</w:t>
+      <w:proofErr w:type="gramStart"/>
+      <w:r>
+        <w:rPr>
+          <w:rFonts w:ascii="Courier New" w:hAnsi="Courier New" w:cs="Courier New"/>
+        </w:rPr>
+        <w:t>if</w:t>
+      </w:r>
+      <w:proofErr w:type="gramEnd"/>
+      <w:r>
+        <w:rPr>
+          <w:rFonts w:ascii="Courier New" w:hAnsi="Courier New" w:cs="Courier New"/>
+        </w:rPr>
+        <w:t xml:space="preserve"> (x &lt; 50) </w:t>
+      </w:r>
+      <w:proofErr w:type="spellStart"/>
+      <w:r>
+        <w:rPr>
+          <w:rFonts w:ascii="Courier New" w:hAnsi="Courier New" w:cs="Courier New"/>
+        </w:rPr>
+        <w:t>goto</w:t>
+      </w:r>
+      <w:proofErr w:type="spellEnd"/>
+      <w:r>
+        <w:rPr>
+          <w:rFonts w:ascii="Courier New" w:hAnsi="Courier New" w:cs="Courier New"/>
+        </w:rPr>
+        <w:t xml:space="preserve"> L2</w:t>
       </w:r>
     </w:p>
     <w:p/>
@@ -235,11 +420,21 @@
       <w:pPr>
         <w:ind w:left="720" w:firstLine="720"/>
       </w:pPr>
-      <w:r>
-        <w:rPr>
-          <w:rFonts w:ascii="Courier New" w:hAnsi="Courier New" w:cs="Courier New"/>
-        </w:rPr>
-        <w:t>goto L3</w:t>
+      <w:proofErr w:type="spellStart"/>
+      <w:proofErr w:type="gramStart"/>
+      <w:r>
+        <w:rPr>
+          <w:rFonts w:ascii="Courier New" w:hAnsi="Courier New" w:cs="Courier New"/>
+        </w:rPr>
+        <w:t>goto</w:t>
+      </w:r>
+      <w:proofErr w:type="spellEnd"/>
+      <w:proofErr w:type="gramEnd"/>
+      <w:r>
+        <w:rPr>
+          <w:rFonts w:ascii="Courier New" w:hAnsi="Courier New" w:cs="Courier New"/>
+        </w:rPr>
+        <w:t xml:space="preserve"> L3</w:t>
       </w:r>
     </w:p>
     <w:p/>
@@ -300,11 +495,33 @@
       <w:pPr>
         <w:ind w:left="720" w:firstLine="720"/>
       </w:pPr>
-      <w:r>
-        <w:rPr>
-          <w:rFonts w:ascii="Courier New" w:hAnsi="Courier New" w:cs="Courier New"/>
-        </w:rPr>
-        <w:t>if (y &lt; 1000) goto L1</w:t>
+      <w:proofErr w:type="gramStart"/>
+      <w:r>
+        <w:rPr>
+          <w:rFonts w:ascii="Courier New" w:hAnsi="Courier New" w:cs="Courier New"/>
+        </w:rPr>
+        <w:t>if</w:t>
+      </w:r>
+      <w:proofErr w:type="gramEnd"/>
+      <w:r>
+        <w:rPr>
+          <w:rFonts w:ascii="Courier New" w:hAnsi="Courier New" w:cs="Courier New"/>
+        </w:rPr>
+        <w:t xml:space="preserve"> (y &lt; 1000) </w:t>
+      </w:r>
+      <w:proofErr w:type="spellStart"/>
+      <w:r>
+        <w:rPr>
+          <w:rFonts w:ascii="Courier New" w:hAnsi="Courier New" w:cs="Courier New"/>
+        </w:rPr>
+        <w:t>goto</w:t>
+      </w:r>
+      <w:proofErr w:type="spellEnd"/>
+      <w:r>
+        <w:rPr>
+          <w:rFonts w:ascii="Courier New" w:hAnsi="Courier New" w:cs="Courier New"/>
+        </w:rPr>
+        <w:t xml:space="preserve"> L1</w:t>
       </w:r>
     </w:p>
     <w:p/>
@@ -327,7 +544,21 @@
           <w:rFonts w:ascii="Courier New" w:hAnsi="Courier New" w:cs="Courier New"/>
         </w:rPr>
         <w:tab/>
-        <w:t xml:space="preserve">switch (x) { 0 =&gt; L6 | </w:t>
+        <w:t xml:space="preserve">switch (x) </w:t>
+      </w:r>
+      <w:proofErr w:type="gramStart"/>
+      <w:r>
+        <w:rPr>
+          <w:rFonts w:ascii="Courier New" w:hAnsi="Courier New" w:cs="Courier New"/>
+        </w:rPr>
+        <w:t>{ 0</w:t>
+      </w:r>
+      <w:proofErr w:type="gramEnd"/>
+      <w:r>
+        <w:rPr>
+          <w:rFonts w:ascii="Courier New" w:hAnsi="Courier New" w:cs="Courier New"/>
+        </w:rPr>
+        <w:t xml:space="preserve"> =&gt; L6 | </w:t>
       </w:r>
     </w:p>
     <w:p>
@@ -392,6 +623,7 @@
           <w:rFonts w:ascii="Courier New" w:hAnsi="Courier New" w:cs="Courier New"/>
           <w:b/>
         </w:rPr>
+        <w:lastRenderedPageBreak/>
         <w:t>B9:</w:t>
       </w:r>
       <w:r>
@@ -412,8 +644,16 @@
           <w:rFonts w:ascii="Courier New" w:hAnsi="Courier New" w:cs="Courier New"/>
         </w:rPr>
         <w:tab/>
-        <w:t>default =&gt; L5 }</w:t>
-      </w:r>
+        <w:t xml:space="preserve">default =&gt; </w:t>
+      </w:r>
+      <w:proofErr w:type="gramStart"/>
+      <w:r>
+        <w:rPr>
+          <w:rFonts w:ascii="Courier New" w:hAnsi="Courier New" w:cs="Courier New"/>
+        </w:rPr>
+        <w:t>L5 }</w:t>
+      </w:r>
+      <w:proofErr w:type="gramEnd"/>
     </w:p>
     <w:p/>
     <w:p>
@@ -442,7 +682,20 @@
           <w:rFonts w:ascii="Courier New" w:hAnsi="Courier New" w:cs="Courier New"/>
         </w:rPr>
         <w:tab/>
-        <w:t>print("!")</w:t>
+      </w:r>
+      <w:proofErr w:type="gramStart"/>
+      <w:r>
+        <w:rPr>
+          <w:rFonts w:ascii="Courier New" w:hAnsi="Courier New" w:cs="Courier New"/>
+        </w:rPr>
+        <w:t>print(</w:t>
+      </w:r>
+      <w:proofErr w:type="gramEnd"/>
+      <w:r>
+        <w:rPr>
+          <w:rFonts w:ascii="Courier New" w:hAnsi="Courier New" w:cs="Courier New"/>
+        </w:rPr>
+        <w:t>"!")</w:t>
       </w:r>
     </w:p>
     <w:p/>
@@ -479,11 +732,21 @@
       <w:pPr>
         <w:ind w:left="720" w:firstLine="720"/>
       </w:pPr>
-      <w:r>
-        <w:rPr>
-          <w:rFonts w:ascii="Courier New" w:hAnsi="Courier New" w:cs="Courier New"/>
-        </w:rPr>
-        <w:t>goto L1</w:t>
+      <w:proofErr w:type="spellStart"/>
+      <w:proofErr w:type="gramStart"/>
+      <w:r>
+        <w:rPr>
+          <w:rFonts w:ascii="Courier New" w:hAnsi="Courier New" w:cs="Courier New"/>
+        </w:rPr>
+        <w:t>goto</w:t>
+      </w:r>
+      <w:proofErr w:type="spellEnd"/>
+      <w:proofErr w:type="gramEnd"/>
+      <w:r>
+        <w:rPr>
+          <w:rFonts w:ascii="Courier New" w:hAnsi="Courier New" w:cs="Courier New"/>
+        </w:rPr>
+        <w:t xml:space="preserve"> L1</w:t>
       </w:r>
     </w:p>
     <w:p/>
@@ -513,34 +776,806 @@
           <w:rFonts w:ascii="Courier New" w:hAnsi="Courier New" w:cs="Courier New"/>
         </w:rPr>
         <w:tab/>
-      </w:r>
-      <w:r>
-        <w:rPr>
-          <w:rFonts w:ascii="Courier New" w:hAnsi="Courier New" w:cs="Courier New"/>
-        </w:rPr>
         <w:t>return y</w:t>
       </w:r>
     </w:p>
     <w:p/>
-    <w:p/>
-    <w:p>
-      <w:r>
-        <w:rPr>
-          <w:shd w:val="clear" w:color="auto" w:fill="FFFF00"/>
-        </w:rPr>
-        <w:t xml:space="preserve">TODO: </w:t>
-      </w:r>
-      <w:r>
-        <w:rPr>
-          <w:shd w:val="clear" w:color="auto" w:fill="FFFF00"/>
-        </w:rPr>
-        <w:t xml:space="preserve">Prashanth: </w:t>
-      </w:r>
-      <w:r>
-        <w:rPr>
-          <w:shd w:val="clear" w:color="auto" w:fill="FFFF00"/>
-        </w:rPr>
-        <w:t>CFG graph</w:t>
+    <w:p>
+      <w:r>
+        <w:rPr>
+          <w:noProof/>
+        </w:rPr>
+      </w:r>
+      <w:r>
+        <w:pict>
+          <v:group id="_x0000_s1063" editas="canvas" style="width:510pt;height:485.95pt;mso-position-horizontal-relative:char;mso-position-vertical-relative:line" coordorigin="912,4058" coordsize="10200,9719">
+            <o:lock v:ext="edit" aspectratio="t"/>
+            <v:shapetype id="_x0000_t75" coordsize="21600,21600" o:spt="75" o:preferrelative="t" path="m@4@5l@4@11@9@11@9@5xe" filled="f" stroked="f">
+              <v:stroke joinstyle="miter"/>
+              <v:formulas>
+                <v:f eqn="if lineDrawn pixelLineWidth 0"/>
+                <v:f eqn="sum @0 1 0"/>
+                <v:f eqn="sum 0 0 @1"/>
+                <v:f eqn="prod @2 1 2"/>
+                <v:f eqn="prod @3 21600 pixelWidth"/>
+                <v:f eqn="prod @3 21600 pixelHeight"/>
+                <v:f eqn="sum @0 0 1"/>
+                <v:f eqn="prod @6 1 2"/>
+                <v:f eqn="prod @7 21600 pixelWidth"/>
+                <v:f eqn="sum @8 21600 0"/>
+                <v:f eqn="prod @7 21600 pixelHeight"/>
+                <v:f eqn="sum @10 21600 0"/>
+              </v:formulas>
+              <v:path o:extrusionok="f" gradientshapeok="t" o:connecttype="rect"/>
+              <o:lock v:ext="edit" aspectratio="t"/>
+            </v:shapetype>
+            <v:shape id="_x0000_s1062" type="#_x0000_t75" style="position:absolute;left:912;top:4058;width:10200;height:9719" o:preferrelative="f">
+              <v:fill o:detectmouseclick="t"/>
+              <v:path o:extrusionok="t" o:connecttype="none"/>
+              <o:lock v:ext="edit" text="t"/>
+            </v:shape>
+            <v:oval id="_x0000_s1064" style="position:absolute;left:1455;top:4058;width:2188;height:601">
+              <v:textbox>
+                <w:txbxContent>
+                  <w:p>
+                    <w:pPr>
+                      <w:jc w:val="center"/>
+                    </w:pPr>
+                    <w:r>
+                      <w:t>Entry</w:t>
+                    </w:r>
+                  </w:p>
+                </w:txbxContent>
+              </v:textbox>
+            </v:oval>
+            <v:rect id="_x0000_s1065" style="position:absolute;left:1605;top:5352;width:3012;height:971">
+              <v:textbox>
+                <w:txbxContent>
+                  <w:p>
+                    <w:r>
+                      <w:rPr>
+                        <w:b/>
+                      </w:rPr>
+                      <w:t>B1:</w:t>
+                    </w:r>
+                    <w:r>
+                      <w:rPr>
+                        <w:b/>
+                      </w:rPr>
+                      <w:tab/>
+                    </w:r>
+                    <w:r>
+                      <w:rPr>
+                        <w:rFonts w:ascii="Courier New" w:hAnsi="Courier New" w:cs="Courier New"/>
+                      </w:rPr>
+                      <w:t>x = 100</w:t>
+                    </w:r>
+                  </w:p>
+                  <w:p>
+                    <w:r>
+                      <w:rPr>
+                        <w:rFonts w:ascii="Courier New" w:hAnsi="Courier New" w:cs="Courier New"/>
+                      </w:rPr>
+                      <w:tab/>
+                    </w:r>
+                    <w:r>
+                      <w:rPr>
+                        <w:rFonts w:ascii="Courier New" w:hAnsi="Courier New" w:cs="Courier New"/>
+                      </w:rPr>
+                      <w:t>y = 0</w:t>
+                    </w:r>
+                  </w:p>
+                  <w:p>
+                    <w:r>
+                      <w:rPr>
+                        <w:rFonts w:ascii="Courier New" w:hAnsi="Courier New" w:cs="Courier New"/>
+                      </w:rPr>
+                      <w:tab/>
+                    </w:r>
+                    <w:proofErr w:type="spellStart"/>
+                    <w:proofErr w:type="gramStart"/>
+                    <w:r>
+                      <w:rPr>
+                        <w:rFonts w:ascii="Courier New" w:hAnsi="Courier New" w:cs="Courier New"/>
+                      </w:rPr>
+                      <w:t>goto</w:t>
+                    </w:r>
+                    <w:proofErr w:type="spellEnd"/>
+                    <w:proofErr w:type="gramEnd"/>
+                    <w:r>
+                      <w:rPr>
+                        <w:rFonts w:ascii="Courier New" w:hAnsi="Courier New" w:cs="Courier New"/>
+                      </w:rPr>
+                      <w:t xml:space="preserve"> L2</w:t>
+                    </w:r>
+                  </w:p>
+                </w:txbxContent>
+              </v:textbox>
+            </v:rect>
+            <v:rect id="_x0000_s1066" style="position:absolute;left:4769;top:6958;width:3010;height:973">
+              <v:textbox>
+                <w:txbxContent>
+                  <w:p>
+                    <w:r>
+                      <w:rPr>
+                        <w:b/>
+                      </w:rPr>
+                      <w:t>B5</w:t>
+                    </w:r>
+                    <w:r>
+                      <w:rPr>
+                        <w:b/>
+                      </w:rPr>
+                      <w:t>:</w:t>
+                    </w:r>
+                    <w:r>
+                      <w:rPr>
+                        <w:b/>
+                      </w:rPr>
+                      <w:tab/>
+                    </w:r>
+                  </w:p>
+                  <w:p/>
+                </w:txbxContent>
+              </v:textbox>
+            </v:rect>
+            <v:shapetype id="_x0000_t32" coordsize="21600,21600" o:spt="32" o:oned="t" path="m,l21600,21600e" filled="f">
+              <v:path arrowok="t" fillok="f" o:connecttype="none"/>
+              <o:lock v:ext="edit" shapetype="t"/>
+            </v:shapetype>
+            <v:shape id="_x0000_s1068" type="#_x0000_t32" style="position:absolute;left:3111;top:6323;width:3163;height:635" o:connectortype="straight">
+              <v:stroke endarrow="block"/>
+            </v:shape>
+            <v:rect id="_x0000_s1069" style="position:absolute;left:4770;top:8351;width:3009;height:974">
+              <v:textbox>
+                <w:txbxContent>
+                  <w:p>
+                    <w:r>
+                      <w:rPr>
+                        <w:b/>
+                      </w:rPr>
+                      <w:t>B6</w:t>
+                    </w:r>
+                    <w:r>
+                      <w:rPr>
+                        <w:b/>
+                      </w:rPr>
+                      <w:t>:</w:t>
+                    </w:r>
+                    <w:r>
+                      <w:rPr>
+                        <w:b/>
+                      </w:rPr>
+                      <w:tab/>
+                    </w:r>
+                  </w:p>
+                  <w:p/>
+                </w:txbxContent>
+              </v:textbox>
+            </v:rect>
+            <v:rect id="_x0000_s1070" style="position:absolute;left:4770;top:9744;width:3009;height:973">
+              <v:textbox>
+                <w:txbxContent>
+                  <w:p>
+                    <w:r>
+                      <w:rPr>
+                        <w:b/>
+                      </w:rPr>
+                      <w:t>B7</w:t>
+                    </w:r>
+                    <w:r>
+                      <w:rPr>
+                        <w:b/>
+                      </w:rPr>
+                      <w:t>:</w:t>
+                    </w:r>
+                    <w:r>
+                      <w:rPr>
+                        <w:b/>
+                      </w:rPr>
+                      <w:tab/>
+                    </w:r>
+                  </w:p>
+                  <w:p/>
+                </w:txbxContent>
+              </v:textbox>
+            </v:rect>
+            <v:rect id="_x0000_s1071" style="position:absolute;left:4769;top:11134;width:3009;height:971">
+              <v:textbox>
+                <w:txbxContent>
+                  <w:p>
+                    <w:r>
+                      <w:rPr>
+                        <w:b/>
+                      </w:rPr>
+                      <w:t>B8</w:t>
+                    </w:r>
+                    <w:r>
+                      <w:rPr>
+                        <w:b/>
+                      </w:rPr>
+                      <w:t>:</w:t>
+                    </w:r>
+                    <w:r>
+                      <w:rPr>
+                        <w:b/>
+                      </w:rPr>
+                      <w:tab/>
+                    </w:r>
+                  </w:p>
+                  <w:p/>
+                </w:txbxContent>
+              </v:textbox>
+            </v:rect>
+            <v:rect id="_x0000_s1072" style="position:absolute;left:7088;top:5737;width:3009;height:972">
+              <v:textbox>
+                <w:txbxContent>
+                  <w:p>
+                    <w:r>
+                      <w:rPr>
+                        <w:b/>
+                      </w:rPr>
+                      <w:t>B3</w:t>
+                    </w:r>
+                    <w:r>
+                      <w:rPr>
+                        <w:b/>
+                      </w:rPr>
+                      <w:t>:</w:t>
+                    </w:r>
+                    <w:r>
+                      <w:rPr>
+                        <w:b/>
+                      </w:rPr>
+                      <w:tab/>
+                    </w:r>
+                  </w:p>
+                  <w:p/>
+                </w:txbxContent>
+              </v:textbox>
+            </v:rect>
+            <v:rect id="_x0000_s1073" style="position:absolute;left:7088;top:4344;width:3009;height:973">
+              <v:textbox>
+                <w:txbxContent>
+                  <w:p>
+                    <w:r>
+                      <w:rPr>
+                        <w:b/>
+                      </w:rPr>
+                      <w:t>B2</w:t>
+                    </w:r>
+                    <w:r>
+                      <w:rPr>
+                        <w:b/>
+                      </w:rPr>
+                      <w:t>:</w:t>
+                    </w:r>
+                    <w:r>
+                      <w:rPr>
+                        <w:b/>
+                      </w:rPr>
+                      <w:tab/>
+                    </w:r>
+                  </w:p>
+                  <w:p/>
+                </w:txbxContent>
+              </v:textbox>
+            </v:rect>
+            <v:rect id="_x0000_s1074" style="position:absolute;left:4769;top:12525;width:3009;height:971">
+              <v:textbox>
+                <w:txbxContent>
+                  <w:p>
+                    <w:r>
+                      <w:rPr>
+                        <w:b/>
+                      </w:rPr>
+                      <w:t>B9</w:t>
+                    </w:r>
+                    <w:r>
+                      <w:rPr>
+                        <w:b/>
+                      </w:rPr>
+                      <w:t>:</w:t>
+                    </w:r>
+                    <w:r>
+                      <w:rPr>
+                        <w:b/>
+                      </w:rPr>
+                      <w:tab/>
+                    </w:r>
+                  </w:p>
+                  <w:p/>
+                </w:txbxContent>
+              </v:textbox>
+            </v:rect>
+            <v:rect id="_x0000_s1075" style="position:absolute;left:1455;top:8351;width:3009;height:974">
+              <v:textbox>
+                <w:txbxContent>
+                  <w:p>
+                    <w:r>
+                      <w:rPr>
+                        <w:b/>
+                      </w:rPr>
+                      <w:t>B12</w:t>
+                    </w:r>
+                    <w:r>
+                      <w:rPr>
+                        <w:b/>
+                      </w:rPr>
+                      <w:t>:</w:t>
+                    </w:r>
+                    <w:r>
+                      <w:rPr>
+                        <w:b/>
+                      </w:rPr>
+                      <w:tab/>
+                    </w:r>
+                  </w:p>
+                  <w:p/>
+                </w:txbxContent>
+              </v:textbox>
+            </v:rect>
+            <v:rect id="_x0000_s1076" style="position:absolute;left:1467;top:12522;width:3009;height:974">
+              <v:textbox>
+                <w:txbxContent>
+                  <w:p>
+                    <w:r>
+                      <w:rPr>
+                        <w:b/>
+                      </w:rPr>
+                      <w:t>B13</w:t>
+                    </w:r>
+                    <w:r>
+                      <w:rPr>
+                        <w:b/>
+                      </w:rPr>
+                      <w:t>:</w:t>
+                    </w:r>
+                    <w:r>
+                      <w:rPr>
+                        <w:b/>
+                      </w:rPr>
+                      <w:tab/>
+                    </w:r>
+                  </w:p>
+                  <w:p/>
+                </w:txbxContent>
+              </v:textbox>
+            </v:rect>
+            <v:rect id="_x0000_s1077" style="position:absolute;left:7806;top:9744;width:3009;height:974">
+              <v:textbox>
+                <w:txbxContent>
+                  <w:p>
+                    <w:r>
+                      <w:rPr>
+                        <w:b/>
+                      </w:rPr>
+                      <w:t>B12</w:t>
+                    </w:r>
+                    <w:r>
+                      <w:rPr>
+                        <w:b/>
+                      </w:rPr>
+                      <w:t>:</w:t>
+                    </w:r>
+                    <w:r>
+                      <w:rPr>
+                        <w:b/>
+                      </w:rPr>
+                      <w:tab/>
+                    </w:r>
+                  </w:p>
+                  <w:p/>
+                </w:txbxContent>
+              </v:textbox>
+            </v:rect>
+            <w10:wrap type="none"/>
+            <w10:anchorlock/>
+          </v:group>
+        </w:pict>
+      </w:r>
+    </w:p>
+    <w:p>
+      <w:r>
+        <w:lastRenderedPageBreak/>
+        <w:pict>
+          <v:shape id="Straight Arrow Connector 35" o:spid="_x0000_s1059" type="#_x0000_t32" style="position:absolute;margin-left:92.7pt;margin-top:2.75pt;width:14.9pt;height:0;rotation:90;z-index:251658240;visibility:visible;mso-wrap-style:square;mso-wrap-distance-left:9pt;mso-wrap-distance-top:0;mso-wrap-distance-right:9pt;mso-wrap-distance-bottom:0;mso-position-horizontal:absolute;mso-position-horizontal-relative:text;mso-position-vertical:absolute;mso-position-vertical-relative:text" o:gfxdata="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" adj="-249560,-1,-249560" strokecolor="#5b9bd5 [3204]" strokeweight=".5pt">
+            <v:stroke endarrow="block" joinstyle="miter"/>
+          </v:shape>
+        </w:pict>
+      </w:r>
+      <w:r>
+        <w:pict>
+          <v:rect id="Rectangle 1" o:spid="_x0000_s1046" style="position:absolute;margin-left:55.5pt;margin-top:24.75pt;width:84.75pt;height:59pt;z-index:251659264;visibility:visible;mso-wrap-style:square;mso-width-percent:0;mso-wrap-distance-left:9pt;mso-wrap-distance-top:0;mso-wrap-distance-right:9pt;mso-wrap-distance-bottom:0;mso-position-horizontal:absolute;mso-position-horizontal-relative:text;mso-position-vertical:absolute;mso-position-vertical-relative:text;mso-width-percent:0;mso-width-relative:margin;mso-height-relative:margin;v-text-anchor:middle" o:gfxdata="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" fillcolor="white [3201]" strokecolor="black [3213]" strokeweight="1pt">
+            <v:textbox style="mso-next-textbox:#Rectangle 1">
+              <w:txbxContent>
+                <w:p>
+                  <w:pPr>
+                    <w:rPr>
+                      <w:sz w:val="16"/>
+                      <w:szCs w:val="16"/>
+                    </w:rPr>
+                  </w:pPr>
+                  <w:r>
+                    <w:t>B1</w:t>
+                  </w:r>
+                  <w:r>
+                    <w:br/>
+                  </w:r>
+                  <w:r>
+                    <w:rPr>
+                      <w:rFonts w:ascii="Courier New" w:hAnsi="Courier New" w:cs="Courier New"/>
+                      <w:sz w:val="16"/>
+                      <w:szCs w:val="16"/>
+                    </w:rPr>
+                    <w:t>x = 100</w:t>
+                  </w:r>
+                </w:p>
+                <w:p>
+                  <w:pPr>
+                    <w:rPr>
+                      <w:sz w:val="16"/>
+                      <w:szCs w:val="16"/>
+                    </w:rPr>
+                  </w:pPr>
+                  <w:r>
+                    <w:rPr>
+                      <w:rFonts w:ascii="Courier New" w:hAnsi="Courier New" w:cs="Courier New"/>
+                      <w:sz w:val="16"/>
+                      <w:szCs w:val="16"/>
+                    </w:rPr>
+                    <w:t>y = 0</w:t>
+                  </w:r>
+                </w:p>
+                <w:p>
+                  <w:proofErr w:type="spellStart"/>
+                  <w:proofErr w:type="gramStart"/>
+                  <w:r>
+                    <w:rPr>
+                      <w:rFonts w:ascii="Courier New" w:hAnsi="Courier New" w:cs="Courier New"/>
+                    </w:rPr>
+                    <w:t>goto</w:t>
+                  </w:r>
+                  <w:proofErr w:type="spellEnd"/>
+                  <w:proofErr w:type="gramEnd"/>
+                  <w:r>
+                    <w:rPr>
+                      <w:rFonts w:ascii="Courier New" w:hAnsi="Courier New" w:cs="Courier New"/>
+                    </w:rPr>
+                    <w:t xml:space="preserve"> L2</w:t>
+                  </w:r>
+                </w:p>
+                <w:p/>
+                <w:p>
+                  <w:pPr>
+                    <w:jc w:val="center"/>
+                  </w:pPr>
+                </w:p>
+              </w:txbxContent>
+            </v:textbox>
+          </v:rect>
+        </w:pict>
+      </w:r>
+      <w:r>
+        <w:pict>
+          <v:oval id="Oval 36" o:spid="_x0000_s1061" style="position:absolute;margin-left:69.85pt;margin-top:361.05pt;width:62.6pt;height:45.4pt;z-index:251658240;visibility:visible;mso-wrap-style:square;mso-wrap-distance-left:9pt;mso-wrap-distance-top:0;mso-wrap-distance-right:9pt;mso-wrap-distance-bottom:0;mso-position-horizontal:absolute;mso-position-horizontal-relative:text;mso-position-vertical:absolute;mso-position-vertical-relative:text;v-text-anchor:middle" o:gfxdata="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" fillcolor="white [3201]" strokecolor="black [3213]" strokeweight="1pt">
+            <v:stroke joinstyle="miter"/>
+            <v:textbox style="mso-next-textbox:#Oval 36">
+              <w:txbxContent>
+                <w:p>
+                  <w:pPr>
+                    <w:jc w:val="center"/>
+                  </w:pPr>
+                  <w:r>
+                    <w:t>EXIT</w:t>
+                  </w:r>
+                </w:p>
+              </w:txbxContent>
+            </v:textbox>
+          </v:oval>
+        </w:pict>
+      </w:r>
+      <w:r>
+        <w:pict>
+          <v:oval id="Oval 34" o:spid="_x0000_s1060" style="position:absolute;margin-left:65.75pt;margin-top:-35.2pt;width:62.6pt;height:45.4pt;z-index:251658240;visibility:visible;mso-wrap-style:square;mso-wrap-distance-left:9pt;mso-wrap-distance-top:0;mso-wrap-distance-right:9pt;mso-wrap-distance-bottom:0;mso-position-horizontal:absolute;mso-position-horizontal-relative:text;mso-position-vertical:absolute;mso-position-vertical-relative:text;v-text-anchor:middle" o:gfxdata="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" fillcolor="white [3201]" strokecolor="black [3213]" strokeweight="1pt">
+            <v:stroke joinstyle="miter"/>
+            <v:textbox style="mso-next-textbox:#Oval 34">
+              <w:txbxContent>
+                <w:p>
+                  <w:pPr>
+                    <w:jc w:val="center"/>
+                  </w:pPr>
+                  <w:r>
+                    <w:t>Entry</w:t>
+                  </w:r>
+                </w:p>
+              </w:txbxContent>
+            </v:textbox>
+          </v:oval>
+        </w:pict>
+      </w:r>
+      <w:r>
+        <w:pict>
+          <v:group id="Canvas 14" o:spid="_x0000_s1026" editas="canvas" style="width:499.3pt;height:674.25pt;mso-position-horizontal-relative:char;mso-position-vertical-relative:line" coordsize="63411,85623" o:gfxdata="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">
+            <v:shape id="_x0000_s1027" type="#_x0000_t75" style="position:absolute;width:63411;height:85623;visibility:visible;mso-wrap-style:square">
+              <v:fill o:detectmouseclick="t"/>
+              <v:path o:connecttype="none"/>
+            </v:shape>
+            <v:shape id="Straight Arrow Connector 17" o:spid="_x0000_s1028" type="#_x0000_t32" style="position:absolute;left:12154;top:9943;width:368;height:3175;flip:x;visibility:visible;mso-wrap-style:square" o:connectortype="straight" o:gfxdata="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" strokecolor="#5b9bd5 [3204]" strokeweight=".5pt">
+              <v:stroke endarrow="block" joinstyle="miter"/>
+            </v:shape>
+            <v:shape id="Straight Arrow Connector 18" o:spid="_x0000_s1029" type="#_x0000_t32" style="position:absolute;left:39994;top:9944;width:0;height:6057;flip:x;visibility:visible;mso-wrap-style:square" o:connectortype="straight" o:gfxdata="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" strokecolor="#5b9bd5 [3204]" strokeweight=".5pt">
+              <v:stroke endarrow="block" joinstyle="miter"/>
+            </v:shape>
+            <v:shape id="Straight Arrow Connector 19" o:spid="_x0000_s1030" type="#_x0000_t32" style="position:absolute;left:10933;top:18983;width:18922;height:4578;visibility:visible;mso-wrap-style:square" o:connectortype="straight" o:gfxdata="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" strokecolor="#5b9bd5 [3204]" strokeweight=".5pt">
+              <v:stroke endarrow="block" joinstyle="miter"/>
+            </v:shape>
+            <v:shape id="Straight Arrow Connector 20" o:spid="_x0000_s1031" type="#_x0000_t32" style="position:absolute;left:31407;top:22263;width:8586;height:1298;flip:x;visibility:visible;mso-wrap-style:square" o:connectortype="straight" o:gfxdata="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" strokecolor="#5b9bd5 [3204]" strokeweight=".5pt">
+              <v:stroke endarrow="block" joinstyle="miter"/>
+            </v:shape>
+            <v:shape id="Straight Arrow Connector 21" o:spid="_x0000_s1032" type="#_x0000_t32" style="position:absolute;left:31010;top:28820;width:99;height:6066;flip:x;visibility:visible;mso-wrap-style:square" o:connectortype="straight" o:gfxdata="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" strokecolor="#5b9bd5 [3204]" strokeweight=".5pt">
+              <v:stroke endarrow="block" joinstyle="miter"/>
+            </v:shape>
+            <v:shape id="Straight Arrow Connector 22" o:spid="_x0000_s1033" type="#_x0000_t32" style="position:absolute;left:31406;top:40350;width:0;height:6662;visibility:visible;mso-wrap-style:square" o:connectortype="straight" o:gfxdata="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" strokecolor="#5b9bd5 [3204]" strokeweight=".5pt">
+              <v:stroke endarrow="block" joinstyle="miter"/>
+            </v:shape>
+            <v:shape id="Straight Arrow Connector 23" o:spid="_x0000_s1034" type="#_x0000_t32" style="position:absolute;left:31510;top:50929;width:0;height:6858;visibility:visible;mso-wrap-style:square" o:connectortype="straight" o:gfxdata="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" strokecolor="#5b9bd5 [3204]" strokeweight=".5pt">
+              <v:stroke endarrow="block" joinstyle="miter"/>
+            </v:shape>
+            <v:shape id="Straight Arrow Connector 24" o:spid="_x0000_s1035" type="#_x0000_t32" style="position:absolute;left:31510;top:62417;width:0;height:6858;visibility:visible;mso-wrap-style:square" o:connectortype="straight" o:gfxdata="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" strokecolor="#5b9bd5 [3204]" strokeweight=".5pt">
+              <v:stroke endarrow="block" joinstyle="miter"/>
+            </v:shape>
+            <v:shape id="Straight Arrow Connector 26" o:spid="_x0000_s1036" type="#_x0000_t32" style="position:absolute;left:48801;top:52577;width:0;height:17195;visibility:visible;mso-wrap-style:square" o:connectortype="straight" o:gfxdata="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" strokecolor="#5b9bd5 [3204]" strokeweight=".5pt">
+              <v:stroke endarrow="block" joinstyle="miter"/>
+            </v:shape>
+            <v:shape id="Straight Arrow Connector 27" o:spid="_x0000_s1037" type="#_x0000_t32" style="position:absolute;left:36277;top:72754;width:7355;height:0;visibility:visible;mso-wrap-style:square" o:connectortype="straight" o:gfxdata="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" strokecolor="#5b9bd5 [3204]" strokeweight=".5pt">
+              <v:stroke endarrow="block" joinstyle="miter"/>
+            </v:shape>
+            <v:shape id="Straight Arrow Connector 28" o:spid="_x0000_s1038" type="#_x0000_t32" style="position:absolute;left:36505;top:49993;width:6133;height:199;visibility:visible;mso-wrap-style:square" o:connectortype="straight" o:gfxdata="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" strokecolor="#5b9bd5 [3204]" strokeweight=".5pt">
+              <v:stroke endarrow="block" joinstyle="miter"/>
+            </v:shape>
+            <v:shape id="Straight Arrow Connector 29" o:spid="_x0000_s1039" type="#_x0000_t32" style="position:absolute;left:18515;top:37868;width:8022;height:0;flip:x;visibility:visible;mso-wrap-style:square" o:connectortype="straight" o:gfxdata="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" strokecolor="#5b9bd5 [3204]" strokeweight=".5pt">
+              <v:stroke endarrow="block" joinstyle="miter"/>
+            </v:shape>
+            <v:shape id="Straight Arrow Connector 30" o:spid="_x0000_s1040" type="#_x0000_t32" style="position:absolute;left:19112;top:60827;width:8518;height:199;flip:x y;visibility:visible;mso-wrap-style:square" o:connectortype="straight" o:gfxdata="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" strokecolor="#5b9bd5 [3204]" strokeweight=".5pt">
+              <v:stroke endarrow="block" joinstyle="miter"/>
+            </v:shape>
+            <v:line id="Straight Connector 31" o:spid="_x0000_s1041" style="position:absolute;visibility:visible;mso-wrap-style:square" from="53869,72555" to="60231,72655" o:connectortype="straight" o:gfxdata="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" strokecolor="#5b9bd5 [3204]" strokeweight=".5pt">
+              <v:stroke joinstyle="miter"/>
+            </v:line>
+            <v:line id="Straight Connector 32" o:spid="_x0000_s1042" style="position:absolute;flip:y;visibility:visible;mso-wrap-style:square" from="60330,10535" to="60728,72754" o:connectortype="straight" o:gfxdata="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" strokecolor="#5b9bd5 [3204]" strokeweight=".5pt">
+              <v:stroke joinstyle="miter"/>
+            </v:line>
+            <v:shape id="Straight Arrow Connector 33" o:spid="_x0000_s1043" type="#_x0000_t32" style="position:absolute;left:45819;top:10535;width:15008;height:99;flip:x y;visibility:visible;mso-wrap-style:square" o:connectortype="straight" o:gfxdata="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" strokecolor="#5b9bd5 [3204]" strokeweight=".5pt">
+              <v:stroke endarrow="block" joinstyle="miter"/>
+            </v:shape>
+            <v:shape id="Straight Arrow Connector 37" o:spid="_x0000_s1044" type="#_x0000_t32" style="position:absolute;left:12523;top:39955;width:0;height:6063;visibility:visible;mso-wrap-style:square" o:connectortype="straight" o:gfxdata="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" strokecolor="#5b9bd5 [3204]" strokeweight=".5pt">
+              <v:stroke endarrow="block" joinstyle="miter"/>
+            </v:shape>
+            <v:shape id="Picture 40" o:spid="_x0000_s1045" type="#_x0000_t75" style="position:absolute;left:7207;top:55968;width:11905;height:14381;visibility:visible;mso-wrap-style:square" o:gfxdata="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">
+              <v:imagedata r:id="rId8" o:title=""/>
+              <v:path arrowok="t"/>
+            </v:shape>
+            <w10:wrap type="none"/>
+            <w10:anchorlock/>
+          </v:group>
+        </w:pict>
+      </w:r>
+      <w:r>
+        <w:pict>
+          <v:rect id="Rectangle 3" o:spid="_x0000_s1048" style="position:absolute;margin-left:276.75pt;margin-top:58.5pt;width:84.75pt;height:48pt;z-index:251658240;visibility:visible;mso-wrap-style:square;mso-width-percent:0;mso-height-percent:0;mso-wrap-distance-left:9pt;mso-wrap-distance-top:0;mso-wrap-distance-right:9pt;mso-wrap-distance-bottom:0;mso-position-horizontal:absolute;mso-position-horizontal-relative:text;mso-position-vertical:absolute;mso-position-vertical-relative:text;mso-width-percent:0;mso-height-percent:0;mso-width-relative:margin;mso-height-relative:margin;v-text-anchor:middle" o:gfxdata="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" fillcolor="white [3201]" strokecolor="black [3213]" strokeweight="1pt">
+            <v:textbox>
+              <w:txbxContent>
+                <w:p>
+                  <w:pPr>
+                    <w:jc w:val="center"/>
+                  </w:pPr>
+                  <w:r>
+                    <w:t>B2</w:t>
+                  </w:r>
+                </w:p>
+              </w:txbxContent>
+            </v:textbox>
+          </v:rect>
+        </w:pict>
+      </w:r>
+      <w:r>
+        <w:pict>
+          <v:rect id="Rectangle 5" o:spid="_x0000_s1050" style="position:absolute;margin-left:202.5pt;margin-top:186.75pt;width:84.75pt;height:48pt;z-index:251658240;visibility:visible;mso-wrap-style:square;mso-width-percent:0;mso-height-percent:0;mso-wrap-distance-left:9pt;mso-wrap-distance-top:0;mso-wrap-distance-right:9pt;mso-wrap-distance-bottom:0;mso-position-horizontal:absolute;mso-position-horizontal-relative:text;mso-position-vertical:absolute;mso-position-vertical-relative:text;mso-width-percent:0;mso-height-percent:0;mso-width-relative:margin;mso-height-relative:margin;v-text-anchor:middle" o:gfxdata="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" fillcolor="white [3201]" strokecolor="black [3213]" strokeweight="1pt">
+            <v:textbox>
+              <w:txbxContent>
+                <w:p>
+                  <w:pPr>
+                    <w:jc w:val="center"/>
+                  </w:pPr>
+                  <w:r>
+                    <w:t>B5</w:t>
+                  </w:r>
+                </w:p>
+              </w:txbxContent>
+            </v:textbox>
+          </v:rect>
+        </w:pict>
+      </w:r>
+      <w:r>
+        <w:pict>
+          <v:rect id="Rectangle 7" o:spid="_x0000_s1052" style="position:absolute;margin-left:204.75pt;margin-top:367.5pt;width:84.75pt;height:48pt;z-index:251658240;visibility:visible;mso-wrap-style:square;mso-width-percent:0;mso-height-percent:0;mso-wrap-distance-left:9pt;mso-wrap-distance-top:0;mso-wrap-distance-right:9pt;mso-wrap-distance-bottom:0;mso-position-horizontal:absolute;mso-position-horizontal-relative:text;mso-position-vertical:absolute;mso-position-vertical-relative:text;mso-width-percent:0;mso-height-percent:0;mso-width-relative:margin;mso-height-relative:margin;v-text-anchor:middle" o:gfxdata="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" fillcolor="white [3201]" strokecolor="black [3213]" strokeweight="1pt">
+            <v:textbox>
+              <w:txbxContent>
+                <w:p>
+                  <w:pPr>
+                    <w:jc w:val="center"/>
+                  </w:pPr>
+                  <w:r>
+                    <w:t>B7</w:t>
+                  </w:r>
+                </w:p>
+              </w:txbxContent>
+            </v:textbox>
+          </v:rect>
+        </w:pict>
+      </w:r>
+      <w:r>
+        <w:pict>
+          <v:rect id="Rectangle 9" o:spid="_x0000_s1054" style="position:absolute;margin-left:208.5pt;margin-top:543.75pt;width:84.75pt;height:48pt;z-index:251658240;visibility:visible;mso-wrap-style:square;mso-width-percent:0;mso-height-percent:0;mso-wrap-distance-left:9pt;mso-wrap-distance-top:0;mso-wrap-distance-right:9pt;mso-wrap-distance-bottom:0;mso-position-horizontal:absolute;mso-position-horizontal-relative:text;mso-position-vertical:absolute;mso-position-vertical-relative:text;mso-width-percent:0;mso-height-percent:0;mso-width-relative:margin;mso-height-relative:margin;v-text-anchor:middle" o:gfxdata="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" fillcolor="white [3201]" strokecolor="black [3213]" strokeweight="1pt">
+            <v:textbox>
+              <w:txbxContent>
+                <w:p>
+                  <w:pPr>
+                    <w:jc w:val="center"/>
+                  </w:pPr>
+                  <w:r>
+                    <w:t>B9</w:t>
+                  </w:r>
+                </w:p>
+              </w:txbxContent>
+            </v:textbox>
+          </v:rect>
+        </w:pict>
+      </w:r>
+      <w:r>
+        <w:pict>
+          <v:rect id="Rectangle 11" o:spid="_x0000_s1056" style="position:absolute;margin-left:336pt;margin-top:371.25pt;width:84.75pt;height:48pt;z-index:251658240;visibility:visible;mso-wrap-style:square;mso-width-percent:0;mso-height-percent:0;mso-wrap-distance-left:9pt;mso-wrap-distance-top:0;mso-wrap-distance-right:9pt;mso-wrap-distance-bottom:0;mso-position-horizontal:absolute;mso-position-horizontal-relative:text;mso-position-vertical:absolute;mso-position-vertical-relative:text;mso-width-percent:0;mso-height-percent:0;mso-width-relative:margin;mso-height-relative:margin;v-text-anchor:middle" o:gfxdata="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" fillcolor="white [3201]" strokecolor="black [3213]" strokeweight="1pt">
+            <v:textbox>
+              <w:txbxContent>
+                <w:p>
+                  <w:pPr>
+                    <w:jc w:val="center"/>
+                  </w:pPr>
+                  <w:r>
+                    <w:t>B10</w:t>
+                  </w:r>
+                </w:p>
+              </w:txbxContent>
+            </v:textbox>
+          </v:rect>
+        </w:pict>
+      </w:r>
+      <w:r>
+        <w:pict>
+          <v:rect id="Rectangle 13" o:spid="_x0000_s1058" style="position:absolute;margin-left:66pt;margin-top:456pt;width:84.75pt;height:48pt;z-index:251658240;visibility:visible;mso-wrap-style:square;mso-width-percent:0;mso-height-percent:0;mso-wrap-distance-left:9pt;mso-wrap-distance-top:0;mso-wrap-distance-right:9pt;mso-wrap-distance-bottom:0;mso-position-horizontal:absolute;mso-position-horizontal-relative:text;mso-position-vertical:absolute;mso-position-vertical-relative:text;mso-width-percent:0;mso-height-percent:0;mso-width-relative:margin;mso-height-relative:margin;v-text-anchor:middle" o:gfxdata="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" fillcolor="white [3201]" strokecolor="black [3213]" strokeweight="1pt">
+            <v:textbox>
+              <w:txbxContent>
+                <w:p>
+                  <w:pPr>
+                    <w:jc w:val="center"/>
+                  </w:pPr>
+                  <w:r>
+                    <w:t>B13</w:t>
+                  </w:r>
+                </w:p>
+              </w:txbxContent>
+            </v:textbox>
+          </v:rect>
+        </w:pict>
+      </w:r>
+      <w:r>
+        <w:pict>
+          <v:rect id="Rectangle 12" o:spid="_x0000_s1057" style="position:absolute;margin-left:60.75pt;margin-top:272.25pt;width:84.75pt;height:48pt;z-index:251658240;visibility:visible;mso-wrap-style:square;mso-width-percent:0;mso-height-percent:0;mso-wrap-distance-left:9pt;mso-wrap-distance-top:0;mso-wrap-distance-right:9pt;mso-wrap-distance-bottom:0;mso-position-horizontal:absolute;mso-position-horizontal-relative:text;mso-position-vertical:absolute;mso-position-vertical-relative:text;mso-width-percent:0;mso-height-percent:0;mso-width-relative:margin;mso-height-relative:margin;v-text-anchor:middle" o:gfxdata="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" fillcolor="white [3201]" strokecolor="black [3213]" strokeweight="1pt">
+            <v:textbox>
+              <w:txbxContent>
+                <w:p>
+                  <w:pPr>
+                    <w:jc w:val="center"/>
+                  </w:pPr>
+                  <w:r>
+                    <w:t>B12</w:t>
+                  </w:r>
+                </w:p>
+              </w:txbxContent>
+            </v:textbox>
+          </v:rect>
+        </w:pict>
+      </w:r>
+      <w:r>
+        <w:pict>
+          <v:rect id="Rectangle 10" o:spid="_x0000_s1055" style="position:absolute;margin-left:344.25pt;margin-top:545.25pt;width:84.75pt;height:48pt;z-index:251658240;visibility:visible;mso-wrap-style:square;mso-width-percent:0;mso-height-percent:0;mso-wrap-distance-left:9pt;mso-wrap-distance-top:0;mso-wrap-distance-right:9pt;mso-wrap-distance-bottom:0;mso-position-horizontal:absolute;mso-position-horizontal-relative:text;mso-position-vertical:absolute;mso-position-vertical-relative:text;mso-width-percent:0;mso-height-percent:0;mso-width-relative:margin;mso-height-relative:margin;v-text-anchor:middle" o:gfxdata="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" fillcolor="white [3201]" strokecolor="black [3213]" strokeweight="1pt">
+            <v:textbox>
+              <w:txbxContent>
+                <w:p>
+                  <w:pPr>
+                    <w:jc w:val="center"/>
+                  </w:pPr>
+                  <w:r>
+                    <w:t>B11</w:t>
+                  </w:r>
+                </w:p>
+              </w:txbxContent>
+            </v:textbox>
+          </v:rect>
+        </w:pict>
+      </w:r>
+      <w:r>
+        <w:pict>
+          <v:rect id="Rectangle 8" o:spid="_x0000_s1053" style="position:absolute;margin-left:207.75pt;margin-top:455.25pt;width:84.75pt;height:48pt;z-index:251658240;visibility:visible;mso-wrap-style:square;mso-width-percent:0;mso-height-percent:0;mso-wrap-distance-left:9pt;mso-wrap-distance-top:0;mso-wrap-distance-right:9pt;mso-wrap-distance-bottom:0;mso-position-horizontal:absolute;mso-position-horizontal-relative:text;mso-position-vertical:absolute;mso-position-vertical-relative:text;mso-width-percent:0;mso-height-percent:0;mso-width-relative:margin;mso-height-relative:margin;v-text-anchor:middle" o:gfxdata="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" fillcolor="white [3201]" strokecolor="black [3213]" strokeweight="1pt">
+            <v:textbox>
+              <w:txbxContent>
+                <w:p>
+                  <w:pPr>
+                    <w:jc w:val="center"/>
+                  </w:pPr>
+                  <w:r>
+                    <w:t>B8</w:t>
+                  </w:r>
+                </w:p>
+              </w:txbxContent>
+            </v:textbox>
+          </v:rect>
+        </w:pict>
+      </w:r>
+      <w:r>
+        <w:pict>
+          <v:rect id="Rectangle 6" o:spid="_x0000_s1051" style="position:absolute;margin-left:203.25pt;margin-top:273.75pt;width:84.75pt;height:48pt;z-index:251658240;visibility:visible;mso-wrap-style:square;mso-width-percent:0;mso-height-percent:0;mso-wrap-distance-left:9pt;mso-wrap-distance-top:0;mso-wrap-distance-right:9pt;mso-wrap-distance-bottom:0;mso-position-horizontal:absolute;mso-position-horizontal-relative:text;mso-position-vertical:absolute;mso-position-vertical-relative:text;mso-width-percent:0;mso-height-percent:0;mso-width-relative:margin;mso-height-relative:margin;v-text-anchor:middle" o:gfxdata="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" fillcolor="white [3201]" strokecolor="black [3213]" strokeweight="1pt">
+            <v:textbox>
+              <w:txbxContent>
+                <w:p>
+                  <w:pPr>
+                    <w:jc w:val="center"/>
+                  </w:pPr>
+                  <w:r>
+                    <w:t>B6</w:t>
+                  </w:r>
+                </w:p>
+              </w:txbxContent>
+            </v:textbox>
+          </v:rect>
+        </w:pict>
+      </w:r>
+      <w:r>
+        <w:pict>
+          <v:rect id="Rectangle 4" o:spid="_x0000_s1049" style="position:absolute;margin-left:274.5pt;margin-top:124.5pt;width:84.75pt;height:48pt;z-index:251658240;visibility:visible;mso-wrap-style:square;mso-width-percent:0;mso-height-percent:0;mso-wrap-distance-left:9pt;mso-wrap-distance-top:0;mso-wrap-distance-right:9pt;mso-wrap-distance-bottom:0;mso-position-horizontal:absolute;mso-position-horizontal-relative:text;mso-position-vertical:absolute;mso-position-vertical-relative:text;mso-width-percent:0;mso-height-percent:0;mso-width-relative:margin;mso-height-relative:margin;v-text-anchor:middle" o:gfxdata="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" fillcolor="white [3201]" strokecolor="black [3213]" strokeweight="1pt">
+            <v:textbox>
+              <w:txbxContent>
+                <w:p>
+                  <w:pPr>
+                    <w:jc w:val="center"/>
+                  </w:pPr>
+                  <w:r>
+                    <w:t>B3</w:t>
+                  </w:r>
+                </w:p>
+              </w:txbxContent>
+            </v:textbox>
+          </v:rect>
+        </w:pict>
+      </w:r>
+      <w:r>
+        <w:pict>
+          <v:rect id="Rectangle 2" o:spid="_x0000_s1047" style="position:absolute;margin-left:53.25pt;margin-top:103.5pt;width:84.75pt;height:48pt;z-index:251658240;visibility:visible;mso-wrap-style:square;mso-width-percent:0;mso-height-percent:0;mso-wrap-distance-left:9pt;mso-wrap-distance-top:0;mso-wrap-distance-right:9pt;mso-wrap-distance-bottom:0;mso-position-horizontal:absolute;mso-position-horizontal-relative:text;mso-position-vertical:absolute;mso-position-vertical-relative:text;mso-width-percent:0;mso-height-percent:0;mso-width-relative:margin;mso-height-relative:margin;v-text-anchor:middle" o:gfxdata="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" fillcolor="white [3201]" strokecolor="black [3213]" strokeweight="1pt">
+            <v:textbox>
+              <w:txbxContent>
+                <w:p>
+                  <w:pPr>
+                    <w:jc w:val="center"/>
+                  </w:pPr>
+                  <w:r>
+                    <w:t>B4</w:t>
+                  </w:r>
+                </w:p>
+              </w:txbxContent>
+            </v:textbox>
+          </v:rect>
+        </w:pict>
       </w:r>
     </w:p>
     <w:p/>
@@ -555,15 +1590,7 @@
           <w:sz w:val="36"/>
           <w:szCs w:val="36"/>
         </w:rPr>
-        <w:t xml:space="preserve">5.2 </w:t>
-      </w:r>
-      <w:r>
-        <w:rPr>
-          <w:b/>
-          <w:sz w:val="36"/>
-          <w:szCs w:val="36"/>
-        </w:rPr>
-        <w:t>Available Expressions</w:t>
+        <w:t>5.2 Available Expressions</w:t>
       </w:r>
     </w:p>
     <w:p/>
@@ -589,12 +1616,6 @@
         <w:gridCol w:w="4170"/>
       </w:tblGrid>
       <w:tr>
-        <w:tblPrEx>
-          <w:tblCellMar>
-            <w:top w:w="0" w:type="dxa"/>
-            <w:bottom w:w="0" w:type="dxa"/>
-          </w:tblCellMar>
-        </w:tblPrEx>
         <w:tc>
           <w:tcPr>
             <w:tcW w:w="1140" w:type="dxa"/>
@@ -687,12 +1708,6 @@
         </w:tc>
       </w:tr>
       <w:tr>
-        <w:tblPrEx>
-          <w:tblCellMar>
-            <w:top w:w="0" w:type="dxa"/>
-            <w:bottom w:w="0" w:type="dxa"/>
-          </w:tblCellMar>
-        </w:tblPrEx>
         <w:trPr>
           <w:trHeight w:val="480"/>
         </w:trPr>
@@ -745,8 +1760,13 @@
               <w:spacing w:line="100" w:lineRule="atLeast"/>
               <w:jc w:val="center"/>
             </w:pPr>
+            <w:proofErr w:type="spellStart"/>
             <w:r>
-              <w:t>b+c, b*b, b*d</w:t>
+              <w:t>b+c</w:t>
+            </w:r>
+            <w:proofErr w:type="spellEnd"/>
+            <w:r>
+              <w:t>, b*b, b*d</w:t>
             </w:r>
           </w:p>
         </w:tc>
@@ -776,12 +1796,6 @@
         </w:tc>
       </w:tr>
       <w:tr>
-        <w:tblPrEx>
-          <w:tblCellMar>
-            <w:top w:w="0" w:type="dxa"/>
-            <w:bottom w:w="0" w:type="dxa"/>
-          </w:tblCellMar>
-        </w:tblPrEx>
         <w:tc>
           <w:tcPr>
             <w:tcW w:w="1140" w:type="dxa"/>
@@ -831,8 +1845,13 @@
               <w:spacing w:line="100" w:lineRule="atLeast"/>
               <w:jc w:val="center"/>
             </w:pPr>
+            <w:proofErr w:type="spellStart"/>
             <w:r>
-              <w:t>b+c, i+1</w:t>
+              <w:t>b+c</w:t>
+            </w:r>
+            <w:proofErr w:type="spellEnd"/>
+            <w:r>
+              <w:t>, i+1</w:t>
             </w:r>
           </w:p>
         </w:tc>
@@ -862,12 +1881,6 @@
         </w:tc>
       </w:tr>
       <w:tr>
-        <w:tblPrEx>
-          <w:tblCellMar>
-            <w:top w:w="0" w:type="dxa"/>
-            <w:bottom w:w="0" w:type="dxa"/>
-          </w:tblCellMar>
-        </w:tblPrEx>
         <w:tc>
           <w:tcPr>
             <w:tcW w:w="1140" w:type="dxa"/>
@@ -948,12 +1961,6 @@
         </w:tc>
       </w:tr>
       <w:tr>
-        <w:tblPrEx>
-          <w:tblCellMar>
-            <w:top w:w="0" w:type="dxa"/>
-            <w:bottom w:w="0" w:type="dxa"/>
-          </w:tblCellMar>
-        </w:tblPrEx>
         <w:tc>
           <w:tcPr>
             <w:tcW w:w="1140" w:type="dxa"/>
@@ -1037,12 +2044,6 @@
         </w:tc>
       </w:tr>
       <w:tr>
-        <w:tblPrEx>
-          <w:tblCellMar>
-            <w:top w:w="0" w:type="dxa"/>
-            <w:bottom w:w="0" w:type="dxa"/>
-          </w:tblCellMar>
-        </w:tblPrEx>
         <w:tc>
           <w:tcPr>
             <w:tcW w:w="1140" w:type="dxa"/>
@@ -1150,12 +2151,6 @@
         <w:gridCol w:w="4170"/>
       </w:tblGrid>
       <w:tr>
-        <w:tblPrEx>
-          <w:tblCellMar>
-            <w:top w:w="0" w:type="dxa"/>
-            <w:bottom w:w="0" w:type="dxa"/>
-          </w:tblCellMar>
-        </w:tblPrEx>
         <w:tc>
           <w:tcPr>
             <w:tcW w:w="1140" w:type="dxa"/>
@@ -1248,12 +2243,6 @@
         </w:tc>
       </w:tr>
       <w:tr>
-        <w:tblPrEx>
-          <w:tblCellMar>
-            <w:top w:w="0" w:type="dxa"/>
-            <w:bottom w:w="0" w:type="dxa"/>
-          </w:tblCellMar>
-        </w:tblPrEx>
         <w:trPr>
           <w:trHeight w:val="480"/>
         </w:trPr>
@@ -1333,19 +2322,18 @@
               <w:spacing w:line="100" w:lineRule="atLeast"/>
               <w:jc w:val="center"/>
             </w:pPr>
+            <w:proofErr w:type="spellStart"/>
             <w:r>
-              <w:t>b+c, b*b, b*d</w:t>
+              <w:t>b+c</w:t>
+            </w:r>
+            <w:proofErr w:type="spellEnd"/>
+            <w:r>
+              <w:t>, b*b, b*d</w:t>
             </w:r>
           </w:p>
         </w:tc>
       </w:tr>
       <w:tr>
-        <w:tblPrEx>
-          <w:tblCellMar>
-            <w:top w:w="0" w:type="dxa"/>
-            <w:bottom w:w="0" w:type="dxa"/>
-          </w:tblCellMar>
-        </w:tblPrEx>
         <w:tc>
           <w:tcPr>
             <w:tcW w:w="1140" w:type="dxa"/>
@@ -1395,8 +2383,13 @@
               <w:spacing w:line="100" w:lineRule="atLeast"/>
               <w:jc w:val="center"/>
             </w:pPr>
+            <w:proofErr w:type="spellStart"/>
             <w:r>
-              <w:t>b+c, b*b, b*d</w:t>
+              <w:t>b+c</w:t>
+            </w:r>
+            <w:proofErr w:type="spellEnd"/>
+            <w:r>
+              <w:t>, b*b, b*d</w:t>
             </w:r>
           </w:p>
         </w:tc>
@@ -1422,19 +2415,18 @@
               <w:spacing w:line="100" w:lineRule="atLeast"/>
               <w:jc w:val="center"/>
             </w:pPr>
+            <w:proofErr w:type="spellStart"/>
             <w:r>
-              <w:t>b+c, b*b, b*d, i+1</w:t>
+              <w:t>b+c</w:t>
+            </w:r>
+            <w:proofErr w:type="spellEnd"/>
+            <w:r>
+              <w:t>, b*b, b*d, i+1</w:t>
             </w:r>
           </w:p>
         </w:tc>
       </w:tr>
       <w:tr>
-        <w:tblPrEx>
-          <w:tblCellMar>
-            <w:top w:w="0" w:type="dxa"/>
-            <w:bottom w:w="0" w:type="dxa"/>
-          </w:tblCellMar>
-        </w:tblPrEx>
         <w:tc>
           <w:tcPr>
             <w:tcW w:w="1140" w:type="dxa"/>
@@ -1484,8 +2476,13 @@
               <w:spacing w:line="100" w:lineRule="atLeast"/>
               <w:jc w:val="center"/>
             </w:pPr>
+            <w:proofErr w:type="spellStart"/>
             <w:r>
-              <w:t>b+c, b*b, b*d, i+1</w:t>
+              <w:t>b+c</w:t>
+            </w:r>
+            <w:proofErr w:type="spellEnd"/>
+            <w:r>
+              <w:t>, b*b, b*d, i+1</w:t>
             </w:r>
           </w:p>
         </w:tc>
@@ -1511,19 +2508,18 @@
               <w:spacing w:line="100" w:lineRule="atLeast"/>
               <w:jc w:val="center"/>
             </w:pPr>
+            <w:proofErr w:type="spellStart"/>
             <w:r>
-              <w:t>b+c, b*b, b*d, i+1</w:t>
+              <w:t>b+c</w:t>
+            </w:r>
+            <w:proofErr w:type="spellEnd"/>
+            <w:r>
+              <w:t>, b*b, b*d, i+1</w:t>
             </w:r>
           </w:p>
         </w:tc>
       </w:tr>
       <w:tr>
-        <w:tblPrEx>
-          <w:tblCellMar>
-            <w:top w:w="0" w:type="dxa"/>
-            <w:bottom w:w="0" w:type="dxa"/>
-          </w:tblCellMar>
-        </w:tblPrEx>
         <w:tc>
           <w:tcPr>
             <w:tcW w:w="1140" w:type="dxa"/>
@@ -1573,11 +2569,13 @@
               <w:spacing w:line="100" w:lineRule="atLeast"/>
               <w:jc w:val="center"/>
             </w:pPr>
+            <w:proofErr w:type="spellStart"/>
             <w:r>
-              <w:t>b+c, b*b, b*d,</w:t>
+              <w:t>b+c</w:t>
             </w:r>
+            <w:proofErr w:type="spellEnd"/>
             <w:r>
-              <w:t xml:space="preserve"> i+1</w:t>
+              <w:t>, b*b, b*d, i+1</w:t>
             </w:r>
           </w:p>
         </w:tc>
@@ -1603,19 +2601,18 @@
               <w:spacing w:line="100" w:lineRule="atLeast"/>
               <w:jc w:val="center"/>
             </w:pPr>
+            <w:proofErr w:type="spellStart"/>
             <w:r>
-              <w:t>b+c, b*b, i+1</w:t>
+              <w:t>b+c</w:t>
+            </w:r>
+            <w:proofErr w:type="spellEnd"/>
+            <w:r>
+              <w:t>, b*b, i+1</w:t>
             </w:r>
           </w:p>
         </w:tc>
       </w:tr>
       <w:tr>
-        <w:tblPrEx>
-          <w:tblCellMar>
-            <w:top w:w="0" w:type="dxa"/>
-            <w:bottom w:w="0" w:type="dxa"/>
-          </w:tblCellMar>
-        </w:tblPrEx>
         <w:tc>
           <w:tcPr>
             <w:tcW w:w="1140" w:type="dxa"/>
@@ -1665,8 +2662,13 @@
               <w:spacing w:line="100" w:lineRule="atLeast"/>
               <w:jc w:val="center"/>
             </w:pPr>
+            <w:proofErr w:type="spellStart"/>
             <w:r>
-              <w:t>b+c, b*b, i+1</w:t>
+              <w:t>b+c</w:t>
+            </w:r>
+            <w:proofErr w:type="spellEnd"/>
+            <w:r>
+              <w:t>, b*b, i+1</w:t>
             </w:r>
           </w:p>
         </w:tc>
@@ -1692,8 +2694,13 @@
               <w:spacing w:line="100" w:lineRule="atLeast"/>
               <w:jc w:val="center"/>
             </w:pPr>
+            <w:proofErr w:type="spellStart"/>
             <w:r>
-              <w:t>b+c, b*b, i+1</w:t>
+              <w:t>b+c</w:t>
+            </w:r>
+            <w:proofErr w:type="spellEnd"/>
+            <w:r>
+              <w:t>, b*b, i+1</w:t>
             </w:r>
           </w:p>
         </w:tc>
@@ -1723,7 +2730,15 @@
     </w:p>
     <w:p>
       <w:r>
-        <w:t xml:space="preserve">Note: The following data flow pass is almost exactly the same as the liveness pass from Lecture </w:t>
+        <w:t xml:space="preserve">Note: The following data flow pass is almost exactly the same as the </w:t>
+      </w:r>
+      <w:proofErr w:type="spellStart"/>
+      <w:r>
+        <w:t>liveness</w:t>
+      </w:r>
+      <w:proofErr w:type="spellEnd"/>
+      <w:r>
+        <w:t xml:space="preserve"> pass from Lecture </w:t>
       </w:r>
       <w:r>
         <w:t>4, with the exception that the “</w:t>
@@ -1853,7 +2868,15 @@
         <w:t xml:space="preserve"> were</w:t>
       </w:r>
       <w:r>
-        <w:t xml:space="preserve"> a non-empty set (eg,</w:t>
+        <w:t xml:space="preserve"> a non-empty set (</w:t>
+      </w:r>
+      <w:proofErr w:type="spellStart"/>
+      <w:r>
+        <w:t>eg</w:t>
+      </w:r>
+      <w:proofErr w:type="spellEnd"/>
+      <w:r>
+        <w:t>,</w:t>
       </w:r>
       <w:r>
         <w:t xml:space="preserve"> if it consisted of</w:t>
@@ -1874,8 +2897,13 @@
         <w:t xml:space="preserve">of </w:t>
       </w:r>
       <w:r>
-        <w:t xml:space="preserve">that set. However, because </w:t>
-      </w:r>
+        <w:t xml:space="preserve">that set. However, </w:t>
+      </w:r>
+      <w:proofErr w:type="gramStart"/>
+      <w:r>
+        <w:t xml:space="preserve">because </w:t>
+      </w:r>
+      <w:proofErr w:type="gramEnd"/>
       <m:oMath>
         <m:r>
           <w:rPr>
@@ -1954,7 +2982,11 @@
         <w:t xml:space="preserve"> only applies within block</w:t>
       </w:r>
       <w:r>
-        <w:t>s, not between them. This seems</w:t>
+        <w:t xml:space="preserve">s, not </w:t>
+      </w:r>
+      <w:r>
+        <w:lastRenderedPageBreak/>
+        <w:t>between them. This seems</w:t>
       </w:r>
       <w:r>
         <w:t xml:space="preserve"> to </w:t>
@@ -2012,14 +3044,16 @@
         <w:rPr>
           <w:b/>
         </w:rPr>
-        <w:lastRenderedPageBreak/>
-        <w:t>2</w:t>
+        <w:t>2.</w:t>
       </w:r>
       <w:r>
         <w:rPr>
           <w:b/>
         </w:rPr>
-        <w:t>.</w:t>
+        <w:t xml:space="preserve"> </w:t>
+      </w:r>
+      <w:r>
+        <w:t>Direction:</w:t>
       </w:r>
       <w:r>
         <w:rPr>
@@ -2028,41 +3062,26 @@
         <w:t xml:space="preserve"> </w:t>
       </w:r>
       <w:r>
-        <w:t>Direction:</w:t>
-      </w:r>
-      <w:r>
+        <w:t>Backward analysis</w:t>
+      </w:r>
+    </w:p>
+    <w:p>
+      <w:pPr>
+        <w:widowControl w:val="0"/>
         <w:rPr>
           <w:b/>
         </w:rPr>
-        <w:t xml:space="preserve"> </w:t>
-      </w:r>
-      <w:r>
-        <w:t>Backward analysis</w:t>
-      </w:r>
+      </w:pPr>
     </w:p>
     <w:p>
       <w:pPr>
         <w:widowControl w:val="0"/>
+      </w:pPr>
+      <w:r>
         <w:rPr>
           <w:b/>
         </w:rPr>
-      </w:pPr>
-    </w:p>
-    <w:p>
-      <w:pPr>
-        <w:widowControl w:val="0"/>
-      </w:pPr>
-      <w:r>
-        <w:rPr>
-          <w:b/>
-        </w:rPr>
-        <w:t>3</w:t>
-      </w:r>
-      <w:r>
-        <w:rPr>
-          <w:b/>
-        </w:rPr>
-        <w:t>.</w:t>
+        <w:t>3.</w:t>
       </w:r>
       <w:r>
         <w:t xml:space="preserve"> </w:t>
@@ -2362,7 +3381,15 @@
         </m:r>
       </m:oMath>
       <w:r>
-        <w:t>, except where the usage has the variable itself in the LHS of the assignment (this prevents adding a variable to the live set when its only future LHS “user” is itself).</w:t>
+        <w:t>, except where the usage has the variable itself in the LHS of the as</w:t>
+      </w:r>
+      <w:proofErr w:type="spellStart"/>
+      <w:r>
+        <w:t>signment</w:t>
+      </w:r>
+      <w:proofErr w:type="spellEnd"/>
+      <w:r>
+        <w:t xml:space="preserve"> (this prevents adding a variable to the live set when its only future LHS “user” is itself).</w:t>
       </w:r>
     </w:p>
     <w:p>
@@ -2386,9 +3413,11 @@
       <w:r>
         <w:t xml:space="preserve">Meet Operator: </w:t>
       </w:r>
+      <w:proofErr w:type="gramStart"/>
       <w:r>
         <w:t xml:space="preserve">Union </w:t>
       </w:r>
+      <w:proofErr w:type="gramEnd"/>
       <m:oMath>
         <m:r>
           <w:rPr>
@@ -2568,7 +3597,15 @@
         </m:r>
       </m:oMath>
       <w:r>
-        <w:t xml:space="preserve"> for all interior basic blocks </w:t>
+        <w:t xml:space="preserve"> for all interior b</w:t>
+      </w:r>
+      <w:proofErr w:type="spellStart"/>
+      <w:r>
+        <w:t>asic</w:t>
+      </w:r>
+      <w:proofErr w:type="spellEnd"/>
+      <w:r>
+        <w:t xml:space="preserve"> blocks </w:t>
       </w:r>
       <m:oMath>
         <m:r>
@@ -2634,7 +3671,15 @@
         <w:t>breadth-first manner.</w:t>
       </w:r>
       <w:r>
-        <w:t xml:space="preserve"> Since liveness of a variable depends </w:t>
+        <w:t xml:space="preserve"> Since </w:t>
+      </w:r>
+      <w:proofErr w:type="spellStart"/>
+      <w:r>
+        <w:t>liveness</w:t>
+      </w:r>
+      <w:proofErr w:type="spellEnd"/>
+      <w:r>
+        <w:t xml:space="preserve"> of a variable depends </w:t>
       </w:r>
       <w:r>
         <w:t>on the future blocks in a program, this back-to-front ordering ensures that the live set is complete for each block when it is considered.</w:t>
@@ -2702,8 +3747,13 @@
         <w:t xml:space="preserve"> for any</w:t>
       </w:r>
       <w:r>
-        <w:t xml:space="preserve"> block </w:t>
-      </w:r>
+        <w:t xml:space="preserve"> </w:t>
+      </w:r>
+      <w:proofErr w:type="gramStart"/>
+      <w:r>
+        <w:t xml:space="preserve">block </w:t>
+      </w:r>
+      <w:proofErr w:type="gramEnd"/>
       <m:oMath>
         <m:r>
           <w:rPr>
@@ -2747,6 +3797,7 @@
       <w:r>
         <w:t xml:space="preserve">. </w:t>
       </w:r>
+      <w:proofErr w:type="gramStart"/>
       <w:r>
         <w:t xml:space="preserve">Since the transfer function which updates </w:t>
       </w:r>
@@ -2773,10 +3824,11 @@
         </m:r>
       </m:oMath>
       <w:r>
-        <w:t xml:space="preserve"> </w:t>
-      </w:r>
-      <w:r>
-        <w:t xml:space="preserve">will grow monotonically on each repetition of the pass. Thus, </w:t>
+        <w:t xml:space="preserve"> will grow monotonically on each repetition of the pass.</w:t>
+      </w:r>
+      <w:proofErr w:type="gramEnd"/>
+      <w:r>
+        <w:t xml:space="preserve"> Thus, </w:t>
       </w:r>
       <w:r>
         <w:t xml:space="preserve">convergence occurs when all </w:t>
@@ -2873,9 +3925,11 @@
       <w:r>
         <w:t>, then th</w:t>
       </w:r>
+      <w:proofErr w:type="spellStart"/>
       <w:r>
         <w:t>at</w:t>
       </w:r>
+      <w:proofErr w:type="spellEnd"/>
       <w:r>
         <w:t xml:space="preserve"> variable/assignment is faint</w:t>
       </w:r>
@@ -3195,15 +4249,7 @@
             <w:sz w:val="16"/>
             <w:szCs w:val="16"/>
           </w:rPr>
-          <m:t>=</m:t>
-        </m:r>
-        <m:r>
-          <w:rPr>
-            <w:rFonts w:ascii="Cambria Math" w:hAnsi="Cambria Math" w:cs="Courier New"/>
-            <w:sz w:val="16"/>
-            <w:szCs w:val="16"/>
-          </w:rPr>
-          <m:t xml:space="preserve"> </m:t>
+          <m:t xml:space="preserve">= </m:t>
         </m:r>
       </m:oMath>
       <w:r>
@@ -3290,8 +4336,6 @@
         </w:rPr>
         <w:t xml:space="preserve"> as faint</w:t>
       </w:r>
-      <w:bookmarkStart w:id="0" w:name="_GoBack"/>
-      <w:bookmarkEnd w:id="0"/>
     </w:p>
     <w:p>
       <w:pPr>
@@ -3309,6 +4353,7 @@
           <w:sz w:val="16"/>
           <w:szCs w:val="16"/>
         </w:rPr>
+        <w:lastRenderedPageBreak/>
         <w:tab/>
       </w:r>
       <w:r>
@@ -3363,7 +4408,7 @@
     </w:p>
     <w:p/>
     <w:sectPr>
-      <w:footerReference w:type="default" r:id="rId7"/>
+      <w:footerReference w:type="default" r:id="rId9"/>
       <w:pgSz w:w="12240" w:h="15840"/>
       <w:pgMar w:top="1440" w:right="1440" w:bottom="1440" w:left="1440" w:header="0" w:footer="720" w:gutter="0"/>
       <w:cols w:space="720"/>
@@ -3375,7 +4420,7 @@
 </file>
 
 <file path=word/endnotes.xml><?xml version="1.0" encoding="utf-8"?>
-<w:endnotes xmlns:wpc="http://schemas.microsoft.com/office/word/2010/wordprocessingCanvas" xmlns:mc="http://schemas.openxmlformats.org/markup-compatibility/2006" xmlns:o="urn:schemas-microsoft-com:office:office" xmlns:r="http://schemas.openxmlformats.org/officeDocument/2006/relationships" xmlns:m="http://schemas.openxmlformats.org/officeDocument/2006/math" xmlns:v="urn:schemas-microsoft-com:vml" xmlns:wp14="http://schemas.microsoft.com/office/word/2010/wordprocessingDrawing" xmlns:wp="http://schemas.openxmlformats.org/drawingml/2006/wordprocessingDrawing" xmlns:w10="urn:schemas-microsoft-com:office:word" xmlns:w="http://schemas.openxmlformats.org/wordprocessingml/2006/main" xmlns:w14="http://schemas.microsoft.com/office/word/2010/wordml" xmlns:w15="http://schemas.microsoft.com/office/word/2012/wordml" xmlns:wpg="http://schemas.microsoft.com/office/word/2010/wordprocessingGroup" xmlns:wpi="http://schemas.microsoft.com/office/word/2010/wordprocessingInk" xmlns:wne="http://schemas.microsoft.com/office/word/2006/wordml" xmlns:wps="http://schemas.microsoft.com/office/word/2010/wordprocessingShape" mc:Ignorable="w14 w15 wp14">
+<w:endnotes xmlns:wpc="http://schemas.microsoft.com/office/word/2010/wordprocessingCanvas" xmlns:mc="http://schemas.openxmlformats.org/markup-compatibility/2006" xmlns:o="urn:schemas-microsoft-com:office:office" xmlns:r="http://schemas.openxmlformats.org/officeDocument/2006/relationships" xmlns:m="http://schemas.openxmlformats.org/officeDocument/2006/math" xmlns:v="urn:schemas-microsoft-com:vml" xmlns:wp14="http://schemas.microsoft.com/office/word/2010/wordprocessingDrawing" xmlns:wp="http://schemas.openxmlformats.org/drawingml/2006/wordprocessingDrawing" xmlns:w10="urn:schemas-microsoft-com:office:word" xmlns:w="http://schemas.openxmlformats.org/wordprocessingml/2006/main" xmlns:w14="http://schemas.microsoft.com/office/word/2010/wordml" xmlns:wpg="http://schemas.microsoft.com/office/word/2010/wordprocessingGroup" xmlns:wpi="http://schemas.microsoft.com/office/word/2010/wordprocessingInk" xmlns:wne="http://schemas.microsoft.com/office/word/2006/wordml" xmlns:wps="http://schemas.microsoft.com/office/word/2010/wordprocessingShape" mc:Ignorable="w14 wp14">
   <w:endnote w:type="separator" w:id="-1">
     <w:p>
       <w:pPr>
@@ -3400,7 +4445,7 @@
 </file>
 
 <file path=word/footer1.xml><?xml version="1.0" encoding="utf-8"?>
-<w:ftr xmlns:wpc="http://schemas.microsoft.com/office/word/2010/wordprocessingCanvas" xmlns:mc="http://schemas.openxmlformats.org/markup-compatibility/2006" xmlns:o="urn:schemas-microsoft-com:office:office" xmlns:r="http://schemas.openxmlformats.org/officeDocument/2006/relationships" xmlns:m="http://schemas.openxmlformats.org/officeDocument/2006/math" xmlns:v="urn:schemas-microsoft-com:vml" xmlns:wp14="http://schemas.microsoft.com/office/word/2010/wordprocessingDrawing" xmlns:wp="http://schemas.openxmlformats.org/drawingml/2006/wordprocessingDrawing" xmlns:w10="urn:schemas-microsoft-com:office:word" xmlns:w="http://schemas.openxmlformats.org/wordprocessingml/2006/main" xmlns:w14="http://schemas.microsoft.com/office/word/2010/wordml" xmlns:w15="http://schemas.microsoft.com/office/word/2012/wordml" xmlns:wpg="http://schemas.microsoft.com/office/word/2010/wordprocessingGroup" xmlns:wpi="http://schemas.microsoft.com/office/word/2010/wordprocessingInk" xmlns:wne="http://schemas.microsoft.com/office/word/2006/wordml" xmlns:wps="http://schemas.microsoft.com/office/word/2010/wordprocessingShape" mc:Ignorable="w14 w15 wp14">
+<w:ftr xmlns:wpc="http://schemas.microsoft.com/office/word/2010/wordprocessingCanvas" xmlns:mc="http://schemas.openxmlformats.org/markup-compatibility/2006" xmlns:o="urn:schemas-microsoft-com:office:office" xmlns:r="http://schemas.openxmlformats.org/officeDocument/2006/relationships" xmlns:m="http://schemas.openxmlformats.org/officeDocument/2006/math" xmlns:v="urn:schemas-microsoft-com:vml" xmlns:wp14="http://schemas.microsoft.com/office/word/2010/wordprocessingDrawing" xmlns:wp="http://schemas.openxmlformats.org/drawingml/2006/wordprocessingDrawing" xmlns:w10="urn:schemas-microsoft-com:office:word" xmlns:w="http://schemas.openxmlformats.org/wordprocessingml/2006/main" xmlns:w14="http://schemas.microsoft.com/office/word/2010/wordml" xmlns:wpg="http://schemas.microsoft.com/office/word/2010/wordprocessingGroup" xmlns:wpi="http://schemas.microsoft.com/office/word/2010/wordprocessingInk" xmlns:wne="http://schemas.microsoft.com/office/word/2006/wordml" xmlns:wps="http://schemas.microsoft.com/office/word/2010/wordprocessingShape" mc:Ignorable="w14 wp14">
   <w:p>
     <w:pPr>
       <w:pStyle w:val="Footer"/>
@@ -3418,7 +4463,7 @@
       <w:rPr>
         <w:noProof/>
       </w:rPr>
-      <w:t>2</w:t>
+      <w:t>4</w:t>
     </w:r>
     <w:r>
       <w:fldChar w:fldCharType="end"/>
@@ -3439,7 +4484,7 @@
       <w:rPr>
         <w:noProof/>
       </w:rPr>
-      <w:t>3</w:t>
+      <w:t>6</w:t>
     </w:r>
     <w:r>
       <w:fldChar w:fldCharType="end"/>
@@ -3450,19 +4495,28 @@
       <w:pStyle w:val="Footer"/>
     </w:pPr>
     <w:r>
-      <w:t xml:space="preserve">15-745 Spring 2014: </w:t>
-    </w:r>
-    <w:r>
-      <w:t>Assignment 1</w:t>
+      <w:t>15-745 Spring 2014: Assignment 1</w:t>
     </w:r>
   </w:p>
   <w:p>
     <w:pPr>
       <w:pStyle w:val="Footer"/>
     </w:pPr>
+    <w:proofErr w:type="spellStart"/>
+    <w:proofErr w:type="gramStart"/>
     <w:r>
-      <w:t>bhumbers, psuresh</w:t>
+      <w:t>bhumbers</w:t>
     </w:r>
+    <w:proofErr w:type="spellEnd"/>
+    <w:proofErr w:type="gramEnd"/>
+    <w:r>
+      <w:t xml:space="preserve">, </w:t>
+    </w:r>
+    <w:proofErr w:type="spellStart"/>
+    <w:r>
+      <w:t>psuresh</w:t>
+    </w:r>
+    <w:proofErr w:type="spellEnd"/>
   </w:p>
   <w:p>
     <w:pPr>
@@ -3473,7 +4527,7 @@
 </file>
 
 <file path=word/footnotes.xml><?xml version="1.0" encoding="utf-8"?>
-<w:footnotes xmlns:wpc="http://schemas.microsoft.com/office/word/2010/wordprocessingCanvas" xmlns:mc="http://schemas.openxmlformats.org/markup-compatibility/2006" xmlns:o="urn:schemas-microsoft-com:office:office" xmlns:r="http://schemas.openxmlformats.org/officeDocument/2006/relationships" xmlns:m="http://schemas.openxmlformats.org/officeDocument/2006/math" xmlns:v="urn:schemas-microsoft-com:vml" xmlns:wp14="http://schemas.microsoft.com/office/word/2010/wordprocessingDrawing" xmlns:wp="http://schemas.openxmlformats.org/drawingml/2006/wordprocessingDrawing" xmlns:w10="urn:schemas-microsoft-com:office:word" xmlns:w="http://schemas.openxmlformats.org/wordprocessingml/2006/main" xmlns:w14="http://schemas.microsoft.com/office/word/2010/wordml" xmlns:w15="http://schemas.microsoft.com/office/word/2012/wordml" xmlns:wpg="http://schemas.microsoft.com/office/word/2010/wordprocessingGroup" xmlns:wpi="http://schemas.microsoft.com/office/word/2010/wordprocessingInk" xmlns:wne="http://schemas.microsoft.com/office/word/2006/wordml" xmlns:wps="http://schemas.microsoft.com/office/word/2010/wordprocessingShape" mc:Ignorable="w14 w15 wp14">
+<w:footnotes xmlns:wpc="http://schemas.microsoft.com/office/word/2010/wordprocessingCanvas" xmlns:mc="http://schemas.openxmlformats.org/markup-compatibility/2006" xmlns:o="urn:schemas-microsoft-com:office:office" xmlns:r="http://schemas.openxmlformats.org/officeDocument/2006/relationships" xmlns:m="http://schemas.openxmlformats.org/officeDocument/2006/math" xmlns:v="urn:schemas-microsoft-com:vml" xmlns:wp14="http://schemas.microsoft.com/office/word/2010/wordprocessingDrawing" xmlns:wp="http://schemas.openxmlformats.org/drawingml/2006/wordprocessingDrawing" xmlns:w10="urn:schemas-microsoft-com:office:word" xmlns:w="http://schemas.openxmlformats.org/wordprocessingml/2006/main" xmlns:w14="http://schemas.microsoft.com/office/word/2010/wordml" xmlns:wpg="http://schemas.microsoft.com/office/word/2010/wordprocessingGroup" xmlns:wpi="http://schemas.microsoft.com/office/word/2010/wordprocessingInk" xmlns:wne="http://schemas.microsoft.com/office/word/2006/wordml" xmlns:wps="http://schemas.microsoft.com/office/word/2010/wordprocessingShape" mc:Ignorable="w14 wp14">
   <w:footnote w:type="separator" w:id="-1">
     <w:p>
       <w:pPr>
@@ -3498,7 +4552,7 @@
 </file>
 
 <file path=word/numbering.xml><?xml version="1.0" encoding="utf-8"?>
-<w:numbering xmlns:wpc="http://schemas.microsoft.com/office/word/2010/wordprocessingCanvas" xmlns:mc="http://schemas.openxmlformats.org/markup-compatibility/2006" xmlns:o="urn:schemas-microsoft-com:office:office" xmlns:r="http://schemas.openxmlformats.org/officeDocument/2006/relationships" xmlns:m="http://schemas.openxmlformats.org/officeDocument/2006/math" xmlns:v="urn:schemas-microsoft-com:vml" xmlns:wp14="http://schemas.microsoft.com/office/word/2010/wordprocessingDrawing" xmlns:wp="http://schemas.openxmlformats.org/drawingml/2006/wordprocessingDrawing" xmlns:w10="urn:schemas-microsoft-com:office:word" xmlns:w="http://schemas.openxmlformats.org/wordprocessingml/2006/main" xmlns:w14="http://schemas.microsoft.com/office/word/2010/wordml" xmlns:w15="http://schemas.microsoft.com/office/word/2012/wordml" xmlns:wpg="http://schemas.microsoft.com/office/word/2010/wordprocessingGroup" xmlns:wpi="http://schemas.microsoft.com/office/word/2010/wordprocessingInk" xmlns:wne="http://schemas.microsoft.com/office/word/2006/wordml" xmlns:wps="http://schemas.microsoft.com/office/word/2010/wordprocessingShape" mc:Ignorable="w14 w15 wp14">
+<w:numbering xmlns:wpc="http://schemas.microsoft.com/office/word/2010/wordprocessingCanvas" xmlns:mc="http://schemas.openxmlformats.org/markup-compatibility/2006" xmlns:o="urn:schemas-microsoft-com:office:office" xmlns:r="http://schemas.openxmlformats.org/officeDocument/2006/relationships" xmlns:m="http://schemas.openxmlformats.org/officeDocument/2006/math" xmlns:v="urn:schemas-microsoft-com:vml" xmlns:wp14="http://schemas.microsoft.com/office/word/2010/wordprocessingDrawing" xmlns:wp="http://schemas.openxmlformats.org/drawingml/2006/wordprocessingDrawing" xmlns:w10="urn:schemas-microsoft-com:office:word" xmlns:w="http://schemas.openxmlformats.org/wordprocessingml/2006/main" xmlns:w14="http://schemas.microsoft.com/office/word/2010/wordml" xmlns:wpg="http://schemas.microsoft.com/office/word/2010/wordprocessingGroup" xmlns:wpi="http://schemas.microsoft.com/office/word/2010/wordprocessingInk" xmlns:wne="http://schemas.microsoft.com/office/word/2006/wordml" xmlns:wps="http://schemas.microsoft.com/office/word/2010/wordprocessingShape" mc:Ignorable="w14 wp14">
   <w:abstractNum w:abstractNumId="0">
     <w:nsid w:val="21921307"/>
     <w:multiLevelType w:val="multilevel"/>
@@ -3721,7 +4775,7 @@
 </file>
 
 <file path=word/styles.xml><?xml version="1.0" encoding="utf-8"?>
-<w:styles xmlns:mc="http://schemas.openxmlformats.org/markup-compatibility/2006" xmlns:r="http://schemas.openxmlformats.org/officeDocument/2006/relationships" xmlns:w="http://schemas.openxmlformats.org/wordprocessingml/2006/main" xmlns:w14="http://schemas.microsoft.com/office/word/2010/wordml" xmlns:w15="http://schemas.microsoft.com/office/word/2012/wordml" mc:Ignorable="w14 w15">
+<w:styles xmlns:mc="http://schemas.openxmlformats.org/markup-compatibility/2006" xmlns:r="http://schemas.openxmlformats.org/officeDocument/2006/relationships" xmlns:w="http://schemas.openxmlformats.org/wordprocessingml/2006/main" xmlns:w14="http://schemas.microsoft.com/office/word/2010/wordml" mc:Ignorable="w14">
   <w:docDefaults>
     <w:rPrDefault>
       <w:rPr>
@@ -3737,378 +4791,144 @@
       </w:pPr>
     </w:pPrDefault>
   </w:docDefaults>
-  <w:latentStyles w:defLockedState="0" w:defUIPriority="99" w:defSemiHidden="0" w:defUnhideWhenUsed="0" w:defQFormat="0" w:count="371">
-    <w:lsdException w:name="Normal" w:uiPriority="0" w:qFormat="1"/>
-    <w:lsdException w:name="heading 1" w:uiPriority="9" w:qFormat="1"/>
-    <w:lsdException w:name="heading 2" w:semiHidden="1" w:uiPriority="9" w:unhideWhenUsed="1" w:qFormat="1"/>
-    <w:lsdException w:name="heading 3" w:semiHidden="1" w:uiPriority="9" w:unhideWhenUsed="1" w:qFormat="1"/>
-    <w:lsdException w:name="heading 4" w:semiHidden="1" w:uiPriority="9" w:unhideWhenUsed="1" w:qFormat="1"/>
-    <w:lsdException w:name="heading 5" w:semiHidden="1" w:uiPriority="9" w:unhideWhenUsed="1" w:qFormat="1"/>
-    <w:lsdException w:name="heading 6" w:semiHidden="1" w:uiPriority="9" w:unhideWhenUsed="1" w:qFormat="1"/>
-    <w:lsdException w:name="heading 7" w:semiHidden="1" w:uiPriority="9" w:unhideWhenUsed="1" w:qFormat="1"/>
-    <w:lsdException w:name="heading 8" w:semiHidden="1" w:uiPriority="9" w:unhideWhenUsed="1" w:qFormat="1"/>
-    <w:lsdException w:name="heading 9" w:semiHidden="1" w:uiPriority="9" w:unhideWhenUsed="1" w:qFormat="1"/>
-    <w:lsdException w:name="index 1" w:semiHidden="1" w:unhideWhenUsed="1"/>
-    <w:lsdException w:name="index 2" w:semiHidden="1" w:unhideWhenUsed="1"/>
-    <w:lsdException w:name="index 3" w:semiHidden="1" w:unhideWhenUsed="1"/>
-    <w:lsdException w:name="index 4" w:semiHidden="1" w:unhideWhenUsed="1"/>
-    <w:lsdException w:name="index 5" w:semiHidden="1" w:unhideWhenUsed="1"/>
-    <w:lsdException w:name="index 6" w:semiHidden="1" w:unhideWhenUsed="1"/>
-    <w:lsdException w:name="index 7" w:semiHidden="1" w:unhideWhenUsed="1"/>
-    <w:lsdException w:name="index 8" w:semiHidden="1" w:unhideWhenUsed="1"/>
-    <w:lsdException w:name="index 9" w:semiHidden="1" w:unhideWhenUsed="1"/>
-    <w:lsdException w:name="toc 1" w:semiHidden="1" w:uiPriority="39" w:unhideWhenUsed="1"/>
-    <w:lsdException w:name="toc 2" w:semiHidden="1" w:uiPriority="39" w:unhideWhenUsed="1"/>
-    <w:lsdException w:name="toc 3" w:semiHidden="1" w:uiPriority="39" w:unhideWhenUsed="1"/>
-    <w:lsdException w:name="toc 4" w:semiHidden="1" w:uiPriority="39" w:unhideWhenUsed="1"/>
-    <w:lsdException w:name="toc 5" w:semiHidden="1" w:uiPriority="39" w:unhideWhenUsed="1"/>
-    <w:lsdException w:name="toc 6" w:semiHidden="1" w:uiPriority="39" w:unhideWhenUsed="1"/>
-    <w:lsdException w:name="toc 7" w:semiHidden="1" w:uiPriority="39" w:unhideWhenUsed="1"/>
-    <w:lsdException w:name="toc 8" w:semiHidden="1" w:uiPriority="39" w:unhideWhenUsed="1"/>
-    <w:lsdException w:name="toc 9" w:semiHidden="1" w:uiPriority="39" w:unhideWhenUsed="1"/>
-    <w:lsdException w:name="Normal Indent" w:semiHidden="1" w:unhideWhenUsed="1"/>
-    <w:lsdException w:name="footnote text" w:semiHidden="1" w:unhideWhenUsed="1"/>
-    <w:lsdException w:name="annotation text" w:semiHidden="1" w:unhideWhenUsed="1"/>
-    <w:lsdException w:name="header" w:semiHidden="1" w:unhideWhenUsed="1"/>
-    <w:lsdException w:name="footer" w:semiHidden="1" w:unhideWhenUsed="1"/>
-    <w:lsdException w:name="index heading" w:semiHidden="1" w:unhideWhenUsed="1"/>
-    <w:lsdException w:name="caption" w:semiHidden="1" w:uiPriority="35" w:unhideWhenUsed="1" w:qFormat="1"/>
-    <w:lsdException w:name="table of figures" w:semiHidden="1" w:unhideWhenUsed="1"/>
-    <w:lsdException w:name="envelope address" w:semiHidden="1" w:unhideWhenUsed="1"/>
-    <w:lsdException w:name="envelope return" w:semiHidden="1" w:unhideWhenUsed="1"/>
-    <w:lsdException w:name="footnote reference" w:semiHidden="1" w:unhideWhenUsed="1"/>
-    <w:lsdException w:name="annotation reference" w:semiHidden="1" w:unhideWhenUsed="1"/>
-    <w:lsdException w:name="line number" w:semiHidden="1" w:unhideWhenUsed="1"/>
-    <w:lsdException w:name="page number" w:semiHidden="1" w:unhideWhenUsed="1"/>
-    <w:lsdException w:name="endnote reference" w:semiHidden="1" w:unhideWhenUsed="1"/>
-    <w:lsdException w:name="endnote text" w:semiHidden="1" w:unhideWhenUsed="1"/>
-    <w:lsdException w:name="table of authorities" w:semiHidden="1" w:unhideWhenUsed="1"/>
-    <w:lsdException w:name="macro" w:semiHidden="1" w:unhideWhenUsed="1"/>
-    <w:lsdException w:name="toa heading" w:semiHidden="1" w:unhideWhenUsed="1"/>
-    <w:lsdException w:name="List" w:semiHidden="1" w:unhideWhenUsed="1"/>
-    <w:lsdException w:name="List Bullet" w:semiHidden="1" w:unhideWhenUsed="1"/>
-    <w:lsdException w:name="List Number" w:semiHidden="1" w:unhideWhenUsed="1"/>
-    <w:lsdException w:name="List 2" w:semiHidden="1" w:unhideWhenUsed="1"/>
-    <w:lsdException w:name="List 3" w:semiHidden="1" w:unhideWhenUsed="1"/>
-    <w:lsdException w:name="List 4" w:semiHidden="1" w:unhideWhenUsed="1"/>
-    <w:lsdException w:name="List 5" w:semiHidden="1" w:unhideWhenUsed="1"/>
-    <w:lsdException w:name="List Bullet 2" w:semiHidden="1" w:unhideWhenUsed="1"/>
-    <w:lsdException w:name="List Bullet 3" w:semiHidden="1" w:unhideWhenUsed="1"/>
-    <w:lsdException w:name="List Bullet 4" w:semiHidden="1" w:unhideWhenUsed="1"/>
-    <w:lsdException w:name="List Bullet 5" w:semiHidden="1" w:unhideWhenUsed="1"/>
-    <w:lsdException w:name="List Number 2" w:semiHidden="1" w:unhideWhenUsed="1"/>
-    <w:lsdException w:name="List Number 3" w:semiHidden="1" w:unhideWhenUsed="1"/>
-    <w:lsdException w:name="List Number 4" w:semiHidden="1" w:unhideWhenUsed="1"/>
-    <w:lsdException w:name="List Number 5" w:semiHidden="1" w:unhideWhenUsed="1"/>
-    <w:lsdException w:name="Title" w:uiPriority="10" w:qFormat="1"/>
-    <w:lsdException w:name="Closing" w:semiHidden="1" w:unhideWhenUsed="1"/>
-    <w:lsdException w:name="Signature" w:semiHidden="1" w:unhideWhenUsed="1"/>
-    <w:lsdException w:name="Default Paragraph Font" w:semiHidden="1" w:uiPriority="1" w:unhideWhenUsed="1"/>
-    <w:lsdException w:name="Body Text" w:semiHidden="1" w:unhideWhenUsed="1"/>
-    <w:lsdException w:name="Body Text Indent" w:semiHidden="1" w:unhideWhenUsed="1"/>
-    <w:lsdException w:name="List Continue" w:semiHidden="1" w:unhideWhenUsed="1"/>
-    <w:lsdException w:name="List Continue 2" w:semiHidden="1" w:unhideWhenUsed="1"/>
-    <w:lsdException w:name="List Continue 3" w:semiHidden="1" w:unhideWhenUsed="1"/>
-    <w:lsdException w:name="List Continue 4" w:semiHidden="1" w:unhideWhenUsed="1"/>
-    <w:lsdException w:name="List Continue 5" w:semiHidden="1" w:unhideWhenUsed="1"/>
-    <w:lsdException w:name="Message Header" w:semiHidden="1" w:unhideWhenUsed="1"/>
-    <w:lsdException w:name="Subtitle" w:uiPriority="11" w:qFormat="1"/>
-    <w:lsdException w:name="Salutation" w:semiHidden="1" w:unhideWhenUsed="1"/>
-    <w:lsdException w:name="Date" w:semiHidden="1" w:unhideWhenUsed="1"/>
-    <w:lsdException w:name="Body Text First Indent" w:semiHidden="1" w:unhideWhenUsed="1"/>
-    <w:lsdException w:name="Body Text First Indent 2" w:semiHidden="1" w:unhideWhenUsed="1"/>
-    <w:lsdException w:name="Note Heading" w:semiHidden="1" w:unhideWhenUsed="1"/>
-    <w:lsdException w:name="Body Text 2" w:semiHidden="1" w:unhideWhenUsed="1"/>
-    <w:lsdException w:name="Body Text 3" w:semiHidden="1" w:unhideWhenUsed="1"/>
-    <w:lsdException w:name="Body Text Indent 2" w:semiHidden="1" w:unhideWhenUsed="1"/>
-    <w:lsdException w:name="Body Text Indent 3" w:semiHidden="1" w:unhideWhenUsed="1"/>
-    <w:lsdException w:name="Block Text" w:semiHidden="1" w:unhideWhenUsed="1"/>
-    <w:lsdException w:name="Hyperlink" w:semiHidden="1" w:unhideWhenUsed="1"/>
-    <w:lsdException w:name="FollowedHyperlink" w:semiHidden="1" w:unhideWhenUsed="1"/>
-    <w:lsdException w:name="Strong" w:uiPriority="22" w:qFormat="1"/>
-    <w:lsdException w:name="Emphasis" w:uiPriority="20" w:qFormat="1"/>
-    <w:lsdException w:name="Document Map" w:semiHidden="1" w:unhideWhenUsed="1"/>
-    <w:lsdException w:name="Plain Text" w:semiHidden="1" w:unhideWhenUsed="1"/>
-    <w:lsdException w:name="E-mail Signature" w:semiHidden="1" w:unhideWhenUsed="1"/>
-    <w:lsdException w:name="HTML Top of Form" w:semiHidden="1" w:unhideWhenUsed="1"/>
-    <w:lsdException w:name="HTML Bottom of Form" w:semiHidden="1" w:unhideWhenUsed="1"/>
-    <w:lsdException w:name="Normal (Web)" w:semiHidden="1" w:unhideWhenUsed="1"/>
-    <w:lsdException w:name="HTML Acronym" w:semiHidden="1" w:unhideWhenUsed="1"/>
-    <w:lsdException w:name="HTML Address" w:semiHidden="1" w:unhideWhenUsed="1"/>
-    <w:lsdException w:name="HTML Cite" w:semiHidden="1" w:unhideWhenUsed="1"/>
-    <w:lsdException w:name="HTML Code" w:semiHidden="1" w:unhideWhenUsed="1"/>
-    <w:lsdException w:name="HTML Definition" w:semiHidden="1" w:unhideWhenUsed="1"/>
-    <w:lsdException w:name="HTML Keyboard" w:semiHidden="1" w:unhideWhenUsed="1"/>
-    <w:lsdException w:name="HTML Preformatted" w:semiHidden="1" w:unhideWhenUsed="1"/>
-    <w:lsdException w:name="HTML Sample" w:semiHidden="1" w:unhideWhenUsed="1"/>
-    <w:lsdException w:name="HTML Typewriter" w:semiHidden="1" w:unhideWhenUsed="1"/>
-    <w:lsdException w:name="HTML Variable" w:semiHidden="1" w:unhideWhenUsed="1"/>
-    <w:lsdException w:name="Normal Table" w:semiHidden="1" w:unhideWhenUsed="1"/>
-    <w:lsdException w:name="annotation subject" w:semiHidden="1" w:unhideWhenUsed="1"/>
-    <w:lsdException w:name="No List" w:semiHidden="1" w:unhideWhenUsed="1"/>
-    <w:lsdException w:name="Outline List 1" w:semiHidden="1" w:unhideWhenUsed="1"/>
-    <w:lsdException w:name="Outline List 2" w:semiHidden="1" w:unhideWhenUsed="1"/>
-    <w:lsdException w:name="Outline List 3" w:semiHidden="1" w:unhideWhenUsed="1"/>
-    <w:lsdException w:name="Table Simple 1" w:semiHidden="1" w:unhideWhenUsed="1"/>
-    <w:lsdException w:name="Table Simple 2" w:semiHidden="1" w:unhideWhenUsed="1"/>
-    <w:lsdException w:name="Table Simple 3" w:semiHidden="1" w:unhideWhenUsed="1"/>
-    <w:lsdException w:name="Table Classic 1" w:semiHidden="1" w:unhideWhenUsed="1"/>
-    <w:lsdException w:name="Table Classic 2" w:semiHidden="1" w:unhideWhenUsed="1"/>
-    <w:lsdException w:name="Table Classic 3" w:semiHidden="1" w:unhideWhenUsed="1"/>
-    <w:lsdException w:name="Table Classic 4" w:semiHidden="1" w:unhideWhenUsed="1"/>
-    <w:lsdException w:name="Table Colorful 1" w:semiHidden="1" w:unhideWhenUsed="1"/>
-    <w:lsdException w:name="Table Colorful 2" w:semiHidden="1" w:unhideWhenUsed="1"/>
-    <w:lsdException w:name="Table Colorful 3" w:semiHidden="1" w:unhideWhenUsed="1"/>
-    <w:lsdException w:name="Table Columns 1" w:semiHidden="1" w:unhideWhenUsed="1"/>
-    <w:lsdException w:name="Table Columns 2" w:semiHidden="1" w:unhideWhenUsed="1"/>
-    <w:lsdException w:name="Table Columns 3" w:semiHidden="1" w:unhideWhenUsed="1"/>
-    <w:lsdException w:name="Table Columns 4" w:semiHidden="1" w:unhideWhenUsed="1"/>
-    <w:lsdException w:name="Table Columns 5" w:semiHidden="1" w:unhideWhenUsed="1"/>
-    <w:lsdException w:name="Table Grid 1" w:semiHidden="1" w:unhideWhenUsed="1"/>
-    <w:lsdException w:name="Table Grid 2" w:semiHidden="1" w:unhideWhenUsed="1"/>
-    <w:lsdException w:name="Table Grid 3" w:semiHidden="1" w:unhideWhenUsed="1"/>
-    <w:lsdException w:name="Table Grid 4" w:semiHidden="1" w:unhideWhenUsed="1"/>
-    <w:lsdException w:name="Table Grid 5" w:semiHidden="1" w:unhideWhenUsed="1"/>
-    <w:lsdException w:name="Table Grid 6" w:semiHidden="1" w:unhideWhenUsed="1"/>
-    <w:lsdException w:name="Table Grid 7" w:semiHidden="1" w:unhideWhenUsed="1"/>
-    <w:lsdException w:name="Table Grid 8" w:semiHidden="1" w:unhideWhenUsed="1"/>
-    <w:lsdException w:name="Table List 1" w:semiHidden="1" w:unhideWhenUsed="1"/>
-    <w:lsdException w:name="Table List 2" w:semiHidden="1" w:unhideWhenUsed="1"/>
-    <w:lsdException w:name="Table List 3" w:semiHidden="1" w:unhideWhenUsed="1"/>
-    <w:lsdException w:name="Table List 4" w:semiHidden="1" w:unhideWhenUsed="1"/>
-    <w:lsdException w:name="Table List 5" w:semiHidden="1" w:unhideWhenUsed="1"/>
-    <w:lsdException w:name="Table List 6" w:semiHidden="1" w:unhideWhenUsed="1"/>
-    <w:lsdException w:name="Table List 7" w:semiHidden="1" w:unhideWhenUsed="1"/>
-    <w:lsdException w:name="Table List 8" w:semiHidden="1" w:unhideWhenUsed="1"/>
-    <w:lsdException w:name="Table 3D effects 1" w:semiHidden="1" w:unhideWhenUsed="1"/>
-    <w:lsdException w:name="Table 3D effects 2" w:semiHidden="1" w:unhideWhenUsed="1"/>
-    <w:lsdException w:name="Table 3D effects 3" w:semiHidden="1" w:unhideWhenUsed="1"/>
-    <w:lsdException w:name="Table Contemporary" w:semiHidden="1" w:unhideWhenUsed="1"/>
-    <w:lsdException w:name="Table Elegant" w:semiHidden="1" w:unhideWhenUsed="1"/>
-    <w:lsdException w:name="Table Professional" w:semiHidden="1" w:unhideWhenUsed="1"/>
-    <w:lsdException w:name="Table Subtle 1" w:semiHidden="1" w:unhideWhenUsed="1"/>
-    <w:lsdException w:name="Table Subtle 2" w:semiHidden="1" w:unhideWhenUsed="1"/>
-    <w:lsdException w:name="Table Web 1" w:semiHidden="1" w:unhideWhenUsed="1"/>
-    <w:lsdException w:name="Table Web 2" w:semiHidden="1" w:unhideWhenUsed="1"/>
-    <w:lsdException w:name="Table Web 3" w:semiHidden="1" w:unhideWhenUsed="1"/>
-    <w:lsdException w:name="Balloon Text" w:semiHidden="1" w:unhideWhenUsed="1"/>
-    <w:lsdException w:name="Table Grid" w:uiPriority="39"/>
-    <w:lsdException w:name="Table Theme" w:semiHidden="1" w:unhideWhenUsed="1"/>
-    <w:lsdException w:name="Placeholder Text" w:semiHidden="1"/>
-    <w:lsdException w:name="No Spacing" w:uiPriority="1" w:qFormat="1"/>
-    <w:lsdException w:name="Light Shading" w:uiPriority="60"/>
-    <w:lsdException w:name="Light List" w:uiPriority="61"/>
-    <w:lsdException w:name="Light Grid" w:uiPriority="62"/>
-    <w:lsdException w:name="Medium Shading 1" w:uiPriority="63"/>
-    <w:lsdException w:name="Medium Shading 2" w:uiPriority="64"/>
-    <w:lsdException w:name="Medium List 1" w:uiPriority="65"/>
-    <w:lsdException w:name="Medium List 2" w:uiPriority="66"/>
-    <w:lsdException w:name="Medium Grid 1" w:uiPriority="67"/>
-    <w:lsdException w:name="Medium Grid 2" w:uiPriority="68"/>
-    <w:lsdException w:name="Medium Grid 3" w:uiPriority="69"/>
-    <w:lsdException w:name="Dark List" w:uiPriority="70"/>
-    <w:lsdException w:name="Colorful Shading" w:uiPriority="71"/>
-    <w:lsdException w:name="Colorful List" w:uiPriority="72"/>
-    <w:lsdException w:name="Colorful Grid" w:uiPriority="73"/>
-    <w:lsdException w:name="Light Shading Accent 1" w:uiPriority="60"/>
-    <w:lsdException w:name="Light List Accent 1" w:uiPriority="61"/>
-    <w:lsdException w:name="Light Grid Accent 1" w:uiPriority="62"/>
-    <w:lsdException w:name="Medium Shading 1 Accent 1" w:uiPriority="63"/>
-    <w:lsdException w:name="Medium Shading 2 Accent 1" w:uiPriority="64"/>
-    <w:lsdException w:name="Medium List 1 Accent 1" w:uiPriority="65"/>
-    <w:lsdException w:name="Revision" w:semiHidden="1"/>
-    <w:lsdException w:name="List Paragraph" w:uiPriority="34" w:qFormat="1"/>
-    <w:lsdException w:name="Quote" w:uiPriority="29" w:qFormat="1"/>
-    <w:lsdException w:name="Intense Quote" w:uiPriority="30" w:qFormat="1"/>
-    <w:lsdException w:name="Medium List 2 Accent 1" w:uiPriority="66"/>
-    <w:lsdException w:name="Medium Grid 1 Accent 1" w:uiPriority="67"/>
-    <w:lsdException w:name="Medium Grid 2 Accent 1" w:uiPriority="68"/>
-    <w:lsdException w:name="Medium Grid 3 Accent 1" w:uiPriority="69"/>
-    <w:lsdException w:name="Dark List Accent 1" w:uiPriority="70"/>
-    <w:lsdException w:name="Colorful Shading Accent 1" w:uiPriority="71"/>
-    <w:lsdException w:name="Colorful List Accent 1" w:uiPriority="72"/>
-    <w:lsdException w:name="Colorful Grid Accent 1" w:uiPriority="73"/>
-    <w:lsdException w:name="Light Shading Accent 2" w:uiPriority="60"/>
-    <w:lsdException w:name="Light List Accent 2" w:uiPriority="61"/>
-    <w:lsdException w:name="Light Grid Accent 2" w:uiPriority="62"/>
-    <w:lsdException w:name="Medium Shading 1 Accent 2" w:uiPriority="63"/>
-    <w:lsdException w:name="Medium Shading 2 Accent 2" w:uiPriority="64"/>
-    <w:lsdException w:name="Medium List 1 Accent 2" w:uiPriority="65"/>
-    <w:lsdException w:name="Medium List 2 Accent 2" w:uiPriority="66"/>
-    <w:lsdException w:name="Medium Grid 1 Accent 2" w:uiPriority="67"/>
-    <w:lsdException w:name="Medium Grid 2 Accent 2" w:uiPriority="68"/>
-    <w:lsdException w:name="Medium Grid 3 Accent 2" w:uiPriority="69"/>
-    <w:lsdException w:name="Dark List Accent 2" w:uiPriority="70"/>
-    <w:lsdException w:name="Colorful Shading Accent 2" w:uiPriority="71"/>
-    <w:lsdException w:name="Colorful List Accent 2" w:uiPriority="72"/>
-    <w:lsdException w:name="Colorful Grid Accent 2" w:uiPriority="73"/>
-    <w:lsdException w:name="Light Shading Accent 3" w:uiPriority="60"/>
-    <w:lsdException w:name="Light List Accent 3" w:uiPriority="61"/>
-    <w:lsdException w:name="Light Grid Accent 3" w:uiPriority="62"/>
-    <w:lsdException w:name="Medium Shading 1 Accent 3" w:uiPriority="63"/>
-    <w:lsdException w:name="Medium Shading 2 Accent 3" w:uiPriority="64"/>
-    <w:lsdException w:name="Medium List 1 Accent 3" w:uiPriority="65"/>
-    <w:lsdException w:name="Medium List 2 Accent 3" w:uiPriority="66"/>
-    <w:lsdException w:name="Medium Grid 1 Accent 3" w:uiPriority="67"/>
-    <w:lsdException w:name="Medium Grid 2 Accent 3" w:uiPriority="68"/>
-    <w:lsdException w:name="Medium Grid 3 Accent 3" w:uiPriority="69"/>
-    <w:lsdException w:name="Dark List Accent 3" w:uiPriority="70"/>
-    <w:lsdException w:name="Colorful Shading Accent 3" w:uiPriority="71"/>
-    <w:lsdException w:name="Colorful List Accent 3" w:uiPriority="72"/>
-    <w:lsdException w:name="Colorful Grid Accent 3" w:uiPriority="73"/>
-    <w:lsdException w:name="Light Shading Accent 4" w:uiPriority="60"/>
-    <w:lsdException w:name="Light List Accent 4" w:uiPriority="61"/>
-    <w:lsdException w:name="Light Grid Accent 4" w:uiPriority="62"/>
-    <w:lsdException w:name="Medium Shading 1 Accent 4" w:uiPriority="63"/>
-    <w:lsdException w:name="Medium Shading 2 Accent 4" w:uiPriority="64"/>
-    <w:lsdException w:name="Medium List 1 Accent 4" w:uiPriority="65"/>
-    <w:lsdException w:name="Medium List 2 Accent 4" w:uiPriority="66"/>
-    <w:lsdException w:name="Medium Grid 1 Accent 4" w:uiPriority="67"/>
-    <w:lsdException w:name="Medium Grid 2 Accent 4" w:uiPriority="68"/>
-    <w:lsdException w:name="Medium Grid 3 Accent 4" w:uiPriority="69"/>
-    <w:lsdException w:name="Dark List Accent 4" w:uiPriority="70"/>
-    <w:lsdException w:name="Colorful Shading Accent 4" w:uiPriority="71"/>
-    <w:lsdException w:name="Colorful List Accent 4" w:uiPriority="72"/>
-    <w:lsdException w:name="Colorful Grid Accent 4" w:uiPriority="73"/>
-    <w:lsdException w:name="Light Shading Accent 5" w:uiPriority="60"/>
-    <w:lsdException w:name="Light List Accent 5" w:uiPriority="61"/>
-    <w:lsdException w:name="Light Grid Accent 5" w:uiPriority="62"/>
-    <w:lsdException w:name="Medium Shading 1 Accent 5" w:uiPriority="63"/>
-    <w:lsdException w:name="Medium Shading 2 Accent 5" w:uiPriority="64"/>
-    <w:lsdException w:name="Medium List 1 Accent 5" w:uiPriority="65"/>
-    <w:lsdException w:name="Medium List 2 Accent 5" w:uiPriority="66"/>
-    <w:lsdException w:name="Medium Grid 1 Accent 5" w:uiPriority="67"/>
-    <w:lsdException w:name="Medium Grid 2 Accent 5" w:uiPriority="68"/>
-    <w:lsdException w:name="Medium Grid 3 Accent 5" w:uiPriority="69"/>
-    <w:lsdException w:name="Dark List Accent 5" w:uiPriority="70"/>
-    <w:lsdException w:name="Colorful Shading Accent 5" w:uiPriority="71"/>
-    <w:lsdException w:name="Colorful List Accent 5" w:uiPriority="72"/>
-    <w:lsdException w:name="Colorful Grid Accent 5" w:uiPriority="73"/>
-    <w:lsdException w:name="Light Shading Accent 6" w:uiPriority="60"/>
-    <w:lsdException w:name="Light List Accent 6" w:uiPriority="61"/>
-    <w:lsdException w:name="Light Grid Accent 6" w:uiPriority="62"/>
-    <w:lsdException w:name="Medium Shading 1 Accent 6" w:uiPriority="63"/>
-    <w:lsdException w:name="Medium Shading 2 Accent 6" w:uiPriority="64"/>
-    <w:lsdException w:name="Medium List 1 Accent 6" w:uiPriority="65"/>
-    <w:lsdException w:name="Medium List 2 Accent 6" w:uiPriority="66"/>
-    <w:lsdException w:name="Medium Grid 1 Accent 6" w:uiPriority="67"/>
-    <w:lsdException w:name="Medium Grid 2 Accent 6" w:uiPriority="68"/>
-    <w:lsdException w:name="Medium Grid 3 Accent 6" w:uiPriority="69"/>
-    <w:lsdException w:name="Dark List Accent 6" w:uiPriority="70"/>
-    <w:lsdException w:name="Colorful Shading Accent 6" w:uiPriority="71"/>
-    <w:lsdException w:name="Colorful List Accent 6" w:uiPriority="72"/>
-    <w:lsdException w:name="Colorful Grid Accent 6" w:uiPriority="73"/>
-    <w:lsdException w:name="Subtle Emphasis" w:uiPriority="19" w:qFormat="1"/>
-    <w:lsdException w:name="Intense Emphasis" w:uiPriority="21" w:qFormat="1"/>
-    <w:lsdException w:name="Subtle Reference" w:uiPriority="31" w:qFormat="1"/>
-    <w:lsdException w:name="Intense Reference" w:uiPriority="32" w:qFormat="1"/>
-    <w:lsdException w:name="Book Title" w:uiPriority="33" w:qFormat="1"/>
-    <w:lsdException w:name="Bibliography" w:semiHidden="1" w:uiPriority="37" w:unhideWhenUsed="1"/>
-    <w:lsdException w:name="TOC Heading" w:semiHidden="1" w:uiPriority="39" w:unhideWhenUsed="1" w:qFormat="1"/>
-    <w:lsdException w:name="Plain Table 1" w:uiPriority="41"/>
-    <w:lsdException w:name="Plain Table 2" w:uiPriority="42"/>
-    <w:lsdException w:name="Plain Table 3" w:uiPriority="43"/>
-    <w:lsdException w:name="Plain Table 4" w:uiPriority="44"/>
-    <w:lsdException w:name="Plain Table 5" w:uiPriority="45"/>
-    <w:lsdException w:name="Grid Table Light" w:uiPriority="40"/>
-    <w:lsdException w:name="Grid Table 1 Light" w:uiPriority="46"/>
-    <w:lsdException w:name="Grid Table 2" w:uiPriority="47"/>
-    <w:lsdException w:name="Grid Table 3" w:uiPriority="48"/>
-    <w:lsdException w:name="Grid Table 4" w:uiPriority="49"/>
-    <w:lsdException w:name="Grid Table 5 Dark" w:uiPriority="50"/>
-    <w:lsdException w:name="Grid Table 6 Colorful" w:uiPriority="51"/>
-    <w:lsdException w:name="Grid Table 7 Colorful" w:uiPriority="52"/>
-    <w:lsdException w:name="Grid Table 1 Light Accent 1" w:uiPriority="46"/>
-    <w:lsdException w:name="Grid Table 2 Accent 1" w:uiPriority="47"/>
-    <w:lsdException w:name="Grid Table 3 Accent 1" w:uiPriority="48"/>
-    <w:lsdException w:name="Grid Table 4 Accent 1" w:uiPriority="49"/>
-    <w:lsdException w:name="Grid Table 5 Dark Accent 1" w:uiPriority="50"/>
-    <w:lsdException w:name="Grid Table 6 Colorful Accent 1" w:uiPriority="51"/>
-    <w:lsdException w:name="Grid Table 7 Colorful Accent 1" w:uiPriority="52"/>
-    <w:lsdException w:name="Grid Table 1 Light Accent 2" w:uiPriority="46"/>
-    <w:lsdException w:name="Grid Table 2 Accent 2" w:uiPriority="47"/>
-    <w:lsdException w:name="Grid Table 3 Accent 2" w:uiPriority="48"/>
-    <w:lsdException w:name="Grid Table 4 Accent 2" w:uiPriority="49"/>
-    <w:lsdException w:name="Grid Table 5 Dark Accent 2" w:uiPriority="50"/>
-    <w:lsdException w:name="Grid Table 6 Colorful Accent 2" w:uiPriority="51"/>
-    <w:lsdException w:name="Grid Table 7 Colorful Accent 2" w:uiPriority="52"/>
-    <w:lsdException w:name="Grid Table 1 Light Accent 3" w:uiPriority="46"/>
-    <w:lsdException w:name="Grid Table 2 Accent 3" w:uiPriority="47"/>
-    <w:lsdException w:name="Grid Table 3 Accent 3" w:uiPriority="48"/>
-    <w:lsdException w:name="Grid Table 4 Accent 3" w:uiPriority="49"/>
-    <w:lsdException w:name="Grid Table 5 Dark Accent 3" w:uiPriority="50"/>
-    <w:lsdException w:name="Grid Table 6 Colorful Accent 3" w:uiPriority="51"/>
-    <w:lsdException w:name="Grid Table 7 Colorful Accent 3" w:uiPriority="52"/>
-    <w:lsdException w:name="Grid Table 1 Light Accent 4" w:uiPriority="46"/>
-    <w:lsdException w:name="Grid Table 2 Accent 4" w:uiPriority="47"/>
-    <w:lsdException w:name="Grid Table 3 Accent 4" w:uiPriority="48"/>
-    <w:lsdException w:name="Grid Table 4 Accent 4" w:uiPriority="49"/>
-    <w:lsdException w:name="Grid Table 5 Dark Accent 4" w:uiPriority="50"/>
-    <w:lsdException w:name="Grid Table 6 Colorful Accent 4" w:uiPriority="51"/>
-    <w:lsdException w:name="Grid Table 7 Colorful Accent 4" w:uiPriority="52"/>
-    <w:lsdException w:name="Grid Table 1 Light Accent 5" w:uiPriority="46"/>
-    <w:lsdException w:name="Grid Table 2 Accent 5" w:uiPriority="47"/>
-    <w:lsdException w:name="Grid Table 3 Accent 5" w:uiPriority="48"/>
-    <w:lsdException w:name="Grid Table 4 Accent 5" w:uiPriority="49"/>
-    <w:lsdException w:name="Grid Table 5 Dark Accent 5" w:uiPriority="50"/>
-    <w:lsdException w:name="Grid Table 6 Colorful Accent 5" w:uiPriority="51"/>
-    <w:lsdException w:name="Grid Table 7 Colorful Accent 5" w:uiPriority="52"/>
-    <w:lsdException w:name="Grid Table 1 Light Accent 6" w:uiPriority="46"/>
-    <w:lsdException w:name="Grid Table 2 Accent 6" w:uiPriority="47"/>
-    <w:lsdException w:name="Grid Table 3 Accent 6" w:uiPriority="48"/>
-    <w:lsdException w:name="Grid Table 4 Accent 6" w:uiPriority="49"/>
-    <w:lsdException w:name="Grid Table 5 Dark Accent 6" w:uiPriority="50"/>
-    <w:lsdException w:name="Grid Table 6 Colorful Accent 6" w:uiPriority="51"/>
-    <w:lsdException w:name="Grid Table 7 Colorful Accent 6" w:uiPriority="52"/>
-    <w:lsdException w:name="List Table 1 Light" w:uiPriority="46"/>
-    <w:lsdException w:name="List Table 2" w:uiPriority="47"/>
-    <w:lsdException w:name="List Table 3" w:uiPriority="48"/>
-    <w:lsdException w:name="List Table 4" w:uiPriority="49"/>
-    <w:lsdException w:name="List Table 5 Dark" w:uiPriority="50"/>
-    <w:lsdException w:name="List Table 6 Colorful" w:uiPriority="51"/>
-    <w:lsdException w:name="List Table 7 Colorful" w:uiPriority="52"/>
-    <w:lsdException w:name="List Table 1 Light Accent 1" w:uiPriority="46"/>
-    <w:lsdException w:name="List Table 2 Accent 1" w:uiPriority="47"/>
-    <w:lsdException w:name="List Table 3 Accent 1" w:uiPriority="48"/>
-    <w:lsdException w:name="List Table 4 Accent 1" w:uiPriority="49"/>
-    <w:lsdException w:name="List Table 5 Dark Accent 1" w:uiPriority="50"/>
-    <w:lsdException w:name="List Table 6 Colorful Accent 1" w:uiPriority="51"/>
-    <w:lsdException w:name="List Table 7 Colorful Accent 1" w:uiPriority="52"/>
-    <w:lsdException w:name="List Table 1 Light Accent 2" w:uiPriority="46"/>
-    <w:lsdException w:name="List Table 2 Accent 2" w:uiPriority="47"/>
-    <w:lsdException w:name="List Table 3 Accent 2" w:uiPriority="48"/>
-    <w:lsdException w:name="List Table 4 Accent 2" w:uiPriority="49"/>
-    <w:lsdException w:name="List Table 5 Dark Accent 2" w:uiPriority="50"/>
-    <w:lsdException w:name="List Table 6 Colorful Accent 2" w:uiPriority="51"/>
-    <w:lsdException w:name="List Table 7 Colorful Accent 2" w:uiPriority="52"/>
-    <w:lsdException w:name="List Table 1 Light Accent 3" w:uiPriority="46"/>
-    <w:lsdException w:name="List Table 2 Accent 3" w:uiPriority="47"/>
-    <w:lsdException w:name="List Table 3 Accent 3" w:uiPriority="48"/>
-    <w:lsdException w:name="List Table 4 Accent 3" w:uiPriority="49"/>
-    <w:lsdException w:name="List Table 5 Dark Accent 3" w:uiPriority="50"/>
-    <w:lsdException w:name="List Table 6 Colorful Accent 3" w:uiPriority="51"/>
-    <w:lsdException w:name="List Table 7 Colorful Accent 3" w:uiPriority="52"/>
-    <w:lsdException w:name="List Table 1 Light Accent 4" w:uiPriority="46"/>
-    <w:lsdException w:name="List Table 2 Accent 4" w:uiPriority="47"/>
-    <w:lsdException w:name="List Table 3 Accent 4" w:uiPriority="48"/>
-    <w:lsdException w:name="List Table 4 Accent 4" w:uiPriority="49"/>
-    <w:lsdException w:name="List Table 5 Dark Accent 4" w:uiPriority="50"/>
-    <w:lsdException w:name="List Table 6 Colorful Accent 4" w:uiPriority="51"/>
-    <w:lsdException w:name="List Table 7 Colorful Accent 4" w:uiPriority="52"/>
-    <w:lsdException w:name="List Table 1 Light Accent 5" w:uiPriority="46"/>
-    <w:lsdException w:name="List Table 2 Accent 5" w:uiPriority="47"/>
-    <w:lsdException w:name="List Table 3 Accent 5" w:uiPriority="48"/>
-    <w:lsdException w:name="List Table 4 Accent 5" w:uiPriority="49"/>
-    <w:lsdException w:name="List Table 5 Dark Accent 5" w:uiPriority="50"/>
-    <w:lsdException w:name="List Table 6 Colorful Accent 5" w:uiPriority="51"/>
-    <w:lsdException w:name="List Table 7 Colorful Accent 5" w:uiPriority="52"/>
-    <w:lsdException w:name="List Table 1 Light Accent 6" w:uiPriority="46"/>
-    <w:lsdException w:name="List Table 2 Accent 6" w:uiPriority="47"/>
-    <w:lsdException w:name="List Table 3 Accent 6" w:uiPriority="48"/>
-    <w:lsdException w:name="List Table 4 Accent 6" w:uiPriority="49"/>
-    <w:lsdException w:name="List Table 5 Dark Accent 6" w:uiPriority="50"/>
-    <w:lsdException w:name="List Table 6 Colorful Accent 6" w:uiPriority="51"/>
-    <w:lsdException w:name="List Table 7 Colorful Accent 6" w:uiPriority="52"/>
+  <w:latentStyles w:defLockedState="0" w:defUIPriority="99" w:defSemiHidden="1" w:defUnhideWhenUsed="1" w:defQFormat="0" w:count="267">
+    <w:lsdException w:name="Normal" w:semiHidden="0" w:uiPriority="0" w:unhideWhenUsed="0" w:qFormat="1"/>
+    <w:lsdException w:name="heading 1" w:semiHidden="0" w:uiPriority="9" w:unhideWhenUsed="0" w:qFormat="1"/>
+    <w:lsdException w:name="heading 2" w:uiPriority="9" w:qFormat="1"/>
+    <w:lsdException w:name="heading 3" w:uiPriority="9" w:qFormat="1"/>
+    <w:lsdException w:name="heading 4" w:uiPriority="9" w:qFormat="1"/>
+    <w:lsdException w:name="heading 5" w:uiPriority="9" w:qFormat="1"/>
+    <w:lsdException w:name="heading 6" w:uiPriority="9" w:qFormat="1"/>
+    <w:lsdException w:name="heading 7" w:uiPriority="9" w:qFormat="1"/>
+    <w:lsdException w:name="heading 8" w:uiPriority="9" w:qFormat="1"/>
+    <w:lsdException w:name="heading 9" w:uiPriority="9" w:qFormat="1"/>
+    <w:lsdException w:name="toc 1" w:uiPriority="39"/>
+    <w:lsdException w:name="toc 2" w:uiPriority="39"/>
+    <w:lsdException w:name="toc 3" w:uiPriority="39"/>
+    <w:lsdException w:name="toc 4" w:uiPriority="39"/>
+    <w:lsdException w:name="toc 5" w:uiPriority="39"/>
+    <w:lsdException w:name="toc 6" w:uiPriority="39"/>
+    <w:lsdException w:name="toc 7" w:uiPriority="39"/>
+    <w:lsdException w:name="toc 8" w:uiPriority="39"/>
+    <w:lsdException w:name="toc 9" w:uiPriority="39"/>
+    <w:lsdException w:name="caption" w:uiPriority="35" w:qFormat="1"/>
+    <w:lsdException w:name="Title" w:semiHidden="0" w:uiPriority="10" w:unhideWhenUsed="0" w:qFormat="1"/>
+    <w:lsdException w:name="Default Paragraph Font" w:uiPriority="1"/>
+    <w:lsdException w:name="Subtitle" w:semiHidden="0" w:uiPriority="11" w:unhideWhenUsed="0" w:qFormat="1"/>
+    <w:lsdException w:name="Strong" w:semiHidden="0" w:uiPriority="22" w:unhideWhenUsed="0" w:qFormat="1"/>
+    <w:lsdException w:name="Emphasis" w:semiHidden="0" w:uiPriority="20" w:unhideWhenUsed="0" w:qFormat="1"/>
+    <w:lsdException w:name="Table Grid" w:semiHidden="0" w:uiPriority="39" w:unhideWhenUsed="0"/>
+    <w:lsdException w:name="Placeholder Text" w:unhideWhenUsed="0"/>
+    <w:lsdException w:name="No Spacing" w:semiHidden="0" w:uiPriority="1" w:unhideWhenUsed="0" w:qFormat="1"/>
+    <w:lsdException w:name="Light Shading" w:semiHidden="0" w:uiPriority="60" w:unhideWhenUsed="0"/>
+    <w:lsdException w:name="Light List" w:semiHidden="0" w:uiPriority="61" w:unhideWhenUsed="0"/>
+    <w:lsdException w:name="Light Grid" w:semiHidden="0" w:uiPriority="62" w:unhideWhenUsed="0"/>
+    <w:lsdException w:name="Medium Shading 1" w:semiHidden="0" w:uiPriority="63" w:unhideWhenUsed="0"/>
+    <w:lsdException w:name="Medium Shading 2" w:semiHidden="0" w:uiPriority="64" w:unhideWhenUsed="0"/>
+    <w:lsdException w:name="Medium List 1" w:semiHidden="0" w:uiPriority="65" w:unhideWhenUsed="0"/>
+    <w:lsdException w:name="Medium List 2" w:semiHidden="0" w:uiPriority="66" w:unhideWhenUsed="0"/>
+    <w:lsdException w:name="Medium Grid 1" w:semiHidden="0" w:uiPriority="67" w:unhideWhenUsed="0"/>
+    <w:lsdException w:name="Medium Grid 2" w:semiHidden="0" w:uiPriority="68" w:unhideWhenUsed="0"/>
+    <w:lsdException w:name="Medium Grid 3" w:semiHidden="0" w:uiPriority="69" w:unhideWhenUsed="0"/>
+    <w:lsdException w:name="Dark List" w:semiHidden="0" w:uiPriority="70" w:unhideWhenUsed="0"/>
+    <w:lsdException w:name="Colorful Shading" w:semiHidden="0" w:uiPriority="71" w:unhideWhenUsed="0"/>
+    <w:lsdException w:name="Colorful List" w:semiHidden="0" w:uiPriority="72" w:unhideWhenUsed="0"/>
+    <w:lsdException w:name="Colorful Grid" w:semiHidden="0" w:uiPriority="73" w:unhideWhenUsed="0"/>
+    <w:lsdException w:name="Light Shading Accent 1" w:semiHidden="0" w:uiPriority="60" w:unhideWhenUsed="0"/>
+    <w:lsdException w:name="Light List Accent 1" w:semiHidden="0" w:uiPriority="61" w:unhideWhenUsed="0"/>
+    <w:lsdException w:name="Light Grid Accent 1" w:semiHidden="0" w:uiPriority="62" w:unhideWhenUsed="0"/>
+    <w:lsdException w:name="Medium Shading 1 Accent 1" w:semiHidden="0" w:uiPriority="63" w:unhideWhenUsed="0"/>
+    <w:lsdException w:name="Medium Shading 2 Accent 1" w:semiHidden="0" w:uiPriority="64" w:unhideWhenUsed="0"/>
+    <w:lsdException w:name="Medium List 1 Accent 1" w:semiHidden="0" w:uiPriority="65" w:unhideWhenUsed="0"/>
+    <w:lsdException w:name="Revision" w:unhideWhenUsed="0"/>
+    <w:lsdException w:name="List Paragraph" w:semiHidden="0" w:uiPriority="34" w:unhideWhenUsed="0" w:qFormat="1"/>
+    <w:lsdException w:name="Quote" w:semiHidden="0" w:uiPriority="29" w:unhideWhenUsed="0" w:qFormat="1"/>
+    <w:lsdException w:name="Intense Quote" w:semiHidden="0" w:uiPriority="30" w:unhideWhenUsed="0" w:qFormat="1"/>
+    <w:lsdException w:name="Medium List 2 Accent 1" w:semiHidden="0" w:uiPriority="66" w:unhideWhenUsed="0"/>
+    <w:lsdException w:name="Medium Grid 1 Accent 1" w:semiHidden="0" w:uiPriority="67" w:unhideWhenUsed="0"/>
+    <w:lsdException w:name="Medium Grid 2 Accent 1" w:semiHidden="0" w:uiPriority="68" w:unhideWhenUsed="0"/>
+    <w:lsdException w:name="Medium Grid 3 Accent 1" w:semiHidden="0" w:uiPriority="69" w:unhideWhenUsed="0"/>
+    <w:lsdException w:name="Dark List Accent 1" w:semiHidden="0" w:uiPriority="70" w:unhideWhenUsed="0"/>
+    <w:lsdException w:name="Colorful Shading Accent 1" w:semiHidden="0" w:uiPriority="71" w:unhideWhenUsed="0"/>
+    <w:lsdException w:name="Colorful List Accent 1" w:semiHidden="0" w:uiPriority="72" w:unhideWhenUsed="0"/>
+    <w:lsdException w:name="Colorful Grid Accent 1" w:semiHidden="0" w:uiPriority="73" w:unhideWhenUsed="0"/>
+    <w:lsdException w:name="Light Shading Accent 2" w:semiHidden="0" w:uiPriority="60" w:unhideWhenUsed="0"/>
+    <w:lsdException w:name="Light List Accent 2" w:semiHidden="0" w:uiPriority="61" w:unhideWhenUsed="0"/>
+    <w:lsdException w:name="Light Grid Accent 2" w:semiHidden="0" w:uiPriority="62" w:unhideWhenUsed="0"/>
+    <w:lsdException w:name="Medium Shading 1 Accent 2" w:semiHidden="0" w:uiPriority="63" w:unhideWhenUsed="0"/>
+    <w:lsdException w:name="Medium Shading 2 Accent 2" w:semiHidden="0" w:uiPriority="64" w:unhideWhenUsed="0"/>
+    <w:lsdException w:name="Medium List 1 Accent 2" w:semiHidden="0" w:uiPriority="65" w:unhideWhenUsed="0"/>
+    <w:lsdException w:name="Medium List 2 Accent 2" w:semiHidden="0" w:uiPriority="66" w:unhideWhenUsed="0"/>
+    <w:lsdException w:name="Medium Grid 1 Accent 2" w:semiHidden="0" w:uiPriority="67" w:unhideWhenUsed="0"/>
+    <w:lsdException w:name="Medium Grid 2 Accent 2" w:semiHidden="0" w:uiPriority="68" w:unhideWhenUsed="0"/>
+    <w:lsdException w:name="Medium Grid 3 Accent 2" w:semiHidden="0" w:uiPriority="69" w:unhideWhenUsed="0"/>
+    <w:lsdException w:name="Dark List Accent 2" w:semiHidden="0" w:uiPriority="70" w:unhideWhenUsed="0"/>
+    <w:lsdException w:name="Colorful Shading Accent 2" w:semiHidden="0" w:uiPriority="71" w:unhideWhenUsed="0"/>
+    <w:lsdException w:name="Colorful List Accent 2" w:semiHidden="0" w:uiPriority="72" w:unhideWhenUsed="0"/>
+    <w:lsdException w:name="Colorful Grid Accent 2" w:semiHidden="0" w:uiPriority="73" w:unhideWhenUsed="0"/>
+    <w:lsdException w:name="Light Shading Accent 3" w:semiHidden="0" w:uiPriority="60" w:unhideWhenUsed="0"/>
+    <w:lsdException w:name="Light List Accent 3" w:semiHidden="0" w:uiPriority="61" w:unhideWhenUsed="0"/>
+    <w:lsdException w:name="Light Grid Accent 3" w:semiHidden="0" w:uiPriority="62" w:unhideWhenUsed="0"/>
+    <w:lsdException w:name="Medium Shading 1 Accent 3" w:semiHidden="0" w:uiPriority="63" w:unhideWhenUsed="0"/>
+    <w:lsdException w:name="Medium Shading 2 Accent 3" w:semiHidden="0" w:uiPriority="64" w:unhideWhenUsed="0"/>
+    <w:lsdException w:name="Medium List 1 Accent 3" w:semiHidden="0" w:uiPriority="65" w:unhideWhenUsed="0"/>
+    <w:lsdException w:name="Medium List 2 Accent 3" w:semiHidden="0" w:uiPriority="66" w:unhideWhenUsed="0"/>
+    <w:lsdException w:name="Medium Grid 1 Accent 3" w:semiHidden="0" w:uiPriority="67" w:unhideWhenUsed="0"/>
+    <w:lsdException w:name="Medium Grid 2 Accent 3" w:semiHidden="0" w:uiPriority="68" w:unhideWhenUsed="0"/>
+    <w:lsdException w:name="Medium Grid 3 Accent 3" w:semiHidden="0" w:uiPriority="69" w:unhideWhenUsed="0"/>
+    <w:lsdException w:name="Dark List Accent 3" w:semiHidden="0" w:uiPriority="70" w:unhideWhenUsed="0"/>
+    <w:lsdException w:name="Colorful Shading Accent 3" w:semiHidden="0" w:uiPriority="71" w:unhideWhenUsed="0"/>
+    <w:lsdException w:name="Colorful List Accent 3" w:semiHidden="0" w:uiPriority="72" w:unhideWhenUsed="0"/>
+    <w:lsdException w:name="Colorful Grid Accent 3" w:semiHidden="0" w:uiPriority="73" w:unhideWhenUsed="0"/>
+    <w:lsdException w:name="Light Shading Accent 4" w:semiHidden="0" w:uiPriority="60" w:unhideWhenUsed="0"/>
+    <w:lsdException w:name="Light List Accent 4" w:semiHidden="0" w:uiPriority="61" w:unhideWhenUsed="0"/>
+    <w:lsdException w:name="Light Grid Accent 4" w:semiHidden="0" w:uiPriority="62" w:unhideWhenUsed="0"/>
+    <w:lsdException w:name="Medium Shading 1 Accent 4" w:semiHidden="0" w:uiPriority="63" w:unhideWhenUsed="0"/>
+    <w:lsdException w:name="Medium Shading 2 Accent 4" w:semiHidden="0" w:uiPriority="64" w:unhideWhenUsed="0"/>
+    <w:lsdException w:name="Medium List 1 Accent 4" w:semiHidden="0" w:uiPriority="65" w:unhideWhenUsed="0"/>
+    <w:lsdException w:name="Medium List 2 Accent 4" w:semiHidden="0" w:uiPriority="66" w:unhideWhenUsed="0"/>
+    <w:lsdException w:name="Medium Grid 1 Accent 4" w:semiHidden="0" w:uiPriority="67" w:unhideWhenUsed="0"/>
+    <w:lsdException w:name="Medium Grid 2 Accent 4" w:semiHidden="0" w:uiPriority="68" w:unhideWhenUsed="0"/>
+    <w:lsdException w:name="Medium Grid 3 Accent 4" w:semiHidden="0" w:uiPriority="69" w:unhideWhenUsed="0"/>
+    <w:lsdException w:name="Dark List Accent 4" w:semiHidden="0" w:uiPriority="70" w:unhideWhenUsed="0"/>
+    <w:lsdException w:name="Colorful Shading Accent 4" w:semiHidden="0" w:uiPriority="71" w:unhideWhenUsed="0"/>
+    <w:lsdException w:name="Colorful List Accent 4" w:semiHidden="0" w:uiPriority="72" w:unhideWhenUsed="0"/>
+    <w:lsdException w:name="Colorful Grid Accent 4" w:semiHidden="0" w:uiPriority="73" w:unhideWhenUsed="0"/>
+    <w:lsdException w:name="Light Shading Accent 5" w:semiHidden="0" w:uiPriority="60" w:unhideWhenUsed="0"/>
+    <w:lsdException w:name="Light List Accent 5" w:semiHidden="0" w:uiPriority="61" w:unhideWhenUsed="0"/>
+    <w:lsdException w:name="Light Grid Accent 5" w:semiHidden="0" w:uiPriority="62" w:unhideWhenUsed="0"/>
+    <w:lsdException w:name="Medium Shading 1 Accent 5" w:semiHidden="0" w:uiPriority="63" w:unhideWhenUsed="0"/>
+    <w:lsdException w:name="Medium Shading 2 Accent 5" w:semiHidden="0" w:uiPriority="64" w:unhideWhenUsed="0"/>
+    <w:lsdException w:name="Medium List 1 Accent 5" w:semiHidden="0" w:uiPriority="65" w:unhideWhenUsed="0"/>
+    <w:lsdException w:name="Medium List 2 Accent 5" w:semiHidden="0" w:uiPriority="66" w:unhideWhenUsed="0"/>
+    <w:lsdException w:name="Medium Grid 1 Accent 5" w:semiHidden="0" w:uiPriority="67" w:unhideWhenUsed="0"/>
+    <w:lsdException w:name="Medium Grid 2 Accent 5" w:semiHidden="0" w:uiPriority="68" w:unhideWhenUsed="0"/>
+    <w:lsdException w:name="Medium Grid 3 Accent 5" w:semiHidden="0" w:uiPriority="69" w:unhideWhenUsed="0"/>
+    <w:lsdException w:name="Dark List Accent 5" w:semiHidden="0" w:uiPriority="70" w:unhideWhenUsed="0"/>
+    <w:lsdException w:name="Colorful Shading Accent 5" w:semiHidden="0" w:uiPriority="71" w:unhideWhenUsed="0"/>
+    <w:lsdException w:name="Colorful List Accent 5" w:semiHidden="0" w:uiPriority="72" w:unhideWhenUsed="0"/>
+    <w:lsdException w:name="Colorful Grid Accent 5" w:semiHidden="0" w:uiPriority="73" w:unhideWhenUsed="0"/>
+    <w:lsdException w:name="Light Shading Accent 6" w:semiHidden="0" w:uiPriority="60" w:unhideWhenUsed="0"/>
+    <w:lsdException w:name="Light List Accent 6" w:semiHidden="0" w:uiPriority="61" w:unhideWhenUsed="0"/>
+    <w:lsdException w:name="Light Grid Accent 6" w:semiHidden="0" w:uiPriority="62" w:unhideWhenUsed="0"/>
+    <w:lsdException w:name="Medium Shading 1 Accent 6" w:semiHidden="0" w:uiPriority="63" w:unhideWhenUsed="0"/>
+    <w:lsdException w:name="Medium Shading 2 Accent 6" w:semiHidden="0" w:uiPriority="64" w:unhideWhenUsed="0"/>
+    <w:lsdException w:name="Medium List 1 Accent 6" w:semiHidden="0" w:uiPriority="65" w:unhideWhenUsed="0"/>
+    <w:lsdException w:name="Medium List 2 Accent 6" w:semiHidden="0" w:uiPriority="66" w:unhideWhenUsed="0"/>
+    <w:lsdException w:name="Medium Grid 1 Accent 6" w:semiHidden="0" w:uiPriority="67" w:unhideWhenUsed="0"/>
+    <w:lsdException w:name="Medium Grid 2 Accent 6" w:semiHidden="0" w:uiPriority="68" w:unhideWhenUsed="0"/>
+    <w:lsdException w:name="Medium Grid 3 Accent 6" w:semiHidden="0" w:uiPriority="69" w:unhideWhenUsed="0"/>
+    <w:lsdException w:name="Dark List Accent 6" w:semiHidden="0" w:uiPriority="70" w:unhideWhenUsed="0"/>
+    <w:lsdException w:name="Colorful Shading Accent 6" w:semiHidden="0" w:uiPriority="71" w:unhideWhenUsed="0"/>
+    <w:lsdException w:name="Colorful List Accent 6" w:semiHidden="0" w:uiPriority="72" w:unhideWhenUsed="0"/>
+    <w:lsdException w:name="Colorful Grid Accent 6" w:semiHidden="0" w:uiPriority="73" w:unhideWhenUsed="0"/>
+    <w:lsdException w:name="Subtle Emphasis" w:semiHidden="0" w:uiPriority="19" w:unhideWhenUsed="0" w:qFormat="1"/>
+    <w:lsdException w:name="Intense Emphasis" w:semiHidden="0" w:uiPriority="21" w:unhideWhenUsed="0" w:qFormat="1"/>
+    <w:lsdException w:name="Subtle Reference" w:semiHidden="0" w:uiPriority="31" w:unhideWhenUsed="0" w:qFormat="1"/>
+    <w:lsdException w:name="Intense Reference" w:semiHidden="0" w:uiPriority="32" w:unhideWhenUsed="0" w:qFormat="1"/>
+    <w:lsdException w:name="Book Title" w:semiHidden="0" w:uiPriority="33" w:unhideWhenUsed="0" w:qFormat="1"/>
+    <w:lsdException w:name="Bibliography" w:uiPriority="37"/>
+    <w:lsdException w:name="TOC Heading" w:uiPriority="39" w:qFormat="1"/>
   </w:latentStyles>
   <w:style w:type="paragraph" w:default="1" w:styleId="Normal">
     <w:name w:val="Normal"/>
@@ -4147,6 +4967,7 @@
   <w:style w:type="character" w:default="1" w:styleId="DefaultParagraphFont">
     <w:name w:val="Default Paragraph Font"/>
     <w:uiPriority w:val="1"/>
+    <w:semiHidden/>
     <w:unhideWhenUsed/>
   </w:style>
   <w:style w:type="table" w:default="1" w:styleId="TableNormal">
@@ -4277,6 +5098,227 @@
       <w:ind w:left="720"/>
       <w:contextualSpacing/>
     </w:pPr>
+  </w:style>
+  <w:style w:type="paragraph" w:styleId="BalloonText">
+    <w:name w:val="Balloon Text"/>
+    <w:basedOn w:val="Normal"/>
+    <w:link w:val="BalloonTextChar"/>
+    <w:uiPriority w:val="99"/>
+    <w:semiHidden/>
+    <w:unhideWhenUsed/>
+    <w:rsid w:val="004C779D"/>
+    <w:pPr>
+      <w:spacing w:line="240" w:lineRule="auto"/>
+    </w:pPr>
+    <w:rPr>
+      <w:rFonts w:ascii="Tahoma" w:hAnsi="Tahoma" w:cs="Tahoma"/>
+      <w:sz w:val="16"/>
+      <w:szCs w:val="16"/>
+    </w:rPr>
+  </w:style>
+  <w:style w:type="character" w:customStyle="1" w:styleId="BalloonTextChar">
+    <w:name w:val="Balloon Text Char"/>
+    <w:basedOn w:val="DefaultParagraphFont"/>
+    <w:link w:val="BalloonText"/>
+    <w:uiPriority w:val="99"/>
+    <w:semiHidden/>
+    <w:rsid w:val="004C779D"/>
+    <w:rPr>
+      <w:rFonts w:ascii="Tahoma" w:eastAsia="Arial" w:hAnsi="Tahoma" w:cs="Tahoma"/>
+      <w:color w:val="000000"/>
+      <w:sz w:val="16"/>
+      <w:szCs w:val="16"/>
+    </w:rPr>
+  </w:style>
+</w:styles>
+</file>
+
+<file path=word/stylesWithEffects.xml><?xml version="1.0" encoding="utf-8"?>
+<w:styles xmlns:wpc="http://schemas.microsoft.com/office/word/2010/wordprocessingCanvas" xmlns:mc="http://schemas.openxmlformats.org/markup-compatibility/2006" xmlns:o="urn:schemas-microsoft-com:office:office" xmlns:r="http://schemas.openxmlformats.org/officeDocument/2006/relationships" xmlns:m="http://schemas.openxmlformats.org/officeDocument/2006/math" xmlns:v="urn:schemas-microsoft-com:vml" xmlns:wp14="http://schemas.microsoft.com/office/word/2010/wordprocessingDrawing" xmlns:wp="http://schemas.openxmlformats.org/drawingml/2006/wordprocessingDrawing" xmlns:w10="urn:schemas-microsoft-com:office:word" xmlns:w="http://schemas.openxmlformats.org/wordprocessingml/2006/main" xmlns:w14="http://schemas.microsoft.com/office/word/2010/wordml" xmlns:wpg="http://schemas.microsoft.com/office/word/2010/wordprocessingGroup" xmlns:wpi="http://schemas.microsoft.com/office/word/2010/wordprocessingInk" xmlns:wne="http://schemas.microsoft.com/office/word/2006/wordml" xmlns:wps="http://schemas.microsoft.com/office/word/2010/wordprocessingShape" mc:Ignorable="w14 wp14">
+  <w:docDefaults>
+    <w:rPrDefault>
+      <w:rPr>
+        <w:rFonts w:asciiTheme="minorHAnsi" w:eastAsiaTheme="minorEastAsia" w:hAnsiTheme="minorHAnsi" w:cstheme="minorBidi"/>
+        <w:sz w:val="22"/>
+        <w:szCs w:val="22"/>
+        <w:lang w:val="en-US" w:eastAsia="en-US" w:bidi="ar-SA"/>
+      </w:rPr>
+    </w:rPrDefault>
+    <w:pPrDefault>
+      <w:pPr>
+        <w:spacing w:after="200" w:line="276" w:lineRule="auto"/>
+      </w:pPr>
+    </w:pPrDefault>
+  </w:docDefaults>
+  <w:latentStyles w:defLockedState="0" w:defUIPriority="99" w:defSemiHidden="1" w:defUnhideWhenUsed="1" w:defQFormat="0" w:count="267">
+    <w:lsdException w:name="Normal" w:semiHidden="0" w:uiPriority="0" w:unhideWhenUsed="0" w:qFormat="1"/>
+    <w:lsdException w:name="heading 1" w:semiHidden="0" w:uiPriority="9" w:unhideWhenUsed="0" w:qFormat="1"/>
+    <w:lsdException w:name="heading 2" w:uiPriority="9" w:qFormat="1"/>
+    <w:lsdException w:name="heading 3" w:uiPriority="9" w:qFormat="1"/>
+    <w:lsdException w:name="heading 4" w:uiPriority="9" w:qFormat="1"/>
+    <w:lsdException w:name="heading 5" w:uiPriority="9" w:qFormat="1"/>
+    <w:lsdException w:name="heading 6" w:uiPriority="9" w:qFormat="1"/>
+    <w:lsdException w:name="heading 7" w:uiPriority="9" w:qFormat="1"/>
+    <w:lsdException w:name="heading 8" w:uiPriority="9" w:qFormat="1"/>
+    <w:lsdException w:name="heading 9" w:uiPriority="9" w:qFormat="1"/>
+    <w:lsdException w:name="toc 1" w:uiPriority="39"/>
+    <w:lsdException w:name="toc 2" w:uiPriority="39"/>
+    <w:lsdException w:name="toc 3" w:uiPriority="39"/>
+    <w:lsdException w:name="toc 4" w:uiPriority="39"/>
+    <w:lsdException w:name="toc 5" w:uiPriority="39"/>
+    <w:lsdException w:name="toc 6" w:uiPriority="39"/>
+    <w:lsdException w:name="toc 7" w:uiPriority="39"/>
+    <w:lsdException w:name="toc 8" w:uiPriority="39"/>
+    <w:lsdException w:name="toc 9" w:uiPriority="39"/>
+    <w:lsdException w:name="caption" w:uiPriority="35" w:qFormat="1"/>
+    <w:lsdException w:name="Title" w:semiHidden="0" w:uiPriority="10" w:unhideWhenUsed="0" w:qFormat="1"/>
+    <w:lsdException w:name="Default Paragraph Font" w:uiPriority="1"/>
+    <w:lsdException w:name="Subtitle" w:semiHidden="0" w:uiPriority="11" w:unhideWhenUsed="0" w:qFormat="1"/>
+    <w:lsdException w:name="Strong" w:semiHidden="0" w:uiPriority="22" w:unhideWhenUsed="0" w:qFormat="1"/>
+    <w:lsdException w:name="Emphasis" w:semiHidden="0" w:uiPriority="20" w:unhideWhenUsed="0" w:qFormat="1"/>
+    <w:lsdException w:name="Table Grid" w:semiHidden="0" w:uiPriority="59" w:unhideWhenUsed="0"/>
+    <w:lsdException w:name="Placeholder Text" w:unhideWhenUsed="0"/>
+    <w:lsdException w:name="No Spacing" w:semiHidden="0" w:uiPriority="1" w:unhideWhenUsed="0" w:qFormat="1"/>
+    <w:lsdException w:name="Light Shading" w:semiHidden="0" w:uiPriority="60" w:unhideWhenUsed="0"/>
+    <w:lsdException w:name="Light List" w:semiHidden="0" w:uiPriority="61" w:unhideWhenUsed="0"/>
+    <w:lsdException w:name="Light Grid" w:semiHidden="0" w:uiPriority="62" w:unhideWhenUsed="0"/>
+    <w:lsdException w:name="Medium Shading 1" w:semiHidden="0" w:uiPriority="63" w:unhideWhenUsed="0"/>
+    <w:lsdException w:name="Medium Shading 2" w:semiHidden="0" w:uiPriority="64" w:unhideWhenUsed="0"/>
+    <w:lsdException w:name="Medium List 1" w:semiHidden="0" w:uiPriority="65" w:unhideWhenUsed="0"/>
+    <w:lsdException w:name="Medium List 2" w:semiHidden="0" w:uiPriority="66" w:unhideWhenUsed="0"/>
+    <w:lsdException w:name="Medium Grid 1" w:semiHidden="0" w:uiPriority="67" w:unhideWhenUsed="0"/>
+    <w:lsdException w:name="Medium Grid 2" w:semiHidden="0" w:uiPriority="68" w:unhideWhenUsed="0"/>
+    <w:lsdException w:name="Medium Grid 3" w:semiHidden="0" w:uiPriority="69" w:unhideWhenUsed="0"/>
+    <w:lsdException w:name="Dark List" w:semiHidden="0" w:uiPriority="70" w:unhideWhenUsed="0"/>
+    <w:lsdException w:name="Colorful Shading" w:semiHidden="0" w:uiPriority="71" w:unhideWhenUsed="0"/>
+    <w:lsdException w:name="Colorful List" w:semiHidden="0" w:uiPriority="72" w:unhideWhenUsed="0"/>
+    <w:lsdException w:name="Colorful Grid" w:semiHidden="0" w:uiPriority="73" w:unhideWhenUsed="0"/>
+    <w:lsdException w:name="Light Shading Accent 1" w:semiHidden="0" w:uiPriority="60" w:unhideWhenUsed="0"/>
+    <w:lsdException w:name="Light List Accent 1" w:semiHidden="0" w:uiPriority="61" w:unhideWhenUsed="0"/>
+    <w:lsdException w:name="Light Grid Accent 1" w:semiHidden="0" w:uiPriority="62" w:unhideWhenUsed="0"/>
+    <w:lsdException w:name="Medium Shading 1 Accent 1" w:semiHidden="0" w:uiPriority="63" w:unhideWhenUsed="0"/>
+    <w:lsdException w:name="Medium Shading 2 Accent 1" w:semiHidden="0" w:uiPriority="64" w:unhideWhenUsed="0"/>
+    <w:lsdException w:name="Medium List 1 Accent 1" w:semiHidden="0" w:uiPriority="65" w:unhideWhenUsed="0"/>
+    <w:lsdException w:name="Revision" w:unhideWhenUsed="0"/>
+    <w:lsdException w:name="List Paragraph" w:semiHidden="0" w:uiPriority="34" w:unhideWhenUsed="0" w:qFormat="1"/>
+    <w:lsdException w:name="Quote" w:semiHidden="0" w:uiPriority="29" w:unhideWhenUsed="0" w:qFormat="1"/>
+    <w:lsdException w:name="Intense Quote" w:semiHidden="0" w:uiPriority="30" w:unhideWhenUsed="0" w:qFormat="1"/>
+    <w:lsdException w:name="Medium List 2 Accent 1" w:semiHidden="0" w:uiPriority="66" w:unhideWhenUsed="0"/>
+    <w:lsdException w:name="Medium Grid 1 Accent 1" w:semiHidden="0" w:uiPriority="67" w:unhideWhenUsed="0"/>
+    <w:lsdException w:name="Medium Grid 2 Accent 1" w:semiHidden="0" w:uiPriority="68" w:unhideWhenUsed="0"/>
+    <w:lsdException w:name="Medium Grid 3 Accent 1" w:semiHidden="0" w:uiPriority="69" w:unhideWhenUsed="0"/>
+    <w:lsdException w:name="Dark List Accent 1" w:semiHidden="0" w:uiPriority="70" w:unhideWhenUsed="0"/>
+    <w:lsdException w:name="Colorful Shading Accent 1" w:semiHidden="0" w:uiPriority="71" w:unhideWhenUsed="0"/>
+    <w:lsdException w:name="Colorful List Accent 1" w:semiHidden="0" w:uiPriority="72" w:unhideWhenUsed="0"/>
+    <w:lsdException w:name="Colorful Grid Accent 1" w:semiHidden="0" w:uiPriority="73" w:unhideWhenUsed="0"/>
+    <w:lsdException w:name="Light Shading Accent 2" w:semiHidden="0" w:uiPriority="60" w:unhideWhenUsed="0"/>
+    <w:lsdException w:name="Light List Accent 2" w:semiHidden="0" w:uiPriority="61" w:unhideWhenUsed="0"/>
+    <w:lsdException w:name="Light Grid Accent 2" w:semiHidden="0" w:uiPriority="62" w:unhideWhenUsed="0"/>
+    <w:lsdException w:name="Medium Shading 1 Accent 2" w:semiHidden="0" w:uiPriority="63" w:unhideWhenUsed="0"/>
+    <w:lsdException w:name="Medium Shading 2 Accent 2" w:semiHidden="0" w:uiPriority="64" w:unhideWhenUsed="0"/>
+    <w:lsdException w:name="Medium List 1 Accent 2" w:semiHidden="0" w:uiPriority="65" w:unhideWhenUsed="0"/>
+    <w:lsdException w:name="Medium List 2 Accent 2" w:semiHidden="0" w:uiPriority="66" w:unhideWhenUsed="0"/>
+    <w:lsdException w:name="Medium Grid 1 Accent 2" w:semiHidden="0" w:uiPriority="67" w:unhideWhenUsed="0"/>
+    <w:lsdException w:name="Medium Grid 2 Accent 2" w:semiHidden="0" w:uiPriority="68" w:unhideWhenUsed="0"/>
+    <w:lsdException w:name="Medium Grid 3 Accent 2" w:semiHidden="0" w:uiPriority="69" w:unhideWhenUsed="0"/>
+    <w:lsdException w:name="Dark List Accent 2" w:semiHidden="0" w:uiPriority="70" w:unhideWhenUsed="0"/>
+    <w:lsdException w:name="Colorful Shading Accent 2" w:semiHidden="0" w:uiPriority="71" w:unhideWhenUsed="0"/>
+    <w:lsdException w:name="Colorful List Accent 2" w:semiHidden="0" w:uiPriority="72" w:unhideWhenUsed="0"/>
+    <w:lsdException w:name="Colorful Grid Accent 2" w:semiHidden="0" w:uiPriority="73" w:unhideWhenUsed="0"/>
+    <w:lsdException w:name="Light Shading Accent 3" w:semiHidden="0" w:uiPriority="60" w:unhideWhenUsed="0"/>
+    <w:lsdException w:name="Light List Accent 3" w:semiHidden="0" w:uiPriority="61" w:unhideWhenUsed="0"/>
+    <w:lsdException w:name="Light Grid Accent 3" w:semiHidden="0" w:uiPriority="62" w:unhideWhenUsed="0"/>
+    <w:lsdException w:name="Medium Shading 1 Accent 3" w:semiHidden="0" w:uiPriority="63" w:unhideWhenUsed="0"/>
+    <w:lsdException w:name="Medium Shading 2 Accent 3" w:semiHidden="0" w:uiPriority="64" w:unhideWhenUsed="0"/>
+    <w:lsdException w:name="Medium List 1 Accent 3" w:semiHidden="0" w:uiPriority="65" w:unhideWhenUsed="0"/>
+    <w:lsdException w:name="Medium List 2 Accent 3" w:semiHidden="0" w:uiPriority="66" w:unhideWhenUsed="0"/>
+    <w:lsdException w:name="Medium Grid 1 Accent 3" w:semiHidden="0" w:uiPriority="67" w:unhideWhenUsed="0"/>
+    <w:lsdException w:name="Medium Grid 2 Accent 3" w:semiHidden="0" w:uiPriority="68" w:unhideWhenUsed="0"/>
+    <w:lsdException w:name="Medium Grid 3 Accent 3" w:semiHidden="0" w:uiPriority="69" w:unhideWhenUsed="0"/>
+    <w:lsdException w:name="Dark List Accent 3" w:semiHidden="0" w:uiPriority="70" w:unhideWhenUsed="0"/>
+    <w:lsdException w:name="Colorful Shading Accent 3" w:semiHidden="0" w:uiPriority="71" w:unhideWhenUsed="0"/>
+    <w:lsdException w:name="Colorful List Accent 3" w:semiHidden="0" w:uiPriority="72" w:unhideWhenUsed="0"/>
+    <w:lsdException w:name="Colorful Grid Accent 3" w:semiHidden="0" w:uiPriority="73" w:unhideWhenUsed="0"/>
+    <w:lsdException w:name="Light Shading Accent 4" w:semiHidden="0" w:uiPriority="60" w:unhideWhenUsed="0"/>
+    <w:lsdException w:name="Light List Accent 4" w:semiHidden="0" w:uiPriority="61" w:unhideWhenUsed="0"/>
+    <w:lsdException w:name="Light Grid Accent 4" w:semiHidden="0" w:uiPriority="62" w:unhideWhenUsed="0"/>
+    <w:lsdException w:name="Medium Shading 1 Accent 4" w:semiHidden="0" w:uiPriority="63" w:unhideWhenUsed="0"/>
+    <w:lsdException w:name="Medium Shading 2 Accent 4" w:semiHidden="0" w:uiPriority="64" w:unhideWhenUsed="0"/>
+    <w:lsdException w:name="Medium List 1 Accent 4" w:semiHidden="0" w:uiPriority="65" w:unhideWhenUsed="0"/>
+    <w:lsdException w:name="Medium List 2 Accent 4" w:semiHidden="0" w:uiPriority="66" w:unhideWhenUsed="0"/>
+    <w:lsdException w:name="Medium Grid 1 Accent 4" w:semiHidden="0" w:uiPriority="67" w:unhideWhenUsed="0"/>
+    <w:lsdException w:name="Medium Grid 2 Accent 4" w:semiHidden="0" w:uiPriority="68" w:unhideWhenUsed="0"/>
+    <w:lsdException w:name="Medium Grid 3 Accent 4" w:semiHidden="0" w:uiPriority="69" w:unhideWhenUsed="0"/>
+    <w:lsdException w:name="Dark List Accent 4" w:semiHidden="0" w:uiPriority="70" w:unhideWhenUsed="0"/>
+    <w:lsdException w:name="Colorful Shading Accent 4" w:semiHidden="0" w:uiPriority="71" w:unhideWhenUsed="0"/>
+    <w:lsdException w:name="Colorful List Accent 4" w:semiHidden="0" w:uiPriority="72" w:unhideWhenUsed="0"/>
+    <w:lsdException w:name="Colorful Grid Accent 4" w:semiHidden="0" w:uiPriority="73" w:unhideWhenUsed="0"/>
+    <w:lsdException w:name="Light Shading Accent 5" w:semiHidden="0" w:uiPriority="60" w:unhideWhenUsed="0"/>
+    <w:lsdException w:name="Light List Accent 5" w:semiHidden="0" w:uiPriority="61" w:unhideWhenUsed="0"/>
+    <w:lsdException w:name="Light Grid Accent 5" w:semiHidden="0" w:uiPriority="62" w:unhideWhenUsed="0"/>
+    <w:lsdException w:name="Medium Shading 1 Accent 5" w:semiHidden="0" w:uiPriority="63" w:unhideWhenUsed="0"/>
+    <w:lsdException w:name="Medium Shading 2 Accent 5" w:semiHidden="0" w:uiPriority="64" w:unhideWhenUsed="0"/>
+    <w:lsdException w:name="Medium List 1 Accent 5" w:semiHidden="0" w:uiPriority="65" w:unhideWhenUsed="0"/>
+    <w:lsdException w:name="Medium List 2 Accent 5" w:semiHidden="0" w:uiPriority="66" w:unhideWhenUsed="0"/>
+    <w:lsdException w:name="Medium Grid 1 Accent 5" w:semiHidden="0" w:uiPriority="67" w:unhideWhenUsed="0"/>
+    <w:lsdException w:name="Medium Grid 2 Accent 5" w:semiHidden="0" w:uiPriority="68" w:unhideWhenUsed="0"/>
+    <w:lsdException w:name="Medium Grid 3 Accent 5" w:semiHidden="0" w:uiPriority="69" w:unhideWhenUsed="0"/>
+    <w:lsdException w:name="Dark List Accent 5" w:semiHidden="0" w:uiPriority="70" w:unhideWhenUsed="0"/>
+    <w:lsdException w:name="Colorful Shading Accent 5" w:semiHidden="0" w:uiPriority="71" w:unhideWhenUsed="0"/>
+    <w:lsdException w:name="Colorful List Accent 5" w:semiHidden="0" w:uiPriority="72" w:unhideWhenUsed="0"/>
+    <w:lsdException w:name="Colorful Grid Accent 5" w:semiHidden="0" w:uiPriority="73" w:unhideWhenUsed="0"/>
+    <w:lsdException w:name="Light Shading Accent 6" w:semiHidden="0" w:uiPriority="60" w:unhideWhenUsed="0"/>
+    <w:lsdException w:name="Light List Accent 6" w:semiHidden="0" w:uiPriority="61" w:unhideWhenUsed="0"/>
+    <w:lsdException w:name="Light Grid Accent 6" w:semiHidden="0" w:uiPriority="62" w:unhideWhenUsed="0"/>
+    <w:lsdException w:name="Medium Shading 1 Accent 6" w:semiHidden="0" w:uiPriority="63" w:unhideWhenUsed="0"/>
+    <w:lsdException w:name="Medium Shading 2 Accent 6" w:semiHidden="0" w:uiPriority="64" w:unhideWhenUsed="0"/>
+    <w:lsdException w:name="Medium List 1 Accent 6" w:semiHidden="0" w:uiPriority="65" w:unhideWhenUsed="0"/>
+    <w:lsdException w:name="Medium List 2 Accent 6" w:semiHidden="0" w:uiPriority="66" w:unhideWhenUsed="0"/>
+    <w:lsdException w:name="Medium Grid 1 Accent 6" w:semiHidden="0" w:uiPriority="67" w:unhideWhenUsed="0"/>
+    <w:lsdException w:name="Medium Grid 2 Accent 6" w:semiHidden="0" w:uiPriority="68" w:unhideWhenUsed="0"/>
+    <w:lsdException w:name="Medium Grid 3 Accent 6" w:semiHidden="0" w:uiPriority="69" w:unhideWhenUsed="0"/>
+    <w:lsdException w:name="Dark List Accent 6" w:semiHidden="0" w:uiPriority="70" w:unhideWhenUsed="0"/>
+    <w:lsdException w:name="Colorful Shading Accent 6" w:semiHidden="0" w:uiPriority="71" w:unhideWhenUsed="0"/>
+    <w:lsdException w:name="Colorful List Accent 6" w:semiHidden="0" w:uiPriority="72" w:unhideWhenUsed="0"/>
+    <w:lsdException w:name="Colorful Grid Accent 6" w:semiHidden="0" w:uiPriority="73" w:unhideWhenUsed="0"/>
+    <w:lsdException w:name="Subtle Emphasis" w:semiHidden="0" w:uiPriority="19" w:unhideWhenUsed="0" w:qFormat="1"/>
+    <w:lsdException w:name="Intense Emphasis" w:semiHidden="0" w:uiPriority="21" w:unhideWhenUsed="0" w:qFormat="1"/>
+    <w:lsdException w:name="Subtle Reference" w:semiHidden="0" w:uiPriority="31" w:unhideWhenUsed="0" w:qFormat="1"/>
+    <w:lsdException w:name="Intense Reference" w:semiHidden="0" w:uiPriority="32" w:unhideWhenUsed="0" w:qFormat="1"/>
+    <w:lsdException w:name="Book Title" w:semiHidden="0" w:uiPriority="33" w:unhideWhenUsed="0" w:qFormat="1"/>
+    <w:lsdException w:name="Bibliography" w:uiPriority="37"/>
+    <w:lsdException w:name="TOC Heading" w:uiPriority="39" w:qFormat="1"/>
+  </w:latentStyles>
+  <w:style w:type="paragraph" w:default="1" w:styleId="Normal">
+    <w:name w:val="Normal"/>
+    <w:qFormat/>
+  </w:style>
+  <w:style w:type="character" w:default="1" w:styleId="DefaultParagraphFont">
+    <w:name w:val="Default Paragraph Font"/>
+    <w:uiPriority w:val="1"/>
+    <w:semiHidden/>
+    <w:unhideWhenUsed/>
+  </w:style>
+  <w:style w:type="table" w:default="1" w:styleId="TableNormal">
+    <w:name w:val="Normal Table"/>
+    <w:uiPriority w:val="99"/>
+    <w:semiHidden/>
+    <w:unhideWhenUsed/>
+    <w:tblPr>
+      <w:tblInd w:w="0" w:type="dxa"/>
+      <w:tblCellMar>
+        <w:top w:w="0" w:type="dxa"/>
+        <w:left w:w="108" w:type="dxa"/>
+        <w:bottom w:w="0" w:type="dxa"/>
+        <w:right w:w="108" w:type="dxa"/>
+      </w:tblCellMar>
+    </w:tblPr>
+  </w:style>
+  <w:style w:type="numbering" w:default="1" w:styleId="NoList">
+    <w:name w:val="No List"/>
+    <w:uiPriority w:val="99"/>
+    <w:semiHidden/>
+    <w:unhideWhenUsed/>
   </w:style>
 </w:styles>
 </file>
@@ -4536,7 +5578,7 @@
   <a:extraClrSchemeLst/>
   <a:extLst>
     <a:ext uri="{05A4C25C-085E-4340-85A3-A5531E510DB2}">
-      <thm15:themeFamily xmlns:thm15="http://schemas.microsoft.com/office/thememl/2012/main" name="Office Theme" id="{62F939B6-93AF-4DB8-9C6B-D6C7DFDC589F}" vid="{4A3C46E8-61CC-4603-A589-7422A47A8E4A}"/>
+      <thm15:themeFamily xmlns:thm15="http://schemas.microsoft.com/office/thememl/2012/main" xmlns="" name="Office Theme" id="{62F939B6-93AF-4DB8-9C6B-D6C7DFDC589F}" vid="{4A3C46E8-61CC-4603-A589-7422A47A8E4A}"/>
     </a:ext>
   </a:extLst>
 </a:theme>

</xml_diff>

<commit_message>
Added test listing to writeup
</commit_message>
<xml_diff>
--- a/asst1/15_745_A1.docx
+++ b/asst1/15_745_A1.docx
@@ -131,6 +131,9 @@
       </w:r>
     </w:p>
     <w:p>
+      <w:pPr>
+        <w:ind w:left="720" w:hanging="720"/>
+      </w:pPr>
       <w:r>
         <w:rPr>
           <w:shd w:val="clear" w:color="auto" w:fill="FFFF00"/>
@@ -159,31 +162,253 @@
         <w:rPr>
           <w:shd w:val="clear" w:color="auto" w:fill="FFFF00"/>
         </w:rPr>
-        <w:t>Listing of additional tests</w:t>
+        <w:t>Expected t</w:t>
+      </w:r>
+      <w:bookmarkStart w:id="0" w:name="_GoBack"/>
+      <w:bookmarkEnd w:id="0"/>
+      <w:r>
+        <w:rPr>
+          <w:shd w:val="clear" w:color="auto" w:fill="FFFF00"/>
+        </w:rPr>
+        <w:t>ests output</w:t>
       </w:r>
     </w:p>
     <w:p/>
     <w:p>
       <w:pPr>
+        <w:rPr>
+          <w:b/>
+          <w:sz w:val="26"/>
+          <w:szCs w:val="26"/>
+        </w:rPr>
+      </w:pPr>
+      <w:r>
+        <w:rPr>
+          <w:b/>
+          <w:sz w:val="26"/>
+          <w:szCs w:val="26"/>
+        </w:rPr>
+        <w:t>Test</w:t>
+      </w:r>
+      <w:r>
+        <w:rPr>
+          <w:b/>
+          <w:sz w:val="26"/>
+          <w:szCs w:val="26"/>
+        </w:rPr>
+        <w:t xml:space="preserve"> </w:t>
+      </w:r>
+      <w:r>
+        <w:rPr>
+          <w:b/>
+          <w:sz w:val="26"/>
+          <w:szCs w:val="26"/>
+        </w:rPr>
+        <w:t xml:space="preserve">Listing </w:t>
+      </w:r>
+    </w:p>
+    <w:p>
+      <w:pPr>
+        <w:rPr>
+          <w:b/>
+          <w:sz w:val="26"/>
+          <w:szCs w:val="26"/>
+        </w:rPr>
+      </w:pPr>
+      <w:r>
+        <w:t xml:space="preserve">(Note: Only listing tests additional </w:t>
+      </w:r>
+      <w:r>
+        <w:t>tests implemented by our group)</w:t>
+      </w:r>
+    </w:p>
+    <w:p>
+      <w:pPr>
+        <w:pStyle w:val="ListParagraph"/>
         <w:keepNext w:val="0"/>
+        <w:numPr>
+          <w:ilvl w:val="0"/>
+          <w:numId w:val="3"/>
+        </w:numPr>
         <w:tabs>
           <w:tab w:val="clear" w:pos="720"/>
         </w:tabs>
         <w:suppressAutoHyphens w:val="0"/>
         <w:spacing w:after="160" w:line="259" w:lineRule="auto"/>
-        <w:rPr>
-          <w:b/>
-          <w:sz w:val="26"/>
-          <w:szCs w:val="26"/>
-        </w:rPr>
-      </w:pPr>
-      <w:r>
-        <w:rPr>
-          <w:b/>
-          <w:sz w:val="26"/>
-          <w:szCs w:val="26"/>
-        </w:rPr>
-        <w:br w:type="page"/>
+      </w:pPr>
+      <w:r>
+        <w:t>./FunctionInfo/loop.c</w:t>
+      </w:r>
+    </w:p>
+    <w:p>
+      <w:pPr>
+        <w:pStyle w:val="ListParagraph"/>
+        <w:keepNext w:val="0"/>
+        <w:numPr>
+          <w:ilvl w:val="1"/>
+          <w:numId w:val="3"/>
+        </w:numPr>
+        <w:tabs>
+          <w:tab w:val="clear" w:pos="720"/>
+        </w:tabs>
+        <w:suppressAutoHyphens w:val="0"/>
+        <w:spacing w:after="160" w:line="259" w:lineRule="auto"/>
+      </w:pPr>
+      <w:r>
+        <w:t>Fact() &amp; call(): Tests behavior on a slightly more complex, recursive function</w:t>
+      </w:r>
+    </w:p>
+    <w:p>
+      <w:pPr>
+        <w:pStyle w:val="ListParagraph"/>
+        <w:keepNext w:val="0"/>
+        <w:numPr>
+          <w:ilvl w:val="0"/>
+          <w:numId w:val="3"/>
+        </w:numPr>
+        <w:tabs>
+          <w:tab w:val="clear" w:pos="720"/>
+        </w:tabs>
+        <w:suppressAutoHyphens w:val="0"/>
+        <w:spacing w:after="160" w:line="259" w:lineRule="auto"/>
+      </w:pPr>
+      <w:r>
+        <w:t>./FunctionInfo/tests/var_args_test.c</w:t>
+      </w:r>
+    </w:p>
+    <w:p>
+      <w:pPr>
+        <w:pStyle w:val="ListParagraph"/>
+        <w:keepNext w:val="0"/>
+        <w:numPr>
+          <w:ilvl w:val="1"/>
+          <w:numId w:val="3"/>
+        </w:numPr>
+        <w:tabs>
+          <w:tab w:val="clear" w:pos="720"/>
+        </w:tabs>
+        <w:suppressAutoHyphens w:val="0"/>
+        <w:spacing w:after="160" w:line="259" w:lineRule="auto"/>
+      </w:pPr>
+      <w:r>
+        <w:t>var_args_func(): Verifies correct identification of variable argument function</w:t>
+      </w:r>
+    </w:p>
+    <w:p>
+      <w:pPr>
+        <w:pStyle w:val="ListParagraph"/>
+        <w:keepNext w:val="0"/>
+        <w:numPr>
+          <w:ilvl w:val="0"/>
+          <w:numId w:val="3"/>
+        </w:numPr>
+        <w:tabs>
+          <w:tab w:val="clear" w:pos="720"/>
+        </w:tabs>
+        <w:suppressAutoHyphens w:val="0"/>
+        <w:spacing w:after="160" w:line="259" w:lineRule="auto"/>
+      </w:pPr>
+      <w:r>
+        <w:t>./</w:t>
+      </w:r>
+      <w:r>
+        <w:t>LocalOpts/test-inputs/algebraic.c</w:t>
+      </w:r>
+    </w:p>
+    <w:p>
+      <w:pPr>
+        <w:pStyle w:val="ListParagraph"/>
+        <w:keepNext w:val="0"/>
+        <w:numPr>
+          <w:ilvl w:val="1"/>
+          <w:numId w:val="3"/>
+        </w:numPr>
+        <w:tabs>
+          <w:tab w:val="clear" w:pos="720"/>
+        </w:tabs>
+        <w:suppressAutoHyphens w:val="0"/>
+        <w:spacing w:after="160" w:line="259" w:lineRule="auto"/>
+      </w:pPr>
+      <w:r>
+        <w:t>add_zero()</w:t>
+      </w:r>
+      <w:r>
+        <w:t xml:space="preserve">, </w:t>
+      </w:r>
+      <w:r>
+        <w:t>mul_one()</w:t>
+      </w:r>
+      <w:r>
+        <w:t xml:space="preserve">, </w:t>
+      </w:r>
+      <w:r>
+        <w:t>div_one()</w:t>
+      </w:r>
+      <w:r>
+        <w:t>: Verify</w:t>
+      </w:r>
+      <w:r>
+        <w:t xml:space="preserve"> simple </w:t>
+      </w:r>
+      <w:r>
+        <w:t xml:space="preserve">algebraic </w:t>
+      </w:r>
+      <w:r>
+        <w:t>identity behavior</w:t>
+      </w:r>
+    </w:p>
+    <w:p>
+      <w:pPr>
+        <w:pStyle w:val="ListParagraph"/>
+        <w:keepNext w:val="0"/>
+        <w:numPr>
+          <w:ilvl w:val="1"/>
+          <w:numId w:val="3"/>
+        </w:numPr>
+        <w:tabs>
+          <w:tab w:val="clear" w:pos="720"/>
+        </w:tabs>
+        <w:suppressAutoHyphens w:val="0"/>
+        <w:spacing w:after="160" w:line="259" w:lineRule="auto"/>
+      </w:pPr>
+      <w:r>
+        <w:t>alg_identity_combo(): Verifies optimization behavior for slightly more complex algebra</w:t>
+      </w:r>
+    </w:p>
+    <w:p>
+      <w:pPr>
+        <w:pStyle w:val="ListParagraph"/>
+        <w:keepNext w:val="0"/>
+        <w:numPr>
+          <w:ilvl w:val="1"/>
+          <w:numId w:val="3"/>
+        </w:numPr>
+        <w:tabs>
+          <w:tab w:val="clear" w:pos="720"/>
+        </w:tabs>
+        <w:suppressAutoHyphens w:val="0"/>
+        <w:spacing w:after="160" w:line="259" w:lineRule="auto"/>
+      </w:pPr>
+      <w:r>
+        <w:t>alg_const_folds(): Verifies optimization behavior for multi-pass constant folding</w:t>
+      </w:r>
+    </w:p>
+    <w:p>
+      <w:pPr>
+        <w:pStyle w:val="ListParagraph"/>
+        <w:keepNext w:val="0"/>
+        <w:numPr>
+          <w:ilvl w:val="1"/>
+          <w:numId w:val="3"/>
+        </w:numPr>
+        <w:tabs>
+          <w:tab w:val="clear" w:pos="720"/>
+        </w:tabs>
+        <w:suppressAutoHyphens w:val="0"/>
+        <w:spacing w:after="160" w:line="259" w:lineRule="auto"/>
+      </w:pPr>
+      <w:r>
+        <w:t>undef_var_test(): Verifies that crash doesn’t occur when one term is undefined</w:t>
       </w:r>
     </w:p>
     <w:p>
@@ -770,11 +995,6 @@
                                   <w:rFonts w:ascii="Courier New" w:hAnsi="Courier New" w:cs="Courier New"/>
                                 </w:rPr>
                                 <w:tab/>
-                              </w:r>
-                              <w:r>
-                                <w:rPr>
-                                  <w:rFonts w:ascii="Courier New" w:hAnsi="Courier New" w:cs="Courier New"/>
-                                </w:rPr>
                                 <w:t>y = 0</w:t>
                               </w:r>
                             </w:p>
@@ -784,11 +1004,6 @@
                                   <w:rFonts w:ascii="Courier New" w:hAnsi="Courier New" w:cs="Courier New"/>
                                 </w:rPr>
                                 <w:tab/>
-                              </w:r>
-                              <w:r>
-                                <w:rPr>
-                                  <w:rFonts w:ascii="Courier New" w:hAnsi="Courier New" w:cs="Courier New"/>
-                                </w:rPr>
                                 <w:t>goto L2</w:t>
                               </w:r>
                             </w:p>
@@ -5121,8 +5336,6 @@
       <w:r>
         <w:t>(cont’d on next page)</w:t>
       </w:r>
-      <w:bookmarkStart w:id="0" w:name="_GoBack"/>
-      <w:bookmarkEnd w:id="0"/>
     </w:p>
     <w:p>
       <w:pPr>
@@ -6072,7 +6285,7 @@
       <w:rPr>
         <w:noProof/>
       </w:rPr>
-      <w:t>3</w:t>
+      <w:t>1</w:t>
     </w:r>
     <w:r>
       <w:fldChar w:fldCharType="end"/>
@@ -6274,6 +6487,119 @@
     </w:lvl>
   </w:abstractNum>
   <w:abstractNum w:abstractNumId="1">
+    <w:nsid w:val="242A0D08"/>
+    <w:multiLevelType w:val="hybridMultilevel"/>
+    <w:tmpl w:val="1FF2F770"/>
+    <w:lvl w:ilvl="0" w:tplc="04090001">
+      <w:start w:val="1"/>
+      <w:numFmt w:val="bullet"/>
+      <w:lvlText w:val=""/>
+      <w:lvlJc w:val="left"/>
+      <w:pPr>
+        <w:ind w:left="720" w:hanging="360"/>
+      </w:pPr>
+      <w:rPr>
+        <w:rFonts w:ascii="Symbol" w:hAnsi="Symbol" w:hint="default"/>
+      </w:rPr>
+    </w:lvl>
+    <w:lvl w:ilvl="1" w:tplc="04090003">
+      <w:start w:val="1"/>
+      <w:numFmt w:val="bullet"/>
+      <w:lvlText w:val="o"/>
+      <w:lvlJc w:val="left"/>
+      <w:pPr>
+        <w:ind w:left="1440" w:hanging="360"/>
+      </w:pPr>
+      <w:rPr>
+        <w:rFonts w:ascii="Courier New" w:hAnsi="Courier New" w:cs="Courier New" w:hint="default"/>
+      </w:rPr>
+    </w:lvl>
+    <w:lvl w:ilvl="2" w:tplc="04090005" w:tentative="1">
+      <w:start w:val="1"/>
+      <w:numFmt w:val="bullet"/>
+      <w:lvlText w:val=""/>
+      <w:lvlJc w:val="left"/>
+      <w:pPr>
+        <w:ind w:left="2160" w:hanging="360"/>
+      </w:pPr>
+      <w:rPr>
+        <w:rFonts w:ascii="Wingdings" w:hAnsi="Wingdings" w:hint="default"/>
+      </w:rPr>
+    </w:lvl>
+    <w:lvl w:ilvl="3" w:tplc="04090001" w:tentative="1">
+      <w:start w:val="1"/>
+      <w:numFmt w:val="bullet"/>
+      <w:lvlText w:val=""/>
+      <w:lvlJc w:val="left"/>
+      <w:pPr>
+        <w:ind w:left="2880" w:hanging="360"/>
+      </w:pPr>
+      <w:rPr>
+        <w:rFonts w:ascii="Symbol" w:hAnsi="Symbol" w:hint="default"/>
+      </w:rPr>
+    </w:lvl>
+    <w:lvl w:ilvl="4" w:tplc="04090003" w:tentative="1">
+      <w:start w:val="1"/>
+      <w:numFmt w:val="bullet"/>
+      <w:lvlText w:val="o"/>
+      <w:lvlJc w:val="left"/>
+      <w:pPr>
+        <w:ind w:left="3600" w:hanging="360"/>
+      </w:pPr>
+      <w:rPr>
+        <w:rFonts w:ascii="Courier New" w:hAnsi="Courier New" w:cs="Courier New" w:hint="default"/>
+      </w:rPr>
+    </w:lvl>
+    <w:lvl w:ilvl="5" w:tplc="04090005" w:tentative="1">
+      <w:start w:val="1"/>
+      <w:numFmt w:val="bullet"/>
+      <w:lvlText w:val=""/>
+      <w:lvlJc w:val="left"/>
+      <w:pPr>
+        <w:ind w:left="4320" w:hanging="360"/>
+      </w:pPr>
+      <w:rPr>
+        <w:rFonts w:ascii="Wingdings" w:hAnsi="Wingdings" w:hint="default"/>
+      </w:rPr>
+    </w:lvl>
+    <w:lvl w:ilvl="6" w:tplc="04090001" w:tentative="1">
+      <w:start w:val="1"/>
+      <w:numFmt w:val="bullet"/>
+      <w:lvlText w:val=""/>
+      <w:lvlJc w:val="left"/>
+      <w:pPr>
+        <w:ind w:left="5040" w:hanging="360"/>
+      </w:pPr>
+      <w:rPr>
+        <w:rFonts w:ascii="Symbol" w:hAnsi="Symbol" w:hint="default"/>
+      </w:rPr>
+    </w:lvl>
+    <w:lvl w:ilvl="7" w:tplc="04090003" w:tentative="1">
+      <w:start w:val="1"/>
+      <w:numFmt w:val="bullet"/>
+      <w:lvlText w:val="o"/>
+      <w:lvlJc w:val="left"/>
+      <w:pPr>
+        <w:ind w:left="5760" w:hanging="360"/>
+      </w:pPr>
+      <w:rPr>
+        <w:rFonts w:ascii="Courier New" w:hAnsi="Courier New" w:cs="Courier New" w:hint="default"/>
+      </w:rPr>
+    </w:lvl>
+    <w:lvl w:ilvl="8" w:tplc="04090005" w:tentative="1">
+      <w:start w:val="1"/>
+      <w:numFmt w:val="bullet"/>
+      <w:lvlText w:val=""/>
+      <w:lvlJc w:val="left"/>
+      <w:pPr>
+        <w:ind w:left="6480" w:hanging="360"/>
+      </w:pPr>
+      <w:rPr>
+        <w:rFonts w:ascii="Wingdings" w:hAnsi="Wingdings" w:hint="default"/>
+      </w:rPr>
+    </w:lvl>
+  </w:abstractNum>
+  <w:abstractNum w:abstractNumId="2">
     <w:nsid w:val="5ED13379"/>
     <w:multiLevelType w:val="hybridMultilevel"/>
     <w:tmpl w:val="DAA6922C"/>
@@ -6366,6 +6692,9 @@
     <w:abstractNumId w:val="0"/>
   </w:num>
   <w:num w:numId="2">
+    <w:abstractNumId w:val="2"/>
+  </w:num>
+  <w:num w:numId="3">
     <w:abstractNumId w:val="1"/>
   </w:num>
 </w:numbering>

</xml_diff>

<commit_message>
Final A1 writeup... I hope
</commit_message>
<xml_diff>
--- a/asst1/15_745_A1.docx
+++ b/asst1/15_745_A1.docx
@@ -15,24 +15,75 @@
         <w:rPr>
           <w:b/>
         </w:rPr>
-        <w:t>Assignment 1 Writeup</w:t>
-      </w:r>
-    </w:p>
-    <w:p>
+        <w:t xml:space="preserve">Assignment 1 </w:t>
+      </w:r>
+      <w:proofErr w:type="spellStart"/>
       <w:r>
         <w:rPr>
           <w:b/>
         </w:rPr>
-        <w:t>Prashanth Suresh, psuresh</w:t>
-      </w:r>
-    </w:p>
-    <w:p>
-      <w:r>
+        <w:t>Writeup</w:t>
+      </w:r>
+      <w:proofErr w:type="spellEnd"/>
+    </w:p>
+    <w:p>
+      <w:pPr>
         <w:rPr>
           <w:b/>
         </w:rPr>
-        <w:t>Ben Humberston, bhumbers</w:t>
-      </w:r>
+      </w:pPr>
+      <w:r>
+        <w:rPr>
+          <w:b/>
+        </w:rPr>
+        <w:t xml:space="preserve">Ben </w:t>
+      </w:r>
+      <w:proofErr w:type="spellStart"/>
+      <w:r>
+        <w:rPr>
+          <w:b/>
+        </w:rPr>
+        <w:t>Humberston</w:t>
+      </w:r>
+      <w:proofErr w:type="spellEnd"/>
+      <w:r>
+        <w:rPr>
+          <w:b/>
+        </w:rPr>
+        <w:t xml:space="preserve">, </w:t>
+      </w:r>
+      <w:proofErr w:type="spellStart"/>
+      <w:r>
+        <w:rPr>
+          <w:b/>
+        </w:rPr>
+        <w:t>bhumbers</w:t>
+      </w:r>
+      <w:proofErr w:type="spellEnd"/>
+    </w:p>
+    <w:p>
+      <w:proofErr w:type="spellStart"/>
+      <w:r>
+        <w:rPr>
+          <w:b/>
+        </w:rPr>
+        <w:t>Prashanth</w:t>
+      </w:r>
+      <w:proofErr w:type="spellEnd"/>
+      <w:r>
+        <w:rPr>
+          <w:b/>
+        </w:rPr>
+        <w:t xml:space="preserve"> Suresh, </w:t>
+      </w:r>
+      <w:proofErr w:type="spellStart"/>
+      <w:r>
+        <w:rPr>
+          <w:b/>
+        </w:rPr>
+        <w:t>psuresh</w:t>
+      </w:r>
+      <w:proofErr w:type="spellEnd"/>
     </w:p>
     <w:p/>
     <w:p>
@@ -65,12 +116,14 @@
           <w:b/>
         </w:rPr>
       </w:pPr>
+      <w:proofErr w:type="spellStart"/>
       <w:r>
         <w:rPr>
           <w:b/>
         </w:rPr>
         <w:t>FunctionInfo</w:t>
       </w:r>
+      <w:proofErr w:type="spellEnd"/>
       <w:r>
         <w:rPr>
           <w:b/>
@@ -80,27 +133,85 @@
     </w:p>
     <w:p>
       <w:r>
-        <w:t>All implementation is found in FunctionInfo::printFunctionInfo(). We iterate through all functions in the module and calculate statistics for each independently. This includes an inner iteration for call counts where we examine all instructions in the module to test whether it matches the current function under consideration; this could be optimized by collecting the call counts for all functions at once in a single pass through the module</w:t>
-      </w:r>
-      <w:r>
-        <w:t>, but we consider the unoptimized form workable.</w:t>
+        <w:t xml:space="preserve">All implementation is found in </w:t>
+      </w:r>
+      <w:proofErr w:type="spellStart"/>
+      <w:r>
+        <w:t>FunctionInfo</w:t>
+      </w:r>
+      <w:proofErr w:type="spellEnd"/>
+      <w:r>
+        <w:t>::</w:t>
+      </w:r>
+      <w:proofErr w:type="spellStart"/>
+      <w:proofErr w:type="gramStart"/>
+      <w:r>
+        <w:t>printFunctionInfo</w:t>
+      </w:r>
+      <w:proofErr w:type="spellEnd"/>
+      <w:r>
+        <w:t>(</w:t>
+      </w:r>
+      <w:proofErr w:type="gramEnd"/>
+      <w:r>
+        <w:t>). We iterate through all functions in the module and calculate statistics for each independently. This includes an inner iteration for call counts where we examine all instructions in the module to test whether it matches the current function under consideration; this could be optimized by collecting the call counts for all functions at once in a single pass through the module</w:t>
+      </w:r>
+      <w:r>
+        <w:t xml:space="preserve">, but we consider the </w:t>
+      </w:r>
+      <w:proofErr w:type="spellStart"/>
+      <w:r>
+        <w:t>unoptimized</w:t>
+      </w:r>
+      <w:proofErr w:type="spellEnd"/>
+      <w:r>
+        <w:t xml:space="preserve"> form workable.</w:t>
       </w:r>
     </w:p>
     <w:p/>
     <w:p>
+      <w:proofErr w:type="spellStart"/>
       <w:r>
         <w:rPr>
           <w:b/>
         </w:rPr>
-        <w:t>LocalOpts:</w:t>
-      </w:r>
-    </w:p>
-    <w:p>
-      <w:r>
-        <w:t>All implementation is found in LocalOpts::applyL</w:t>
-      </w:r>
-      <w:r>
-        <w:t>ocalOptimizations(). Until we find that no more optimizations are possible we</w:t>
+        <w:t>LocalOpts</w:t>
+      </w:r>
+      <w:proofErr w:type="spellEnd"/>
+      <w:r>
+        <w:rPr>
+          <w:b/>
+        </w:rPr>
+        <w:t>:</w:t>
+      </w:r>
+    </w:p>
+    <w:p>
+      <w:r>
+        <w:t xml:space="preserve">All implementation is found in </w:t>
+      </w:r>
+      <w:proofErr w:type="spellStart"/>
+      <w:r>
+        <w:t>LocalOpts</w:t>
+      </w:r>
+      <w:proofErr w:type="spellEnd"/>
+      <w:r>
+        <w:t>::</w:t>
+      </w:r>
+      <w:proofErr w:type="spellStart"/>
+      <w:proofErr w:type="gramStart"/>
+      <w:r>
+        <w:t>applyL</w:t>
+      </w:r>
+      <w:r>
+        <w:t>ocalOptimizations</w:t>
+      </w:r>
+      <w:proofErr w:type="spellEnd"/>
+      <w:r>
+        <w:t>(</w:t>
+      </w:r>
+      <w:proofErr w:type="gramEnd"/>
+      <w:r>
+        <w:t>). Until we find that no more optimizations are possible we</w:t>
       </w:r>
       <w:r>
         <w:t xml:space="preserve"> </w:t>
@@ -113,64 +224,6 @@
       </w:r>
       <w:r>
         <w:t>ns in the module and apply algebraic identity simplifications, constant folding, and power reduction optimizations. We handle cases where only one operand is a constant in either the first or second operand position using condition-dependent pointers to the constant and non-constant terms</w:t>
-      </w:r>
-    </w:p>
-    <w:p/>
-    <w:p>
-      <w:r>
-        <w:rPr>
-          <w:shd w:val="clear" w:color="auto" w:fill="FFFF00"/>
-        </w:rPr>
-        <w:t xml:space="preserve">TODO: Prashanth: </w:t>
-      </w:r>
-      <w:r>
-        <w:rPr>
-          <w:shd w:val="clear" w:color="auto" w:fill="FFFF00"/>
-        </w:rPr>
-        <w:t>Source code listing</w:t>
-      </w:r>
-    </w:p>
-    <w:p>
-      <w:pPr>
-        <w:ind w:left="720" w:hanging="720"/>
-      </w:pPr>
-      <w:r>
-        <w:rPr>
-          <w:shd w:val="clear" w:color="auto" w:fill="FFFF00"/>
-        </w:rPr>
-        <w:t xml:space="preserve">TODO: </w:t>
-      </w:r>
-      <w:r>
-        <w:rPr>
-          <w:shd w:val="clear" w:color="auto" w:fill="FFFF00"/>
-        </w:rPr>
-        <w:t>Prash</w:t>
-      </w:r>
-      <w:r>
-        <w:rPr>
-          <w:shd w:val="clear" w:color="auto" w:fill="FFFF00"/>
-        </w:rPr>
-        <w:t>anth:</w:t>
-      </w:r>
-      <w:r>
-        <w:rPr>
-          <w:shd w:val="clear" w:color="auto" w:fill="FFFF00"/>
-        </w:rPr>
-        <w:t xml:space="preserve"> </w:t>
-      </w:r>
-      <w:r>
-        <w:rPr>
-          <w:shd w:val="clear" w:color="auto" w:fill="FFFF00"/>
-        </w:rPr>
-        <w:t>Expected t</w:t>
-      </w:r>
-      <w:bookmarkStart w:id="0" w:name="_GoBack"/>
-      <w:bookmarkEnd w:id="0"/>
-      <w:r>
-        <w:rPr>
-          <w:shd w:val="clear" w:color="auto" w:fill="FFFF00"/>
-        </w:rPr>
-        <w:t>ests output</w:t>
       </w:r>
     </w:p>
     <w:p/>
@@ -237,8 +290,21 @@
         <w:spacing w:after="160" w:line="259" w:lineRule="auto"/>
       </w:pPr>
       <w:r>
-        <w:t>./FunctionInfo/loop.c</w:t>
-      </w:r>
+        <w:t>./</w:t>
+      </w:r>
+      <w:proofErr w:type="spellStart"/>
+      <w:r>
+        <w:t>FunctionInfo</w:t>
+      </w:r>
+      <w:proofErr w:type="spellEnd"/>
+      <w:r>
+        <w:t>/</w:t>
+      </w:r>
+      <w:proofErr w:type="spellStart"/>
+      <w:r>
+        <w:t>loop.c</w:t>
+      </w:r>
+      <w:proofErr w:type="spellEnd"/>
     </w:p>
     <w:p>
       <w:pPr>
@@ -273,8 +339,21 @@
         <w:spacing w:after="160" w:line="259" w:lineRule="auto"/>
       </w:pPr>
       <w:r>
-        <w:t>./FunctionInfo/tests/var_args_test.c</w:t>
-      </w:r>
+        <w:t>./</w:t>
+      </w:r>
+      <w:proofErr w:type="spellStart"/>
+      <w:r>
+        <w:t>FunctionInfo</w:t>
+      </w:r>
+      <w:proofErr w:type="spellEnd"/>
+      <w:r>
+        <w:t>/tests/</w:t>
+      </w:r>
+      <w:proofErr w:type="spellStart"/>
+      <w:r>
+        <w:t>var_args_test.c</w:t>
+      </w:r>
+      <w:proofErr w:type="spellEnd"/>
     </w:p>
     <w:p>
       <w:pPr>
@@ -290,8 +369,13 @@
         <w:suppressAutoHyphens w:val="0"/>
         <w:spacing w:after="160" w:line="259" w:lineRule="auto"/>
       </w:pPr>
-      <w:r>
-        <w:t>var_args_func(): Verifies correct identification of variable argument function</w:t>
+      <w:proofErr w:type="spellStart"/>
+      <w:r>
+        <w:t>var_args_func</w:t>
+      </w:r>
+      <w:proofErr w:type="spellEnd"/>
+      <w:r>
+        <w:t>(): Verifies correct identification of variable argument function</w:t>
       </w:r>
     </w:p>
     <w:p>
@@ -311,9 +395,19 @@
       <w:r>
         <w:t>./</w:t>
       </w:r>
-      <w:r>
-        <w:t>LocalOpts/test-inputs/algebraic.c</w:t>
-      </w:r>
+      <w:proofErr w:type="spellStart"/>
+      <w:r>
+        <w:t>LocalOpts</w:t>
+      </w:r>
+      <w:proofErr w:type="spellEnd"/>
+      <w:r>
+        <w:t>/test-inputs/</w:t>
+      </w:r>
+      <w:proofErr w:type="spellStart"/>
+      <w:r>
+        <w:t>algebraic.c</w:t>
+      </w:r>
+      <w:proofErr w:type="spellEnd"/>
     </w:p>
     <w:p>
       <w:pPr>
@@ -329,20 +423,35 @@
         <w:suppressAutoHyphens w:val="0"/>
         <w:spacing w:after="160" w:line="259" w:lineRule="auto"/>
       </w:pPr>
-      <w:r>
-        <w:t>add_zero()</w:t>
+      <w:proofErr w:type="spellStart"/>
+      <w:r>
+        <w:t>add_zero</w:t>
+      </w:r>
+      <w:proofErr w:type="spellEnd"/>
+      <w:r>
+        <w:t>()</w:t>
       </w:r>
       <w:r>
         <w:t xml:space="preserve">, </w:t>
       </w:r>
-      <w:r>
-        <w:t>mul_one()</w:t>
+      <w:proofErr w:type="spellStart"/>
+      <w:r>
+        <w:t>mul_one</w:t>
+      </w:r>
+      <w:proofErr w:type="spellEnd"/>
+      <w:r>
+        <w:t>()</w:t>
       </w:r>
       <w:r>
         <w:t xml:space="preserve">, </w:t>
       </w:r>
-      <w:r>
-        <w:t>div_one()</w:t>
+      <w:proofErr w:type="spellStart"/>
+      <w:r>
+        <w:t>div_one</w:t>
+      </w:r>
+      <w:proofErr w:type="spellEnd"/>
+      <w:r>
+        <w:t>()</w:t>
       </w:r>
       <w:r>
         <w:t>: Verify</w:t>
@@ -371,8 +480,13 @@
         <w:suppressAutoHyphens w:val="0"/>
         <w:spacing w:after="160" w:line="259" w:lineRule="auto"/>
       </w:pPr>
-      <w:r>
-        <w:t>alg_identity_combo(): Verifies optimization behavior for slightly more complex algebra</w:t>
+      <w:proofErr w:type="spellStart"/>
+      <w:r>
+        <w:t>alg_identity_combo</w:t>
+      </w:r>
+      <w:proofErr w:type="spellEnd"/>
+      <w:r>
+        <w:t>(): Verifies optimization behavior for slightly more complex algebra</w:t>
       </w:r>
     </w:p>
     <w:p>
@@ -389,8 +503,13 @@
         <w:suppressAutoHyphens w:val="0"/>
         <w:spacing w:after="160" w:line="259" w:lineRule="auto"/>
       </w:pPr>
-      <w:r>
-        <w:t>alg_const_folds(): Verifies optimization behavior for multi-pass constant folding</w:t>
+      <w:proofErr w:type="spellStart"/>
+      <w:r>
+        <w:t>alg_const_folds</w:t>
+      </w:r>
+      <w:proofErr w:type="spellEnd"/>
+      <w:r>
+        <w:t>(): Verifies optimization behavior for multi-pass constant folding</w:t>
       </w:r>
     </w:p>
     <w:p>
@@ -407,23 +526,1214 @@
         <w:suppressAutoHyphens w:val="0"/>
         <w:spacing w:after="160" w:line="259" w:lineRule="auto"/>
       </w:pPr>
-      <w:r>
-        <w:t>undef_var_test(): Verifies that crash doesn’t occur when one term is undefined</w:t>
-      </w:r>
-    </w:p>
-    <w:p>
-      <w:pPr>
-        <w:rPr>
-          <w:sz w:val="26"/>
-          <w:szCs w:val="26"/>
-        </w:rPr>
-      </w:pPr>
-      <w:r>
+      <w:proofErr w:type="spellStart"/>
+      <w:r>
+        <w:t>undef_var_test</w:t>
+      </w:r>
+      <w:proofErr w:type="spellEnd"/>
+      <w:r>
+        <w:t>(): Verifies that crash doesn’t occur when one term is undefined</w:t>
+      </w:r>
+    </w:p>
+    <w:p>
+      <w:pPr>
+        <w:keepNext w:val="0"/>
+        <w:tabs>
+          <w:tab w:val="clear" w:pos="720"/>
+        </w:tabs>
+        <w:suppressAutoHyphens w:val="0"/>
+        <w:spacing w:after="160" w:line="259" w:lineRule="auto"/>
         <w:rPr>
           <w:b/>
           <w:sz w:val="26"/>
           <w:szCs w:val="26"/>
         </w:rPr>
+      </w:pPr>
+      <w:r>
+        <w:rPr>
+          <w:b/>
+          <w:sz w:val="26"/>
+          <w:szCs w:val="26"/>
+        </w:rPr>
+        <w:t>Test Output</w:t>
+      </w:r>
+    </w:p>
+    <w:p>
+      <w:r>
+        <w:t xml:space="preserve">See README.txt for </w:t>
+      </w:r>
+      <w:r>
+        <w:t xml:space="preserve">shell </w:t>
+      </w:r>
+      <w:r>
+        <w:t>commands to run all tests</w:t>
+      </w:r>
+    </w:p>
+    <w:p>
+      <w:pPr>
+        <w:pStyle w:val="Body"/>
+        <w:rPr>
+          <w:b/>
+          <w:bCs/>
+        </w:rPr>
+      </w:pPr>
+    </w:p>
+    <w:p>
+      <w:pPr>
+        <w:pStyle w:val="Body"/>
+        <w:rPr>
+          <w:b/>
+          <w:bCs/>
+        </w:rPr>
+      </w:pPr>
+      <w:proofErr w:type="spellStart"/>
+      <w:r>
+        <w:rPr>
+          <w:b/>
+          <w:bCs/>
+        </w:rPr>
+        <w:t>FunctionInfo</w:t>
+      </w:r>
+      <w:proofErr w:type="spellEnd"/>
+      <w:r>
+        <w:rPr>
+          <w:b/>
+          <w:bCs/>
+        </w:rPr>
+        <w:t xml:space="preserve"> Expected Test Outputs</w:t>
+      </w:r>
+    </w:p>
+    <w:p>
+      <w:pPr>
+        <w:pStyle w:val="Body"/>
+        <w:rPr>
+          <w:b/>
+          <w:bCs/>
+        </w:rPr>
+      </w:pPr>
+    </w:p>
+    <w:p>
+      <w:pPr>
+        <w:pStyle w:val="Body"/>
+        <w:rPr>
+          <w:rFonts w:ascii="Courier New" w:hAnsi="Courier New" w:cs="Courier New"/>
+        </w:rPr>
+      </w:pPr>
+      <w:r>
+        <w:rPr>
+          <w:rFonts w:ascii="Courier New" w:hAnsi="Courier New" w:cs="Courier New"/>
+        </w:rPr>
+        <w:t>15745 Function Information Pass</w:t>
+      </w:r>
+    </w:p>
+    <w:p>
+      <w:pPr>
+        <w:pStyle w:val="Body"/>
+        <w:rPr>
+          <w:rFonts w:ascii="Courier New" w:hAnsi="Courier New" w:cs="Courier New"/>
+        </w:rPr>
+      </w:pPr>
+      <w:r>
+        <w:rPr>
+          <w:rFonts w:ascii="Courier New" w:hAnsi="Courier New" w:cs="Courier New"/>
+          <w:lang w:val="nl-NL"/>
+        </w:rPr>
+        <w:t>Module loop.bc</w:t>
+      </w:r>
+    </w:p>
+    <w:p>
+      <w:pPr>
+        <w:pStyle w:val="Body"/>
+        <w:rPr>
+          <w:rFonts w:ascii="Courier New" w:hAnsi="Courier New" w:cs="Courier New"/>
+        </w:rPr>
+      </w:pPr>
+      <w:r>
+        <w:rPr>
+          <w:rFonts w:ascii="Courier New" w:hAnsi="Courier New" w:cs="Courier New"/>
+          <w:lang w:val="sv-SE"/>
+        </w:rPr>
+        <w:t>Name,</w:t>
+      </w:r>
+      <w:r>
+        <w:rPr>
+          <w:rFonts w:ascii="Courier New" w:hAnsi="Courier New" w:cs="Courier New"/>
+          <w:lang w:val="sv-SE"/>
+        </w:rPr>
+        <w:tab/>
+        <w:t>Args,</w:t>
+      </w:r>
+      <w:r>
+        <w:rPr>
+          <w:rFonts w:ascii="Courier New" w:hAnsi="Courier New" w:cs="Courier New"/>
+          <w:lang w:val="sv-SE"/>
+        </w:rPr>
+        <w:tab/>
+        <w:t>Calls,</w:t>
+      </w:r>
+      <w:r>
+        <w:rPr>
+          <w:rFonts w:ascii="Courier New" w:hAnsi="Courier New" w:cs="Courier New"/>
+          <w:lang w:val="sv-SE"/>
+        </w:rPr>
+        <w:tab/>
+        <w:t>Blocks,</w:t>
+      </w:r>
+      <w:r>
+        <w:rPr>
+          <w:rFonts w:ascii="Courier New" w:hAnsi="Courier New" w:cs="Courier New"/>
+          <w:lang w:val="sv-SE"/>
+        </w:rPr>
+        <w:tab/>
+        <w:t>Insns</w:t>
+      </w:r>
+    </w:p>
+    <w:p>
+      <w:pPr>
+        <w:pStyle w:val="Body"/>
+        <w:rPr>
+          <w:rFonts w:ascii="Courier New" w:hAnsi="Courier New" w:cs="Courier New"/>
+        </w:rPr>
+      </w:pPr>
+      <w:proofErr w:type="spellStart"/>
+      <w:r>
+        <w:rPr>
+          <w:rFonts w:ascii="Courier New" w:hAnsi="Courier New" w:cs="Courier New"/>
+        </w:rPr>
+        <w:t>g_incr</w:t>
+      </w:r>
+      <w:proofErr w:type="spellEnd"/>
+      <w:r>
+        <w:rPr>
+          <w:rFonts w:ascii="Courier New" w:hAnsi="Courier New" w:cs="Courier New"/>
+        </w:rPr>
+        <w:t>,</w:t>
+      </w:r>
+      <w:r>
+        <w:rPr>
+          <w:rFonts w:ascii="Courier New" w:hAnsi="Courier New" w:cs="Courier New"/>
+        </w:rPr>
+        <w:tab/>
+        <w:t>1,</w:t>
+      </w:r>
+      <w:r>
+        <w:rPr>
+          <w:rFonts w:ascii="Courier New" w:hAnsi="Courier New" w:cs="Courier New"/>
+        </w:rPr>
+        <w:tab/>
+        <w:t>0,</w:t>
+      </w:r>
+      <w:r>
+        <w:rPr>
+          <w:rFonts w:ascii="Courier New" w:hAnsi="Courier New" w:cs="Courier New"/>
+        </w:rPr>
+        <w:tab/>
+        <w:t>1,</w:t>
+      </w:r>
+      <w:r>
+        <w:rPr>
+          <w:rFonts w:ascii="Courier New" w:hAnsi="Courier New" w:cs="Courier New"/>
+        </w:rPr>
+        <w:tab/>
+        <w:t>4</w:t>
+      </w:r>
+    </w:p>
+    <w:p>
+      <w:pPr>
+        <w:pStyle w:val="Body"/>
+        <w:rPr>
+          <w:rFonts w:ascii="Courier New" w:hAnsi="Courier New" w:cs="Courier New"/>
+        </w:rPr>
+      </w:pPr>
+      <w:r>
+        <w:rPr>
+          <w:rFonts w:ascii="Courier New" w:hAnsi="Courier New" w:cs="Courier New"/>
+          <w:lang w:val="nl-NL"/>
+        </w:rPr>
+        <w:t>loop,</w:t>
+      </w:r>
+      <w:r>
+        <w:rPr>
+          <w:rFonts w:ascii="Courier New" w:hAnsi="Courier New" w:cs="Courier New"/>
+          <w:lang w:val="nl-NL"/>
+        </w:rPr>
+        <w:tab/>
+        <w:t>3,</w:t>
+      </w:r>
+      <w:r>
+        <w:rPr>
+          <w:rFonts w:ascii="Courier New" w:hAnsi="Courier New" w:cs="Courier New"/>
+          <w:lang w:val="nl-NL"/>
+        </w:rPr>
+        <w:tab/>
+        <w:t>0,</w:t>
+      </w:r>
+      <w:r>
+        <w:rPr>
+          <w:rFonts w:ascii="Courier New" w:hAnsi="Courier New" w:cs="Courier New"/>
+          <w:lang w:val="nl-NL"/>
+        </w:rPr>
+        <w:tab/>
+        <w:t>3,</w:t>
+      </w:r>
+      <w:r>
+        <w:rPr>
+          <w:rFonts w:ascii="Courier New" w:hAnsi="Courier New" w:cs="Courier New"/>
+          <w:lang w:val="nl-NL"/>
+        </w:rPr>
+        <w:tab/>
+        <w:t>10</w:t>
+      </w:r>
+    </w:p>
+    <w:p>
+      <w:pPr>
+        <w:pStyle w:val="Body"/>
+        <w:rPr>
+          <w:rFonts w:ascii="Courier New" w:hAnsi="Courier New" w:cs="Courier New"/>
+        </w:rPr>
+      </w:pPr>
+      <w:r>
+        <w:rPr>
+          <w:rFonts w:ascii="Courier New" w:hAnsi="Courier New" w:cs="Courier New"/>
+        </w:rPr>
+        <w:t>Fact,</w:t>
+      </w:r>
+      <w:r>
+        <w:rPr>
+          <w:rFonts w:ascii="Courier New" w:hAnsi="Courier New" w:cs="Courier New"/>
+        </w:rPr>
+        <w:tab/>
+        <w:t>1,</w:t>
+      </w:r>
+      <w:r>
+        <w:rPr>
+          <w:rFonts w:ascii="Courier New" w:hAnsi="Courier New" w:cs="Courier New"/>
+        </w:rPr>
+        <w:tab/>
+        <w:t>0,</w:t>
+      </w:r>
+      <w:r>
+        <w:rPr>
+          <w:rFonts w:ascii="Courier New" w:hAnsi="Courier New" w:cs="Courier New"/>
+        </w:rPr>
+        <w:tab/>
+        <w:t>6,</w:t>
+      </w:r>
+      <w:r>
+        <w:rPr>
+          <w:rFonts w:ascii="Courier New" w:hAnsi="Courier New" w:cs="Courier New"/>
+        </w:rPr>
+        <w:tab/>
+        <w:t>41</w:t>
+      </w:r>
+    </w:p>
+    <w:p>
+      <w:pPr>
+        <w:pStyle w:val="Body"/>
+        <w:rPr>
+          <w:rFonts w:ascii="Courier New" w:hAnsi="Courier New" w:cs="Courier New"/>
+        </w:rPr>
+      </w:pPr>
+      <w:proofErr w:type="spellStart"/>
+      <w:r>
+        <w:rPr>
+          <w:rFonts w:ascii="Courier New" w:hAnsi="Courier New" w:cs="Courier New"/>
+        </w:rPr>
+        <w:t>var_ar</w:t>
+      </w:r>
+      <w:proofErr w:type="spellEnd"/>
+      <w:r>
+        <w:rPr>
+          <w:rFonts w:ascii="Courier New" w:hAnsi="Courier New" w:cs="Courier New"/>
+        </w:rPr>
+        <w:t>,</w:t>
+      </w:r>
+      <w:r>
+        <w:rPr>
+          <w:rFonts w:ascii="Courier New" w:hAnsi="Courier New" w:cs="Courier New"/>
+        </w:rPr>
+        <w:tab/>
+        <w:t>*,</w:t>
+      </w:r>
+      <w:r>
+        <w:rPr>
+          <w:rFonts w:ascii="Courier New" w:hAnsi="Courier New" w:cs="Courier New"/>
+        </w:rPr>
+        <w:tab/>
+        <w:t>0,</w:t>
+      </w:r>
+      <w:r>
+        <w:rPr>
+          <w:rFonts w:ascii="Courier New" w:hAnsi="Courier New" w:cs="Courier New"/>
+        </w:rPr>
+        <w:tab/>
+        <w:t>1,</w:t>
+      </w:r>
+      <w:r>
+        <w:rPr>
+          <w:rFonts w:ascii="Courier New" w:hAnsi="Courier New" w:cs="Courier New"/>
+        </w:rPr>
+        <w:tab/>
+        <w:t>2</w:t>
+      </w:r>
+    </w:p>
+    <w:p>
+      <w:pPr>
+        <w:pStyle w:val="Body"/>
+        <w:rPr>
+          <w:rFonts w:ascii="Courier New" w:hAnsi="Courier New" w:cs="Courier New"/>
+        </w:rPr>
+      </w:pPr>
+      <w:proofErr w:type="gramStart"/>
+      <w:r>
+        <w:rPr>
+          <w:rFonts w:ascii="Courier New" w:hAnsi="Courier New" w:cs="Courier New"/>
+        </w:rPr>
+        <w:t>call</w:t>
+      </w:r>
+      <w:proofErr w:type="gramEnd"/>
+      <w:r>
+        <w:rPr>
+          <w:rFonts w:ascii="Courier New" w:hAnsi="Courier New" w:cs="Courier New"/>
+        </w:rPr>
+        <w:t>,</w:t>
+      </w:r>
+      <w:r>
+        <w:rPr>
+          <w:rFonts w:ascii="Courier New" w:hAnsi="Courier New" w:cs="Courier New"/>
+        </w:rPr>
+        <w:tab/>
+        <w:t>0,</w:t>
+      </w:r>
+      <w:r>
+        <w:rPr>
+          <w:rFonts w:ascii="Courier New" w:hAnsi="Courier New" w:cs="Courier New"/>
+        </w:rPr>
+        <w:tab/>
+        <w:t>0,</w:t>
+      </w:r>
+      <w:r>
+        <w:rPr>
+          <w:rFonts w:ascii="Courier New" w:hAnsi="Courier New" w:cs="Courier New"/>
+        </w:rPr>
+        <w:tab/>
+        <w:t>1,</w:t>
+      </w:r>
+      <w:r>
+        <w:rPr>
+          <w:rFonts w:ascii="Courier New" w:hAnsi="Courier New" w:cs="Courier New"/>
+        </w:rPr>
+        <w:tab/>
+        <w:t>1</w:t>
+      </w:r>
+    </w:p>
+    <w:p>
+      <w:pPr>
+        <w:pStyle w:val="Body"/>
+      </w:pPr>
+    </w:p>
+    <w:p>
+      <w:pPr>
+        <w:pStyle w:val="Body"/>
+        <w:rPr>
+          <w:b/>
+          <w:bCs/>
+        </w:rPr>
+      </w:pPr>
+      <w:proofErr w:type="spellStart"/>
+      <w:r>
+        <w:rPr>
+          <w:b/>
+          <w:bCs/>
+        </w:rPr>
+        <w:lastRenderedPageBreak/>
+        <w:t>LocalOpts</w:t>
+      </w:r>
+      <w:proofErr w:type="spellEnd"/>
+      <w:r>
+        <w:rPr>
+          <w:b/>
+          <w:bCs/>
+        </w:rPr>
+        <w:t xml:space="preserve"> Expected Test Outputs</w:t>
+      </w:r>
+    </w:p>
+    <w:p>
+      <w:pPr>
+        <w:pStyle w:val="Body"/>
+        <w:rPr>
+          <w:rFonts w:ascii="Courier New" w:hAnsi="Courier New" w:cs="Courier New"/>
+        </w:rPr>
+      </w:pPr>
+    </w:p>
+    <w:p>
+      <w:pPr>
+        <w:pStyle w:val="Body"/>
+        <w:rPr>
+          <w:rFonts w:ascii="Courier New" w:hAnsi="Courier New" w:cs="Courier New"/>
+        </w:rPr>
+      </w:pPr>
+      <w:r>
+        <w:rPr>
+          <w:rFonts w:ascii="Courier New" w:hAnsi="Courier New" w:cs="Courier New"/>
+          <w:lang w:val="nl-NL"/>
+        </w:rPr>
+        <w:t>Module loop-m2r.bc</w:t>
+      </w:r>
+    </w:p>
+    <w:p>
+      <w:pPr>
+        <w:pStyle w:val="Body"/>
+        <w:rPr>
+          <w:rFonts w:ascii="Courier New" w:hAnsi="Courier New" w:cs="Courier New"/>
+        </w:rPr>
+      </w:pPr>
+      <w:proofErr w:type="gramStart"/>
+      <w:r>
+        <w:rPr>
+          <w:rFonts w:ascii="Courier New" w:hAnsi="Courier New" w:cs="Courier New"/>
+        </w:rPr>
+        <w:t>Optimized an instance of additive identity.</w:t>
+      </w:r>
+      <w:proofErr w:type="gramEnd"/>
+    </w:p>
+    <w:p>
+      <w:pPr>
+        <w:pStyle w:val="Body"/>
+        <w:rPr>
+          <w:rFonts w:ascii="Courier New" w:hAnsi="Courier New" w:cs="Courier New"/>
+        </w:rPr>
+      </w:pPr>
+      <w:r>
+        <w:rPr>
+          <w:rFonts w:ascii="Courier New" w:hAnsi="Courier New" w:cs="Courier New"/>
+        </w:rPr>
+        <w:t>Transformations Applied:</w:t>
+      </w:r>
+    </w:p>
+    <w:p>
+      <w:pPr>
+        <w:pStyle w:val="Body"/>
+        <w:rPr>
+          <w:rFonts w:ascii="Courier New" w:hAnsi="Courier New" w:cs="Courier New"/>
+        </w:rPr>
+      </w:pPr>
+      <w:r>
+        <w:rPr>
+          <w:rFonts w:ascii="Courier New" w:hAnsi="Courier New" w:cs="Courier New"/>
+        </w:rPr>
+        <w:t xml:space="preserve">    Algebraic Identities: 1</w:t>
+      </w:r>
+    </w:p>
+    <w:p>
+      <w:pPr>
+        <w:pStyle w:val="Body"/>
+        <w:rPr>
+          <w:rFonts w:ascii="Courier New" w:hAnsi="Courier New" w:cs="Courier New"/>
+        </w:rPr>
+      </w:pPr>
+      <w:r>
+        <w:rPr>
+          <w:rFonts w:ascii="Courier New" w:hAnsi="Courier New" w:cs="Courier New"/>
+          <w:lang w:val="da-DK"/>
+        </w:rPr>
+        <w:t xml:space="preserve">    Constant Folding:     0</w:t>
+      </w:r>
+    </w:p>
+    <w:p>
+      <w:pPr>
+        <w:pStyle w:val="Body"/>
+        <w:rPr>
+          <w:rFonts w:ascii="Courier New" w:hAnsi="Courier New" w:cs="Courier New"/>
+        </w:rPr>
+      </w:pPr>
+      <w:r>
+        <w:rPr>
+          <w:rFonts w:ascii="Courier New" w:hAnsi="Courier New" w:cs="Courier New"/>
+        </w:rPr>
+        <w:t xml:space="preserve">    Strength Reduction:   0</w:t>
+      </w:r>
+    </w:p>
+    <w:p>
+      <w:pPr>
+        <w:pStyle w:val="Body"/>
+        <w:rPr>
+          <w:rFonts w:ascii="Courier New" w:hAnsi="Courier New" w:cs="Courier New"/>
+        </w:rPr>
+      </w:pPr>
+    </w:p>
+    <w:p>
+      <w:pPr>
+        <w:pStyle w:val="Body"/>
+        <w:rPr>
+          <w:rFonts w:ascii="Courier New" w:hAnsi="Courier New" w:cs="Courier New"/>
+        </w:rPr>
+      </w:pPr>
+      <w:r>
+        <w:rPr>
+          <w:rFonts w:ascii="Courier New" w:hAnsi="Courier New" w:cs="Courier New"/>
+          <w:lang w:val="nl-NL"/>
+        </w:rPr>
+        <w:t>Module algebraic-m2r.bc</w:t>
+      </w:r>
+    </w:p>
+    <w:p>
+      <w:pPr>
+        <w:pStyle w:val="Body"/>
+        <w:rPr>
+          <w:rFonts w:ascii="Courier New" w:hAnsi="Courier New" w:cs="Courier New"/>
+        </w:rPr>
+      </w:pPr>
+      <w:proofErr w:type="gramStart"/>
+      <w:r>
+        <w:rPr>
+          <w:rFonts w:ascii="Courier New" w:hAnsi="Courier New" w:cs="Courier New"/>
+        </w:rPr>
+        <w:t>Optimized an instance of additive identity.</w:t>
+      </w:r>
+      <w:proofErr w:type="gramEnd"/>
+    </w:p>
+    <w:p>
+      <w:pPr>
+        <w:pStyle w:val="Body"/>
+        <w:rPr>
+          <w:rFonts w:ascii="Courier New" w:hAnsi="Courier New" w:cs="Courier New"/>
+        </w:rPr>
+      </w:pPr>
+      <w:proofErr w:type="gramStart"/>
+      <w:r>
+        <w:rPr>
+          <w:rFonts w:ascii="Courier New" w:hAnsi="Courier New" w:cs="Courier New"/>
+        </w:rPr>
+        <w:t>Optimized an instance of multiplicative identity.</w:t>
+      </w:r>
+      <w:proofErr w:type="gramEnd"/>
+    </w:p>
+    <w:p>
+      <w:pPr>
+        <w:pStyle w:val="Body"/>
+        <w:rPr>
+          <w:rFonts w:ascii="Courier New" w:hAnsi="Courier New" w:cs="Courier New"/>
+        </w:rPr>
+      </w:pPr>
+      <w:proofErr w:type="gramStart"/>
+      <w:r>
+        <w:rPr>
+          <w:rFonts w:ascii="Courier New" w:hAnsi="Courier New" w:cs="Courier New"/>
+        </w:rPr>
+        <w:t>Optimized an instance of division identity.</w:t>
+      </w:r>
+      <w:proofErr w:type="gramEnd"/>
+    </w:p>
+    <w:p>
+      <w:pPr>
+        <w:pStyle w:val="Body"/>
+        <w:rPr>
+          <w:rFonts w:ascii="Courier New" w:hAnsi="Courier New" w:cs="Courier New"/>
+        </w:rPr>
+      </w:pPr>
+      <w:proofErr w:type="gramStart"/>
+      <w:r>
+        <w:rPr>
+          <w:rFonts w:ascii="Courier New" w:hAnsi="Courier New" w:cs="Courier New"/>
+        </w:rPr>
+        <w:t>Optimized an instance of division identity.</w:t>
+      </w:r>
+      <w:proofErr w:type="gramEnd"/>
+    </w:p>
+    <w:p>
+      <w:pPr>
+        <w:pStyle w:val="Body"/>
+        <w:rPr>
+          <w:rFonts w:ascii="Courier New" w:hAnsi="Courier New" w:cs="Courier New"/>
+        </w:rPr>
+      </w:pPr>
+      <w:proofErr w:type="gramStart"/>
+      <w:r>
+        <w:rPr>
+          <w:rFonts w:ascii="Courier New" w:hAnsi="Courier New" w:cs="Courier New"/>
+        </w:rPr>
+        <w:t>Optimized an instance of multiplicative identity.</w:t>
+      </w:r>
+      <w:proofErr w:type="gramEnd"/>
+    </w:p>
+    <w:p>
+      <w:pPr>
+        <w:pStyle w:val="Body"/>
+        <w:rPr>
+          <w:rFonts w:ascii="Courier New" w:hAnsi="Courier New" w:cs="Courier New"/>
+        </w:rPr>
+      </w:pPr>
+      <w:proofErr w:type="spellStart"/>
+      <w:r>
+        <w:rPr>
+          <w:rFonts w:ascii="Courier New" w:hAnsi="Courier New" w:cs="Courier New"/>
+        </w:rPr>
+        <w:t>Const</w:t>
+      </w:r>
+      <w:proofErr w:type="spellEnd"/>
+      <w:r>
+        <w:rPr>
+          <w:rFonts w:ascii="Courier New" w:hAnsi="Courier New" w:cs="Courier New"/>
+        </w:rPr>
+        <w:t xml:space="preserve">-folded an expression: </w:t>
+      </w:r>
+      <w:proofErr w:type="spellStart"/>
+      <w:r>
+        <w:rPr>
+          <w:rFonts w:ascii="Courier New" w:hAnsi="Courier New" w:cs="Courier New"/>
+        </w:rPr>
+        <w:t>mul</w:t>
+      </w:r>
+      <w:proofErr w:type="spellEnd"/>
+      <w:r>
+        <w:rPr>
+          <w:rFonts w:ascii="Courier New" w:hAnsi="Courier New" w:cs="Courier New"/>
+        </w:rPr>
+        <w:t xml:space="preserve"> 6, 7</w:t>
+      </w:r>
+    </w:p>
+    <w:p>
+      <w:pPr>
+        <w:pStyle w:val="Body"/>
+        <w:rPr>
+          <w:rFonts w:ascii="Courier New" w:hAnsi="Courier New" w:cs="Courier New"/>
+        </w:rPr>
+      </w:pPr>
+      <w:proofErr w:type="spellStart"/>
+      <w:r>
+        <w:rPr>
+          <w:rFonts w:ascii="Courier New" w:hAnsi="Courier New" w:cs="Courier New"/>
+        </w:rPr>
+        <w:t>Const</w:t>
+      </w:r>
+      <w:proofErr w:type="spellEnd"/>
+      <w:r>
+        <w:rPr>
+          <w:rFonts w:ascii="Courier New" w:hAnsi="Courier New" w:cs="Courier New"/>
+        </w:rPr>
+        <w:t>-folded an expression: add1 6, 42</w:t>
+      </w:r>
+    </w:p>
+    <w:p>
+      <w:pPr>
+        <w:pStyle w:val="Body"/>
+        <w:rPr>
+          <w:rFonts w:ascii="Courier New" w:hAnsi="Courier New" w:cs="Courier New"/>
+        </w:rPr>
+      </w:pPr>
+      <w:proofErr w:type="gramStart"/>
+      <w:r>
+        <w:rPr>
+          <w:rFonts w:ascii="Courier New" w:hAnsi="Courier New" w:cs="Courier New"/>
+        </w:rPr>
+        <w:t>Optimized an instance of multiplicative identity.</w:t>
+      </w:r>
+      <w:proofErr w:type="gramEnd"/>
+    </w:p>
+    <w:p>
+      <w:pPr>
+        <w:pStyle w:val="Body"/>
+        <w:rPr>
+          <w:rFonts w:ascii="Courier New" w:hAnsi="Courier New" w:cs="Courier New"/>
+        </w:rPr>
+      </w:pPr>
+      <w:proofErr w:type="gramStart"/>
+      <w:r>
+        <w:rPr>
+          <w:rFonts w:ascii="Courier New" w:hAnsi="Courier New" w:cs="Courier New"/>
+        </w:rPr>
+        <w:t>Optimized an instance of additive identity.</w:t>
+      </w:r>
+      <w:proofErr w:type="gramEnd"/>
+    </w:p>
+    <w:p>
+      <w:pPr>
+        <w:pStyle w:val="Body"/>
+        <w:rPr>
+          <w:rFonts w:ascii="Courier New" w:hAnsi="Courier New" w:cs="Courier New"/>
+        </w:rPr>
+      </w:pPr>
+      <w:proofErr w:type="spellStart"/>
+      <w:r>
+        <w:rPr>
+          <w:rFonts w:ascii="Courier New" w:hAnsi="Courier New" w:cs="Courier New"/>
+        </w:rPr>
+        <w:t>Const</w:t>
+      </w:r>
+      <w:proofErr w:type="spellEnd"/>
+      <w:r>
+        <w:rPr>
+          <w:rFonts w:ascii="Courier New" w:hAnsi="Courier New" w:cs="Courier New"/>
+        </w:rPr>
+        <w:t>-folded an expression: sub 42, 1</w:t>
+      </w:r>
+    </w:p>
+    <w:p>
+      <w:pPr>
+        <w:pStyle w:val="Body"/>
+        <w:rPr>
+          <w:rFonts w:ascii="Courier New" w:hAnsi="Courier New" w:cs="Courier New"/>
+        </w:rPr>
+      </w:pPr>
+      <w:proofErr w:type="spellStart"/>
+      <w:r>
+        <w:rPr>
+          <w:rFonts w:ascii="Courier New" w:hAnsi="Courier New" w:cs="Courier New"/>
+        </w:rPr>
+        <w:t>Const</w:t>
+      </w:r>
+      <w:proofErr w:type="spellEnd"/>
+      <w:r>
+        <w:rPr>
+          <w:rFonts w:ascii="Courier New" w:hAnsi="Courier New" w:cs="Courier New"/>
+        </w:rPr>
+        <w:t>-folded an expression: add 41, 3</w:t>
+      </w:r>
+    </w:p>
+    <w:p>
+      <w:pPr>
+        <w:pStyle w:val="Body"/>
+        <w:rPr>
+          <w:rFonts w:ascii="Courier New" w:hAnsi="Courier New" w:cs="Courier New"/>
+        </w:rPr>
+      </w:pPr>
+      <w:r>
+        <w:rPr>
+          <w:rFonts w:ascii="Courier New" w:hAnsi="Courier New" w:cs="Courier New"/>
+        </w:rPr>
+        <w:t>Transformations Applied:</w:t>
+      </w:r>
+    </w:p>
+    <w:p>
+      <w:pPr>
+        <w:pStyle w:val="Body"/>
+        <w:rPr>
+          <w:rFonts w:ascii="Courier New" w:hAnsi="Courier New" w:cs="Courier New"/>
+        </w:rPr>
+      </w:pPr>
+      <w:r>
+        <w:rPr>
+          <w:rFonts w:ascii="Courier New" w:hAnsi="Courier New" w:cs="Courier New"/>
+        </w:rPr>
+        <w:t xml:space="preserve">    Algebraic Identities: 7</w:t>
+      </w:r>
+    </w:p>
+    <w:p>
+      <w:pPr>
+        <w:pStyle w:val="Body"/>
+        <w:rPr>
+          <w:rFonts w:ascii="Courier New" w:hAnsi="Courier New" w:cs="Courier New"/>
+        </w:rPr>
+      </w:pPr>
+      <w:r>
+        <w:rPr>
+          <w:rFonts w:ascii="Courier New" w:hAnsi="Courier New" w:cs="Courier New"/>
+          <w:lang w:val="da-DK"/>
+        </w:rPr>
+        <w:t xml:space="preserve">    Constant Folding:     4</w:t>
+      </w:r>
+    </w:p>
+    <w:p>
+      <w:pPr>
+        <w:pStyle w:val="Body"/>
+        <w:rPr>
+          <w:rFonts w:ascii="Courier New" w:hAnsi="Courier New" w:cs="Courier New"/>
+        </w:rPr>
+      </w:pPr>
+      <w:r>
+        <w:rPr>
+          <w:rFonts w:ascii="Courier New" w:hAnsi="Courier New" w:cs="Courier New"/>
+        </w:rPr>
+        <w:t xml:space="preserve">    Strength Reduction:   0</w:t>
+      </w:r>
+    </w:p>
+    <w:p>
+      <w:pPr>
+        <w:pStyle w:val="Body"/>
+        <w:rPr>
+          <w:rFonts w:ascii="Courier New" w:hAnsi="Courier New" w:cs="Courier New"/>
+          <w:b/>
+        </w:rPr>
+      </w:pPr>
+    </w:p>
+    <w:p>
+      <w:pPr>
+        <w:pStyle w:val="Body"/>
+        <w:rPr>
+          <w:rFonts w:ascii="Courier New" w:hAnsi="Courier New" w:cs="Courier New"/>
+        </w:rPr>
+      </w:pPr>
+    </w:p>
+    <w:p>
+      <w:pPr>
+        <w:pStyle w:val="Body"/>
+        <w:rPr>
+          <w:rFonts w:ascii="Courier New" w:hAnsi="Courier New" w:cs="Courier New"/>
+        </w:rPr>
+      </w:pPr>
+      <w:r>
+        <w:rPr>
+          <w:rFonts w:ascii="Courier New" w:hAnsi="Courier New" w:cs="Courier New"/>
+        </w:rPr>
+        <w:t>Module constfold-m2r.bc</w:t>
+      </w:r>
+    </w:p>
+    <w:p>
+      <w:pPr>
+        <w:pStyle w:val="Body"/>
+        <w:rPr>
+          <w:rFonts w:ascii="Courier New" w:hAnsi="Courier New" w:cs="Courier New"/>
+        </w:rPr>
+      </w:pPr>
+      <w:proofErr w:type="spellStart"/>
+      <w:r>
+        <w:rPr>
+          <w:rFonts w:ascii="Courier New" w:hAnsi="Courier New" w:cs="Courier New"/>
+        </w:rPr>
+        <w:t>Const</w:t>
+      </w:r>
+      <w:proofErr w:type="spellEnd"/>
+      <w:r>
+        <w:rPr>
+          <w:rFonts w:ascii="Courier New" w:hAnsi="Courier New" w:cs="Courier New"/>
+        </w:rPr>
+        <w:t>-folded an expression: add 4, 2</w:t>
+      </w:r>
+    </w:p>
+    <w:p>
+      <w:pPr>
+        <w:pStyle w:val="Body"/>
+        <w:rPr>
+          <w:rFonts w:ascii="Courier New" w:hAnsi="Courier New" w:cs="Courier New"/>
+        </w:rPr>
+      </w:pPr>
+      <w:proofErr w:type="spellStart"/>
+      <w:r>
+        <w:rPr>
+          <w:rFonts w:ascii="Courier New" w:hAnsi="Courier New" w:cs="Courier New"/>
+        </w:rPr>
+        <w:t>Const</w:t>
+      </w:r>
+      <w:proofErr w:type="spellEnd"/>
+      <w:r>
+        <w:rPr>
+          <w:rFonts w:ascii="Courier New" w:hAnsi="Courier New" w:cs="Courier New"/>
+        </w:rPr>
+        <w:t>-folded an expression: add2 0, 2</w:t>
+      </w:r>
+    </w:p>
+    <w:p>
+      <w:pPr>
+        <w:pStyle w:val="Body"/>
+        <w:rPr>
+          <w:rFonts w:ascii="Courier New" w:hAnsi="Courier New" w:cs="Courier New"/>
+        </w:rPr>
+      </w:pPr>
+      <w:proofErr w:type="spellStart"/>
+      <w:r>
+        <w:rPr>
+          <w:rFonts w:ascii="Courier New" w:hAnsi="Courier New" w:cs="Courier New"/>
+        </w:rPr>
+        <w:t>Const</w:t>
+      </w:r>
+      <w:proofErr w:type="spellEnd"/>
+      <w:r>
+        <w:rPr>
+          <w:rFonts w:ascii="Courier New" w:hAnsi="Courier New" w:cs="Courier New"/>
+        </w:rPr>
+        <w:t>-folded an expression: add1 6, 3</w:t>
+      </w:r>
+    </w:p>
+    <w:p>
+      <w:pPr>
+        <w:pStyle w:val="Body"/>
+        <w:rPr>
+          <w:rFonts w:ascii="Courier New" w:hAnsi="Courier New" w:cs="Courier New"/>
+        </w:rPr>
+      </w:pPr>
+      <w:proofErr w:type="spellStart"/>
+      <w:r>
+        <w:rPr>
+          <w:rFonts w:ascii="Courier New" w:hAnsi="Courier New" w:cs="Courier New"/>
+        </w:rPr>
+        <w:t>Const</w:t>
+      </w:r>
+      <w:proofErr w:type="spellEnd"/>
+      <w:r>
+        <w:rPr>
+          <w:rFonts w:ascii="Courier New" w:hAnsi="Courier New" w:cs="Courier New"/>
+        </w:rPr>
+        <w:t>-folded an expression: add3 2, 3</w:t>
+      </w:r>
+    </w:p>
+    <w:p>
+      <w:pPr>
+        <w:pStyle w:val="Body"/>
+        <w:rPr>
+          <w:rFonts w:ascii="Courier New" w:hAnsi="Courier New" w:cs="Courier New"/>
+        </w:rPr>
+      </w:pPr>
+      <w:proofErr w:type="spellStart"/>
+      <w:r>
+        <w:rPr>
+          <w:rFonts w:ascii="Courier New" w:hAnsi="Courier New" w:cs="Courier New"/>
+        </w:rPr>
+        <w:t>Const</w:t>
+      </w:r>
+      <w:proofErr w:type="spellEnd"/>
+      <w:r>
+        <w:rPr>
+          <w:rFonts w:ascii="Courier New" w:hAnsi="Courier New" w:cs="Courier New"/>
+        </w:rPr>
+        <w:t xml:space="preserve">-folded an expression: </w:t>
+      </w:r>
+      <w:proofErr w:type="spellStart"/>
+      <w:r>
+        <w:rPr>
+          <w:rFonts w:ascii="Courier New" w:hAnsi="Courier New" w:cs="Courier New"/>
+        </w:rPr>
+        <w:t>mul</w:t>
+      </w:r>
+      <w:proofErr w:type="spellEnd"/>
+      <w:r>
+        <w:rPr>
+          <w:rFonts w:ascii="Courier New" w:hAnsi="Courier New" w:cs="Courier New"/>
+        </w:rPr>
+        <w:t xml:space="preserve"> 5, 9</w:t>
+      </w:r>
+    </w:p>
+    <w:p>
+      <w:pPr>
+        <w:pStyle w:val="Body"/>
+        <w:rPr>
+          <w:rFonts w:ascii="Courier New" w:hAnsi="Courier New" w:cs="Courier New"/>
+        </w:rPr>
+      </w:pPr>
+      <w:r>
+        <w:rPr>
+          <w:rFonts w:ascii="Courier New" w:hAnsi="Courier New" w:cs="Courier New"/>
+        </w:rPr>
+        <w:t>Transformations Applied:</w:t>
+      </w:r>
+    </w:p>
+    <w:p>
+      <w:pPr>
+        <w:pStyle w:val="Body"/>
+        <w:rPr>
+          <w:rFonts w:ascii="Courier New" w:hAnsi="Courier New" w:cs="Courier New"/>
+        </w:rPr>
+      </w:pPr>
+      <w:r>
+        <w:rPr>
+          <w:rFonts w:ascii="Courier New" w:hAnsi="Courier New" w:cs="Courier New"/>
+        </w:rPr>
+        <w:t xml:space="preserve">    Algebraic Identities: 0</w:t>
+      </w:r>
+    </w:p>
+    <w:p>
+      <w:pPr>
+        <w:pStyle w:val="Body"/>
+        <w:rPr>
+          <w:rFonts w:ascii="Courier New" w:hAnsi="Courier New" w:cs="Courier New"/>
+        </w:rPr>
+      </w:pPr>
+      <w:r>
+        <w:rPr>
+          <w:rFonts w:ascii="Courier New" w:hAnsi="Courier New" w:cs="Courier New"/>
+          <w:lang w:val="da-DK"/>
+        </w:rPr>
+        <w:t xml:space="preserve">    Constant Folding:     5</w:t>
+      </w:r>
+    </w:p>
+    <w:p>
+      <w:pPr>
+        <w:pStyle w:val="Body"/>
+        <w:rPr>
+          <w:rFonts w:ascii="Courier New" w:hAnsi="Courier New" w:cs="Courier New"/>
+        </w:rPr>
+      </w:pPr>
+      <w:r>
+        <w:rPr>
+          <w:rFonts w:ascii="Courier New" w:hAnsi="Courier New" w:cs="Courier New"/>
+        </w:rPr>
+        <w:t xml:space="preserve">    Strength Reduction:   0</w:t>
+      </w:r>
+    </w:p>
+    <w:p>
+      <w:pPr>
+        <w:pStyle w:val="Body"/>
+        <w:rPr>
+          <w:rFonts w:ascii="Courier New" w:hAnsi="Courier New" w:cs="Courier New"/>
+        </w:rPr>
+      </w:pPr>
+    </w:p>
+    <w:p>
+      <w:pPr>
+        <w:pStyle w:val="Body"/>
+        <w:rPr>
+          <w:rFonts w:ascii="Courier New" w:hAnsi="Courier New" w:cs="Courier New"/>
+        </w:rPr>
+      </w:pPr>
+      <w:r>
+        <w:rPr>
+          <w:rFonts w:ascii="Courier New" w:hAnsi="Courier New" w:cs="Courier New"/>
+        </w:rPr>
+        <w:t>Module strength-m2r.bc</w:t>
+      </w:r>
+    </w:p>
+    <w:p>
+      <w:pPr>
+        <w:pStyle w:val="Body"/>
+        <w:rPr>
+          <w:rFonts w:ascii="Courier New" w:hAnsi="Courier New" w:cs="Courier New"/>
+        </w:rPr>
+      </w:pPr>
+      <w:r>
+        <w:rPr>
+          <w:rFonts w:ascii="Courier New" w:hAnsi="Courier New" w:cs="Courier New"/>
+        </w:rPr>
+        <w:t xml:space="preserve">About to apply a </w:t>
+      </w:r>
+      <w:proofErr w:type="spellStart"/>
+      <w:r>
+        <w:rPr>
+          <w:rFonts w:ascii="Courier New" w:hAnsi="Courier New" w:cs="Courier New"/>
+        </w:rPr>
+        <w:t>bitshift</w:t>
+      </w:r>
+      <w:proofErr w:type="spellEnd"/>
+      <w:r>
+        <w:rPr>
+          <w:rFonts w:ascii="Courier New" w:hAnsi="Courier New" w:cs="Courier New"/>
+        </w:rPr>
+        <w:t>: 2, 1</w:t>
+      </w:r>
+    </w:p>
+    <w:p>
+      <w:pPr>
+        <w:pStyle w:val="Body"/>
+        <w:rPr>
+          <w:rFonts w:ascii="Courier New" w:hAnsi="Courier New" w:cs="Courier New"/>
+        </w:rPr>
+      </w:pPr>
+      <w:proofErr w:type="gramStart"/>
+      <w:r>
+        <w:rPr>
+          <w:rFonts w:ascii="Courier New" w:hAnsi="Courier New" w:cs="Courier New"/>
+        </w:rPr>
+        <w:t>Optimized an instance of additive identity.</w:t>
+      </w:r>
+      <w:proofErr w:type="gramEnd"/>
+    </w:p>
+    <w:p>
+      <w:pPr>
+        <w:pStyle w:val="Body"/>
+        <w:rPr>
+          <w:rFonts w:ascii="Courier New" w:hAnsi="Courier New" w:cs="Courier New"/>
+        </w:rPr>
+      </w:pPr>
+      <w:r>
+        <w:rPr>
+          <w:rFonts w:ascii="Courier New" w:hAnsi="Courier New" w:cs="Courier New"/>
+        </w:rPr>
+        <w:t xml:space="preserve">About to apply a </w:t>
+      </w:r>
+      <w:proofErr w:type="spellStart"/>
+      <w:r>
+        <w:rPr>
+          <w:rFonts w:ascii="Courier New" w:hAnsi="Courier New" w:cs="Courier New"/>
+        </w:rPr>
+        <w:t>bitshift</w:t>
+      </w:r>
+      <w:proofErr w:type="spellEnd"/>
+      <w:r>
+        <w:rPr>
+          <w:rFonts w:ascii="Courier New" w:hAnsi="Courier New" w:cs="Courier New"/>
+        </w:rPr>
+        <w:t>: 8, 3</w:t>
+      </w:r>
+    </w:p>
+    <w:p>
+      <w:pPr>
+        <w:pStyle w:val="Body"/>
+        <w:rPr>
+          <w:rFonts w:ascii="Courier New" w:hAnsi="Courier New" w:cs="Courier New"/>
+        </w:rPr>
+      </w:pPr>
+      <w:r>
+        <w:rPr>
+          <w:rFonts w:ascii="Courier New" w:hAnsi="Courier New" w:cs="Courier New"/>
+        </w:rPr>
+        <w:t>Transformations Applied:</w:t>
+      </w:r>
+    </w:p>
+    <w:p>
+      <w:pPr>
+        <w:pStyle w:val="Body"/>
+        <w:rPr>
+          <w:rFonts w:ascii="Courier New" w:hAnsi="Courier New" w:cs="Courier New"/>
+        </w:rPr>
+      </w:pPr>
+      <w:r>
+        <w:rPr>
+          <w:rFonts w:ascii="Courier New" w:hAnsi="Courier New" w:cs="Courier New"/>
+        </w:rPr>
+        <w:t xml:space="preserve">    Algebraic Identities: 1</w:t>
+      </w:r>
+    </w:p>
+    <w:p>
+      <w:pPr>
+        <w:pStyle w:val="Body"/>
+        <w:rPr>
+          <w:rFonts w:ascii="Courier New" w:hAnsi="Courier New" w:cs="Courier New"/>
+        </w:rPr>
+      </w:pPr>
+      <w:r>
+        <w:rPr>
+          <w:rFonts w:ascii="Courier New" w:hAnsi="Courier New" w:cs="Courier New"/>
+          <w:lang w:val="da-DK"/>
+        </w:rPr>
+        <w:t xml:space="preserve">    Constant Folding:     0</w:t>
+      </w:r>
+    </w:p>
+    <w:p>
+      <w:pPr>
+        <w:pStyle w:val="Body"/>
+        <w:rPr>
+          <w:rFonts w:ascii="Courier New" w:hAnsi="Courier New" w:cs="Courier New"/>
+        </w:rPr>
+      </w:pPr>
+      <w:r>
+        <w:rPr>
+          <w:rFonts w:ascii="Courier New" w:hAnsi="Courier New" w:cs="Courier New"/>
+        </w:rPr>
+        <w:t xml:space="preserve">    Strength Reduction:   2</w:t>
+      </w:r>
+    </w:p>
+    <w:p>
+      <w:pPr>
+        <w:keepNext w:val="0"/>
+        <w:tabs>
+          <w:tab w:val="clear" w:pos="720"/>
+        </w:tabs>
+        <w:suppressAutoHyphens w:val="0"/>
+        <w:spacing w:after="160" w:line="259" w:lineRule="auto"/>
+      </w:pPr>
+    </w:p>
+    <w:p>
+      <w:pPr>
+        <w:rPr>
+          <w:sz w:val="26"/>
+          <w:szCs w:val="26"/>
+        </w:rPr>
+      </w:pPr>
+      <w:r>
+        <w:rPr>
+          <w:b/>
+          <w:sz w:val="26"/>
+          <w:szCs w:val="26"/>
+        </w:rPr>
         <w:lastRenderedPageBreak/>
         <w:t>5.1 CFG Basics</w:t>
       </w:r>
@@ -476,11 +1786,21 @@
       <w:pPr>
         <w:ind w:left="720" w:firstLine="720"/>
       </w:pPr>
-      <w:r>
-        <w:rPr>
-          <w:rFonts w:ascii="Courier New" w:hAnsi="Courier New" w:cs="Courier New"/>
-        </w:rPr>
-        <w:t>goto L2</w:t>
+      <w:proofErr w:type="spellStart"/>
+      <w:proofErr w:type="gramStart"/>
+      <w:r>
+        <w:rPr>
+          <w:rFonts w:ascii="Courier New" w:hAnsi="Courier New" w:cs="Courier New"/>
+        </w:rPr>
+        <w:t>goto</w:t>
+      </w:r>
+      <w:proofErr w:type="spellEnd"/>
+      <w:proofErr w:type="gramEnd"/>
+      <w:r>
+        <w:rPr>
+          <w:rFonts w:ascii="Courier New" w:hAnsi="Courier New" w:cs="Courier New"/>
+        </w:rPr>
+        <w:t xml:space="preserve"> L2</w:t>
       </w:r>
     </w:p>
     <w:p/>
@@ -511,11 +1831,33 @@
       <w:pPr>
         <w:ind w:left="720" w:firstLine="720"/>
       </w:pPr>
-      <w:r>
-        <w:rPr>
-          <w:rFonts w:ascii="Courier New" w:hAnsi="Courier New" w:cs="Courier New"/>
-        </w:rPr>
-        <w:t>if (x &lt; 50) goto L2</w:t>
+      <w:proofErr w:type="gramStart"/>
+      <w:r>
+        <w:rPr>
+          <w:rFonts w:ascii="Courier New" w:hAnsi="Courier New" w:cs="Courier New"/>
+        </w:rPr>
+        <w:t>if</w:t>
+      </w:r>
+      <w:proofErr w:type="gramEnd"/>
+      <w:r>
+        <w:rPr>
+          <w:rFonts w:ascii="Courier New" w:hAnsi="Courier New" w:cs="Courier New"/>
+        </w:rPr>
+        <w:t xml:space="preserve"> (x &lt; 50) </w:t>
+      </w:r>
+      <w:proofErr w:type="spellStart"/>
+      <w:r>
+        <w:rPr>
+          <w:rFonts w:ascii="Courier New" w:hAnsi="Courier New" w:cs="Courier New"/>
+        </w:rPr>
+        <w:t>goto</w:t>
+      </w:r>
+      <w:proofErr w:type="spellEnd"/>
+      <w:r>
+        <w:rPr>
+          <w:rFonts w:ascii="Courier New" w:hAnsi="Courier New" w:cs="Courier New"/>
+        </w:rPr>
+        <w:t xml:space="preserve"> L2</w:t>
       </w:r>
     </w:p>
     <w:p/>
@@ -545,11 +1887,21 @@
       <w:pPr>
         <w:ind w:left="720" w:firstLine="720"/>
       </w:pPr>
-      <w:r>
-        <w:rPr>
-          <w:rFonts w:ascii="Courier New" w:hAnsi="Courier New" w:cs="Courier New"/>
-        </w:rPr>
-        <w:t>goto L3</w:t>
+      <w:proofErr w:type="spellStart"/>
+      <w:proofErr w:type="gramStart"/>
+      <w:r>
+        <w:rPr>
+          <w:rFonts w:ascii="Courier New" w:hAnsi="Courier New" w:cs="Courier New"/>
+        </w:rPr>
+        <w:t>goto</w:t>
+      </w:r>
+      <w:proofErr w:type="spellEnd"/>
+      <w:proofErr w:type="gramEnd"/>
+      <w:r>
+        <w:rPr>
+          <w:rFonts w:ascii="Courier New" w:hAnsi="Courier New" w:cs="Courier New"/>
+        </w:rPr>
+        <w:t xml:space="preserve"> L3</w:t>
       </w:r>
     </w:p>
     <w:p/>
@@ -610,11 +1962,33 @@
       <w:pPr>
         <w:ind w:left="720" w:firstLine="720"/>
       </w:pPr>
-      <w:r>
-        <w:rPr>
-          <w:rFonts w:ascii="Courier New" w:hAnsi="Courier New" w:cs="Courier New"/>
-        </w:rPr>
-        <w:t>if (y &lt; 1000) goto L1</w:t>
+      <w:proofErr w:type="gramStart"/>
+      <w:r>
+        <w:rPr>
+          <w:rFonts w:ascii="Courier New" w:hAnsi="Courier New" w:cs="Courier New"/>
+        </w:rPr>
+        <w:t>if</w:t>
+      </w:r>
+      <w:proofErr w:type="gramEnd"/>
+      <w:r>
+        <w:rPr>
+          <w:rFonts w:ascii="Courier New" w:hAnsi="Courier New" w:cs="Courier New"/>
+        </w:rPr>
+        <w:t xml:space="preserve"> (y &lt; 1000) </w:t>
+      </w:r>
+      <w:proofErr w:type="spellStart"/>
+      <w:r>
+        <w:rPr>
+          <w:rFonts w:ascii="Courier New" w:hAnsi="Courier New" w:cs="Courier New"/>
+        </w:rPr>
+        <w:t>goto</w:t>
+      </w:r>
+      <w:proofErr w:type="spellEnd"/>
+      <w:r>
+        <w:rPr>
+          <w:rFonts w:ascii="Courier New" w:hAnsi="Courier New" w:cs="Courier New"/>
+        </w:rPr>
+        <w:t xml:space="preserve"> L1</w:t>
       </w:r>
     </w:p>
     <w:p/>
@@ -637,7 +2011,21 @@
           <w:rFonts w:ascii="Courier New" w:hAnsi="Courier New" w:cs="Courier New"/>
         </w:rPr>
         <w:tab/>
-        <w:t xml:space="preserve">switch (x) { 0 =&gt; L6 | </w:t>
+        <w:t xml:space="preserve">switch (x) </w:t>
+      </w:r>
+      <w:proofErr w:type="gramStart"/>
+      <w:r>
+        <w:rPr>
+          <w:rFonts w:ascii="Courier New" w:hAnsi="Courier New" w:cs="Courier New"/>
+        </w:rPr>
+        <w:t>{ 0</w:t>
+      </w:r>
+      <w:proofErr w:type="gramEnd"/>
+      <w:r>
+        <w:rPr>
+          <w:rFonts w:ascii="Courier New" w:hAnsi="Courier New" w:cs="Courier New"/>
+        </w:rPr>
+        <w:t xml:space="preserve"> =&gt; L6 | </w:t>
       </w:r>
     </w:p>
     <w:p>
@@ -722,8 +2110,16 @@
           <w:rFonts w:ascii="Courier New" w:hAnsi="Courier New" w:cs="Courier New"/>
         </w:rPr>
         <w:tab/>
-        <w:t>default =&gt; L5 }</w:t>
-      </w:r>
+        <w:t xml:space="preserve">default =&gt; </w:t>
+      </w:r>
+      <w:proofErr w:type="gramStart"/>
+      <w:r>
+        <w:rPr>
+          <w:rFonts w:ascii="Courier New" w:hAnsi="Courier New" w:cs="Courier New"/>
+        </w:rPr>
+        <w:t>L5 }</w:t>
+      </w:r>
+      <w:proofErr w:type="gramEnd"/>
     </w:p>
     <w:p/>
     <w:p>
@@ -752,7 +2148,20 @@
           <w:rFonts w:ascii="Courier New" w:hAnsi="Courier New" w:cs="Courier New"/>
         </w:rPr>
         <w:tab/>
-        <w:t>print("!")</w:t>
+      </w:r>
+      <w:proofErr w:type="gramStart"/>
+      <w:r>
+        <w:rPr>
+          <w:rFonts w:ascii="Courier New" w:hAnsi="Courier New" w:cs="Courier New"/>
+        </w:rPr>
+        <w:t>print(</w:t>
+      </w:r>
+      <w:proofErr w:type="gramEnd"/>
+      <w:r>
+        <w:rPr>
+          <w:rFonts w:ascii="Courier New" w:hAnsi="Courier New" w:cs="Courier New"/>
+        </w:rPr>
+        <w:t>"!")</w:t>
       </w:r>
     </w:p>
     <w:p/>
@@ -789,11 +2198,21 @@
       <w:pPr>
         <w:ind w:left="720" w:firstLine="720"/>
       </w:pPr>
-      <w:r>
-        <w:rPr>
-          <w:rFonts w:ascii="Courier New" w:hAnsi="Courier New" w:cs="Courier New"/>
-        </w:rPr>
-        <w:t>goto L1</w:t>
+      <w:proofErr w:type="spellStart"/>
+      <w:proofErr w:type="gramStart"/>
+      <w:r>
+        <w:rPr>
+          <w:rFonts w:ascii="Courier New" w:hAnsi="Courier New" w:cs="Courier New"/>
+        </w:rPr>
+        <w:t>goto</w:t>
+      </w:r>
+      <w:proofErr w:type="spellEnd"/>
+      <w:proofErr w:type="gramEnd"/>
+      <w:r>
+        <w:rPr>
+          <w:rFonts w:ascii="Courier New" w:hAnsi="Courier New" w:cs="Courier New"/>
+        </w:rPr>
+        <w:t xml:space="preserve"> L1</w:t>
       </w:r>
     </w:p>
     <w:p/>
@@ -864,7 +2283,20 @@
           <w:rFonts w:ascii="Courier New" w:hAnsi="Courier New" w:cs="Courier New"/>
         </w:rPr>
         <w:tab/>
-        <w:t>goto L7</w:t>
+      </w:r>
+      <w:proofErr w:type="spellStart"/>
+      <w:r>
+        <w:rPr>
+          <w:rFonts w:ascii="Courier New" w:hAnsi="Courier New" w:cs="Courier New"/>
+        </w:rPr>
+        <w:t>goto</w:t>
+      </w:r>
+      <w:proofErr w:type="spellEnd"/>
+      <w:r>
+        <w:rPr>
+          <w:rFonts w:ascii="Courier New" w:hAnsi="Courier New" w:cs="Courier New"/>
+        </w:rPr>
+        <w:t xml:space="preserve"> L7</w:t>
       </w:r>
       <w:r>
         <w:rPr>
@@ -1004,7 +2436,22 @@
                                   <w:rFonts w:ascii="Courier New" w:hAnsi="Courier New" w:cs="Courier New"/>
                                 </w:rPr>
                                 <w:tab/>
-                                <w:t>goto L2</w:t>
+                              </w:r>
+                              <w:proofErr w:type="spellStart"/>
+                              <w:proofErr w:type="gramStart"/>
+                              <w:r>
+                                <w:rPr>
+                                  <w:rFonts w:ascii="Courier New" w:hAnsi="Courier New" w:cs="Courier New"/>
+                                </w:rPr>
+                                <w:t>goto</w:t>
+                              </w:r>
+                              <w:proofErr w:type="spellEnd"/>
+                              <w:proofErr w:type="gramEnd"/>
+                              <w:r>
+                                <w:rPr>
+                                  <w:rFonts w:ascii="Courier New" w:hAnsi="Courier New" w:cs="Courier New"/>
+                                </w:rPr>
+                                <w:t xml:space="preserve"> L2</w:t>
                               </w:r>
                             </w:p>
                           </w:txbxContent>
@@ -1076,11 +2523,33 @@
                               </w:r>
                             </w:p>
                             <w:p>
+                              <w:proofErr w:type="gramStart"/>
                               <w:r>
                                 <w:rPr>
                                   <w:rFonts w:ascii="Courier New" w:hAnsi="Courier New" w:cs="Courier New"/>
                                 </w:rPr>
-                                <w:t>if (y &lt; 1000) goto L1</w:t>
+                                <w:t>if</w:t>
+                              </w:r>
+                              <w:proofErr w:type="gramEnd"/>
+                              <w:r>
+                                <w:rPr>
+                                  <w:rFonts w:ascii="Courier New" w:hAnsi="Courier New" w:cs="Courier New"/>
+                                </w:rPr>
+                                <w:t xml:space="preserve"> (y &lt; 1000) </w:t>
+                              </w:r>
+                              <w:proofErr w:type="spellStart"/>
+                              <w:r>
+                                <w:rPr>
+                                  <w:rFonts w:ascii="Courier New" w:hAnsi="Courier New" w:cs="Courier New"/>
+                                </w:rPr>
+                                <w:t>goto</w:t>
+                              </w:r>
+                              <w:proofErr w:type="spellEnd"/>
+                              <w:r>
+                                <w:rPr>
+                                  <w:rFonts w:ascii="Courier New" w:hAnsi="Courier New" w:cs="Courier New"/>
+                                </w:rPr>
+                                <w:t xml:space="preserve"> L1</w:t>
                               </w:r>
                             </w:p>
                             <w:p/>
@@ -1179,11 +2648,19 @@
                               </w:r>
                             </w:p>
                             <w:p>
+                              <w:proofErr w:type="gramStart"/>
                               <w:r>
                                 <w:rPr>
                                   <w:rFonts w:ascii="Courier New" w:hAnsi="Courier New" w:cs="Courier New"/>
                                 </w:rPr>
-                                <w:t>switch (x) { 0 =&gt; L6 |</w:t>
+                                <w:t>switch</w:t>
+                              </w:r>
+                              <w:proofErr w:type="gramEnd"/>
+                              <w:r>
+                                <w:rPr>
+                                  <w:rFonts w:ascii="Courier New" w:hAnsi="Courier New" w:cs="Courier New"/>
+                                </w:rPr>
+                                <w:t xml:space="preserve"> (x) { 0 =&gt; L6 |</w:t>
                               </w:r>
                             </w:p>
                             <w:p/>
@@ -1371,11 +2848,21 @@
                               </w:r>
                             </w:p>
                             <w:p>
+                              <w:proofErr w:type="spellStart"/>
+                              <w:proofErr w:type="gramStart"/>
                               <w:r>
                                 <w:rPr>
                                   <w:rFonts w:ascii="Courier New" w:hAnsi="Courier New" w:cs="Courier New"/>
                                 </w:rPr>
-                                <w:t>goto L3</w:t>
+                                <w:t>goto</w:t>
+                              </w:r>
+                              <w:proofErr w:type="spellEnd"/>
+                              <w:proofErr w:type="gramEnd"/>
+                              <w:r>
+                                <w:rPr>
+                                  <w:rFonts w:ascii="Courier New" w:hAnsi="Courier New" w:cs="Courier New"/>
+                                </w:rPr>
+                                <w:t xml:space="preserve"> L3</w:t>
                               </w:r>
                             </w:p>
                             <w:p/>
@@ -1452,11 +2939,33 @@
                               </w:r>
                             </w:p>
                             <w:p>
+                              <w:proofErr w:type="gramStart"/>
                               <w:r>
                                 <w:rPr>
                                   <w:rFonts w:ascii="Courier New" w:hAnsi="Courier New" w:cs="Courier New"/>
                                 </w:rPr>
-                                <w:t>if (x &lt; 50) goto L2</w:t>
+                                <w:t>if</w:t>
+                              </w:r>
+                              <w:proofErr w:type="gramEnd"/>
+                              <w:r>
+                                <w:rPr>
+                                  <w:rFonts w:ascii="Courier New" w:hAnsi="Courier New" w:cs="Courier New"/>
+                                </w:rPr>
+                                <w:t xml:space="preserve"> (x &lt; 50) </w:t>
+                              </w:r>
+                              <w:proofErr w:type="spellStart"/>
+                              <w:r>
+                                <w:rPr>
+                                  <w:rFonts w:ascii="Courier New" w:hAnsi="Courier New" w:cs="Courier New"/>
+                                </w:rPr>
+                                <w:t>goto</w:t>
+                              </w:r>
+                              <w:proofErr w:type="spellEnd"/>
+                              <w:r>
+                                <w:rPr>
+                                  <w:rFonts w:ascii="Courier New" w:hAnsi="Courier New" w:cs="Courier New"/>
+                                </w:rPr>
+                                <w:t xml:space="preserve"> L2</w:t>
                               </w:r>
                             </w:p>
                             <w:p/>
@@ -1515,11 +3024,19 @@
                               </w:r>
                             </w:p>
                             <w:p>
+                              <w:proofErr w:type="gramStart"/>
                               <w:r>
                                 <w:rPr>
                                   <w:rFonts w:ascii="Courier New" w:hAnsi="Courier New" w:cs="Courier New"/>
                                 </w:rPr>
-                                <w:t>default =&gt; L5 }</w:t>
+                                <w:t>default</w:t>
+                              </w:r>
+                              <w:proofErr w:type="gramEnd"/>
+                              <w:r>
+                                <w:rPr>
+                                  <w:rFonts w:ascii="Courier New" w:hAnsi="Courier New" w:cs="Courier New"/>
+                                </w:rPr>
+                                <w:t xml:space="preserve"> =&gt; L5 }</w:t>
                               </w:r>
                             </w:p>
                           </w:txbxContent>
@@ -1655,7 +3172,20 @@
                                   <w:rFonts w:ascii="Courier New" w:hAnsi="Courier New" w:cs="Courier New"/>
                                 </w:rPr>
                                 <w:tab/>
-                                <w:t>goto L7</w:t>
+                              </w:r>
+                              <w:proofErr w:type="spellStart"/>
+                              <w:r>
+                                <w:rPr>
+                                  <w:rFonts w:ascii="Courier New" w:hAnsi="Courier New" w:cs="Courier New"/>
+                                </w:rPr>
+                                <w:t>goto</w:t>
+                              </w:r>
+                              <w:proofErr w:type="spellEnd"/>
+                              <w:r>
+                                <w:rPr>
+                                  <w:rFonts w:ascii="Courier New" w:hAnsi="Courier New" w:cs="Courier New"/>
+                                </w:rPr>
+                                <w:t xml:space="preserve"> L7</w:t>
                               </w:r>
                             </w:p>
                           </w:txbxContent>
@@ -1723,7 +3253,20 @@
                                   <w:rFonts w:ascii="Courier New" w:hAnsi="Courier New" w:cs="Courier New"/>
                                 </w:rPr>
                                 <w:tab/>
-                                <w:t>print("!")</w:t>
+                              </w:r>
+                              <w:proofErr w:type="gramStart"/>
+                              <w:r>
+                                <w:rPr>
+                                  <w:rFonts w:ascii="Courier New" w:hAnsi="Courier New" w:cs="Courier New"/>
+                                </w:rPr>
+                                <w:t>print(</w:t>
+                              </w:r>
+                              <w:proofErr w:type="gramEnd"/>
+                              <w:r>
+                                <w:rPr>
+                                  <w:rFonts w:ascii="Courier New" w:hAnsi="Courier New" w:cs="Courier New"/>
+                                </w:rPr>
+                                <w:t>"!")</w:t>
                               </w:r>
                             </w:p>
                           </w:txbxContent>
@@ -1865,11 +3408,21 @@
                                 </w:tabs>
                                 <w:spacing w:before="0" w:beforeAutospacing="0" w:after="0" w:afterAutospacing="0" w:line="276" w:lineRule="auto"/>
                               </w:pPr>
+                              <w:proofErr w:type="spellStart"/>
+                              <w:proofErr w:type="gramStart"/>
                               <w:r>
                                 <w:rPr>
                                   <w:rFonts w:ascii="Courier New" w:hAnsi="Courier New" w:cs="Courier New"/>
                                 </w:rPr>
-                                <w:t>goto L1</w:t>
+                                <w:t>goto</w:t>
+                              </w:r>
+                              <w:proofErr w:type="spellEnd"/>
+                              <w:proofErr w:type="gramEnd"/>
+                              <w:r>
+                                <w:rPr>
+                                  <w:rFonts w:ascii="Courier New" w:hAnsi="Courier New" w:cs="Courier New"/>
+                                </w:rPr>
+                                <w:t xml:space="preserve"> L1</w:t>
                               </w:r>
                             </w:p>
                           </w:txbxContent>
@@ -2702,11 +4255,6 @@
                             <w:rFonts w:ascii="Courier New" w:hAnsi="Courier New" w:cs="Courier New"/>
                           </w:rPr>
                           <w:tab/>
-                        </w:r>
-                        <w:r>
-                          <w:rPr>
-                            <w:rFonts w:ascii="Courier New" w:hAnsi="Courier New" w:cs="Courier New"/>
-                          </w:rPr>
                           <w:t>y = 0</w:t>
                         </w:r>
                       </w:p>
@@ -2717,11 +4265,21 @@
                           </w:rPr>
                           <w:tab/>
                         </w:r>
+                        <w:proofErr w:type="spellStart"/>
+                        <w:proofErr w:type="gramStart"/>
                         <w:r>
                           <w:rPr>
                             <w:rFonts w:ascii="Courier New" w:hAnsi="Courier New" w:cs="Courier New"/>
                           </w:rPr>
-                          <w:t>goto L2</w:t>
+                          <w:t>goto</w:t>
+                        </w:r>
+                        <w:proofErr w:type="spellEnd"/>
+                        <w:proofErr w:type="gramEnd"/>
+                        <w:r>
+                          <w:rPr>
+                            <w:rFonts w:ascii="Courier New" w:hAnsi="Courier New" w:cs="Courier New"/>
+                          </w:rPr>
+                          <w:t xml:space="preserve"> L2</w:t>
                         </w:r>
                       </w:p>
                     </w:txbxContent>
@@ -2766,11 +4324,33 @@
                         </w:r>
                       </w:p>
                       <w:p>
+                        <w:proofErr w:type="gramStart"/>
                         <w:r>
                           <w:rPr>
                             <w:rFonts w:ascii="Courier New" w:hAnsi="Courier New" w:cs="Courier New"/>
                           </w:rPr>
-                          <w:t>if (y &lt; 1000) goto L1</w:t>
+                          <w:t>if</w:t>
+                        </w:r>
+                        <w:proofErr w:type="gramEnd"/>
+                        <w:r>
+                          <w:rPr>
+                            <w:rFonts w:ascii="Courier New" w:hAnsi="Courier New" w:cs="Courier New"/>
+                          </w:rPr>
+                          <w:t xml:space="preserve"> (y &lt; 1000) </w:t>
+                        </w:r>
+                        <w:proofErr w:type="spellStart"/>
+                        <w:r>
+                          <w:rPr>
+                            <w:rFonts w:ascii="Courier New" w:hAnsi="Courier New" w:cs="Courier New"/>
+                          </w:rPr>
+                          <w:t>goto</w:t>
+                        </w:r>
+                        <w:proofErr w:type="spellEnd"/>
+                        <w:r>
+                          <w:rPr>
+                            <w:rFonts w:ascii="Courier New" w:hAnsi="Courier New" w:cs="Courier New"/>
+                          </w:rPr>
+                          <w:t xml:space="preserve"> L1</w:t>
                         </w:r>
                       </w:p>
                       <w:p/>
@@ -2813,11 +4393,19 @@
                         </w:r>
                       </w:p>
                       <w:p>
+                        <w:proofErr w:type="gramStart"/>
                         <w:r>
                           <w:rPr>
                             <w:rFonts w:ascii="Courier New" w:hAnsi="Courier New" w:cs="Courier New"/>
                           </w:rPr>
-                          <w:t>switch (x) { 0 =&gt; L6 |</w:t>
+                          <w:t>switch</w:t>
+                        </w:r>
+                        <w:proofErr w:type="gramEnd"/>
+                        <w:r>
+                          <w:rPr>
+                            <w:rFonts w:ascii="Courier New" w:hAnsi="Courier New" w:cs="Courier New"/>
+                          </w:rPr>
+                          <w:t xml:space="preserve"> (x) { 0 =&gt; L6 |</w:t>
                         </w:r>
                       </w:p>
                       <w:p/>
@@ -2924,11 +4512,21 @@
                         </w:r>
                       </w:p>
                       <w:p>
+                        <w:proofErr w:type="spellStart"/>
+                        <w:proofErr w:type="gramStart"/>
                         <w:r>
                           <w:rPr>
                             <w:rFonts w:ascii="Courier New" w:hAnsi="Courier New" w:cs="Courier New"/>
                           </w:rPr>
-                          <w:t>goto L3</w:t>
+                          <w:t>goto</w:t>
+                        </w:r>
+                        <w:proofErr w:type="spellEnd"/>
+                        <w:proofErr w:type="gramEnd"/>
+                        <w:r>
+                          <w:rPr>
+                            <w:rFonts w:ascii="Courier New" w:hAnsi="Courier New" w:cs="Courier New"/>
+                          </w:rPr>
+                          <w:t xml:space="preserve"> L3</w:t>
                         </w:r>
                       </w:p>
                       <w:p/>
@@ -2978,11 +4576,33 @@
                         </w:r>
                       </w:p>
                       <w:p>
+                        <w:proofErr w:type="gramStart"/>
                         <w:r>
                           <w:rPr>
                             <w:rFonts w:ascii="Courier New" w:hAnsi="Courier New" w:cs="Courier New"/>
                           </w:rPr>
-                          <w:t>if (x &lt; 50) goto L2</w:t>
+                          <w:t>if</w:t>
+                        </w:r>
+                        <w:proofErr w:type="gramEnd"/>
+                        <w:r>
+                          <w:rPr>
+                            <w:rFonts w:ascii="Courier New" w:hAnsi="Courier New" w:cs="Courier New"/>
+                          </w:rPr>
+                          <w:t xml:space="preserve"> (x &lt; 50) </w:t>
+                        </w:r>
+                        <w:proofErr w:type="spellStart"/>
+                        <w:r>
+                          <w:rPr>
+                            <w:rFonts w:ascii="Courier New" w:hAnsi="Courier New" w:cs="Courier New"/>
+                          </w:rPr>
+                          <w:t>goto</w:t>
+                        </w:r>
+                        <w:proofErr w:type="spellEnd"/>
+                        <w:r>
+                          <w:rPr>
+                            <w:rFonts w:ascii="Courier New" w:hAnsi="Courier New" w:cs="Courier New"/>
+                          </w:rPr>
+                          <w:t xml:space="preserve"> L2</w:t>
                         </w:r>
                       </w:p>
                       <w:p/>
@@ -3014,11 +4634,19 @@
                         </w:r>
                       </w:p>
                       <w:p>
+                        <w:proofErr w:type="gramStart"/>
                         <w:r>
                           <w:rPr>
                             <w:rFonts w:ascii="Courier New" w:hAnsi="Courier New" w:cs="Courier New"/>
                           </w:rPr>
-                          <w:t>default =&gt; L5 }</w:t>
+                          <w:t>default</w:t>
+                        </w:r>
+                        <w:proofErr w:type="gramEnd"/>
+                        <w:r>
+                          <w:rPr>
+                            <w:rFonts w:ascii="Courier New" w:hAnsi="Courier New" w:cs="Courier New"/>
+                          </w:rPr>
+                          <w:t xml:space="preserve"> =&gt; L5 }</w:t>
                         </w:r>
                       </w:p>
                     </w:txbxContent>
@@ -3100,7 +4728,20 @@
                             <w:rFonts w:ascii="Courier New" w:hAnsi="Courier New" w:cs="Courier New"/>
                           </w:rPr>
                           <w:tab/>
-                          <w:t>goto L7</w:t>
+                        </w:r>
+                        <w:proofErr w:type="spellStart"/>
+                        <w:r>
+                          <w:rPr>
+                            <w:rFonts w:ascii="Courier New" w:hAnsi="Courier New" w:cs="Courier New"/>
+                          </w:rPr>
+                          <w:t>goto</w:t>
+                        </w:r>
+                        <w:proofErr w:type="spellEnd"/>
+                        <w:r>
+                          <w:rPr>
+                            <w:rFonts w:ascii="Courier New" w:hAnsi="Courier New" w:cs="Courier New"/>
+                          </w:rPr>
+                          <w:t xml:space="preserve"> L7</w:t>
                         </w:r>
                       </w:p>
                     </w:txbxContent>
@@ -3141,7 +4782,20 @@
                             <w:rFonts w:ascii="Courier New" w:hAnsi="Courier New" w:cs="Courier New"/>
                           </w:rPr>
                           <w:tab/>
-                          <w:t>print("!")</w:t>
+                        </w:r>
+                        <w:proofErr w:type="gramStart"/>
+                        <w:r>
+                          <w:rPr>
+                            <w:rFonts w:ascii="Courier New" w:hAnsi="Courier New" w:cs="Courier New"/>
+                          </w:rPr>
+                          <w:t>print(</w:t>
+                        </w:r>
+                        <w:proofErr w:type="gramEnd"/>
+                        <w:r>
+                          <w:rPr>
+                            <w:rFonts w:ascii="Courier New" w:hAnsi="Courier New" w:cs="Courier New"/>
+                          </w:rPr>
+                          <w:t>"!")</w:t>
                         </w:r>
                       </w:p>
                     </w:txbxContent>
@@ -3229,11 +4883,21 @@
                           </w:tabs>
                           <w:spacing w:before="0" w:beforeAutospacing="0" w:after="0" w:afterAutospacing="0" w:line="276" w:lineRule="auto"/>
                         </w:pPr>
+                        <w:proofErr w:type="spellStart"/>
+                        <w:proofErr w:type="gramStart"/>
                         <w:r>
                           <w:rPr>
                             <w:rFonts w:ascii="Courier New" w:hAnsi="Courier New" w:cs="Courier New"/>
                           </w:rPr>
-                          <w:t>goto L1</w:t>
+                          <w:t>goto</w:t>
+                        </w:r>
+                        <w:proofErr w:type="spellEnd"/>
+                        <w:proofErr w:type="gramEnd"/>
+                        <w:r>
+                          <w:rPr>
+                            <w:rFonts w:ascii="Courier New" w:hAnsi="Courier New" w:cs="Courier New"/>
+                          </w:rPr>
+                          <w:t xml:space="preserve"> L1</w:t>
                         </w:r>
                       </w:p>
                     </w:txbxContent>
@@ -3575,8 +5239,13 @@
               <w:spacing w:line="100" w:lineRule="atLeast"/>
               <w:jc w:val="center"/>
             </w:pPr>
+            <w:proofErr w:type="spellStart"/>
             <w:r>
-              <w:t>b+c, b*b, b*d</w:t>
+              <w:t>b+c</w:t>
+            </w:r>
+            <w:proofErr w:type="spellEnd"/>
+            <w:r>
+              <w:t>, b*b, b*d</w:t>
             </w:r>
           </w:p>
         </w:tc>
@@ -3658,8 +5327,13 @@
               <w:spacing w:line="100" w:lineRule="atLeast"/>
               <w:jc w:val="center"/>
             </w:pPr>
+            <w:proofErr w:type="spellStart"/>
             <w:r>
-              <w:t>b+c, i+1</w:t>
+              <w:t>b+c</w:t>
+            </w:r>
+            <w:proofErr w:type="spellEnd"/>
+            <w:r>
+              <w:t>, i+1</w:t>
             </w:r>
           </w:p>
         </w:tc>
@@ -4144,8 +5818,13 @@
               <w:spacing w:line="100" w:lineRule="atLeast"/>
               <w:jc w:val="center"/>
             </w:pPr>
+            <w:proofErr w:type="spellStart"/>
             <w:r>
-              <w:t>b+c, b*b, b*d</w:t>
+              <w:t>b+c</w:t>
+            </w:r>
+            <w:proofErr w:type="spellEnd"/>
+            <w:r>
+              <w:t>, b*b, b*d</w:t>
             </w:r>
           </w:p>
         </w:tc>
@@ -4203,8 +5882,13 @@
               <w:spacing w:line="100" w:lineRule="atLeast"/>
               <w:jc w:val="center"/>
             </w:pPr>
+            <w:proofErr w:type="spellStart"/>
             <w:r>
-              <w:t>b+c, b*b, b*d</w:t>
+              <w:t>b+c</w:t>
+            </w:r>
+            <w:proofErr w:type="spellEnd"/>
+            <w:r>
+              <w:t>, b*b, b*d</w:t>
             </w:r>
           </w:p>
         </w:tc>
@@ -4230,8 +5914,13 @@
               <w:spacing w:line="100" w:lineRule="atLeast"/>
               <w:jc w:val="center"/>
             </w:pPr>
+            <w:proofErr w:type="spellStart"/>
             <w:r>
-              <w:t>b+c, b*b, b*d, i+1</w:t>
+              <w:t>b+c</w:t>
+            </w:r>
+            <w:proofErr w:type="spellEnd"/>
+            <w:r>
+              <w:t>, b*b, b*d, i+1</w:t>
             </w:r>
           </w:p>
         </w:tc>
@@ -4289,8 +5978,13 @@
               <w:spacing w:line="100" w:lineRule="atLeast"/>
               <w:jc w:val="center"/>
             </w:pPr>
+            <w:proofErr w:type="spellStart"/>
             <w:r>
-              <w:t>b+c, b*b, b*d, i+1</w:t>
+              <w:t>b+c</w:t>
+            </w:r>
+            <w:proofErr w:type="spellEnd"/>
+            <w:r>
+              <w:t>, b*b, b*d, i+1</w:t>
             </w:r>
           </w:p>
         </w:tc>
@@ -4316,8 +6010,13 @@
               <w:spacing w:line="100" w:lineRule="atLeast"/>
               <w:jc w:val="center"/>
             </w:pPr>
+            <w:proofErr w:type="spellStart"/>
             <w:r>
-              <w:t>b+c, b*b, b*d, i+1</w:t>
+              <w:t>b+c</w:t>
+            </w:r>
+            <w:proofErr w:type="spellEnd"/>
+            <w:r>
+              <w:t>, b*b, b*d, i+1</w:t>
             </w:r>
           </w:p>
         </w:tc>
@@ -4375,8 +6074,13 @@
               <w:spacing w:line="100" w:lineRule="atLeast"/>
               <w:jc w:val="center"/>
             </w:pPr>
+            <w:proofErr w:type="spellStart"/>
             <w:r>
-              <w:t>b+c, b*b, b*d, i+1</w:t>
+              <w:t>b+c</w:t>
+            </w:r>
+            <w:proofErr w:type="spellEnd"/>
+            <w:r>
+              <w:t>, b*b, b*d, i+1</w:t>
             </w:r>
           </w:p>
         </w:tc>
@@ -4402,8 +6106,13 @@
               <w:spacing w:line="100" w:lineRule="atLeast"/>
               <w:jc w:val="center"/>
             </w:pPr>
+            <w:proofErr w:type="spellStart"/>
             <w:r>
-              <w:t>b+c, b*b, i+1</w:t>
+              <w:t>b+c</w:t>
+            </w:r>
+            <w:proofErr w:type="spellEnd"/>
+            <w:r>
+              <w:t>, b*b, i+1</w:t>
             </w:r>
           </w:p>
         </w:tc>
@@ -4461,8 +6170,13 @@
               <w:spacing w:line="100" w:lineRule="atLeast"/>
               <w:jc w:val="center"/>
             </w:pPr>
+            <w:proofErr w:type="spellStart"/>
             <w:r>
-              <w:t>b+c, b*b, i+1</w:t>
+              <w:t>b+c</w:t>
+            </w:r>
+            <w:proofErr w:type="spellEnd"/>
+            <w:r>
+              <w:t>, b*b, i+1</w:t>
             </w:r>
           </w:p>
         </w:tc>
@@ -4488,8 +6202,13 @@
               <w:spacing w:line="100" w:lineRule="atLeast"/>
               <w:jc w:val="center"/>
             </w:pPr>
+            <w:proofErr w:type="spellStart"/>
             <w:r>
-              <w:t>b+c, b*b, i+1</w:t>
+              <w:t>b+c</w:t>
+            </w:r>
+            <w:proofErr w:type="spellEnd"/>
+            <w:r>
+              <w:t>, b*b, i+1</w:t>
             </w:r>
           </w:p>
         </w:tc>
@@ -4538,7 +6257,15 @@
         </w:rPr>
       </w:pPr>
       <w:r>
-        <w:t xml:space="preserve">Note: The following data flow pass is almost exactly the same as the liveness pass from Lecture </w:t>
+        <w:t xml:space="preserve">Note: The following data flow pass is almost exactly the same as the </w:t>
+      </w:r>
+      <w:proofErr w:type="spellStart"/>
+      <w:r>
+        <w:t>liveness</w:t>
+      </w:r>
+      <w:proofErr w:type="spellEnd"/>
+      <w:r>
+        <w:t xml:space="preserve"> pass from Lecture </w:t>
       </w:r>
       <w:r>
         <w:t>4, with the exception that the “</w:t>
@@ -4680,7 +6407,15 @@
         <w:t xml:space="preserve"> were</w:t>
       </w:r>
       <w:r>
-        <w:t xml:space="preserve"> a non-empty set (eg,</w:t>
+        <w:t xml:space="preserve"> a non-empty set (</w:t>
+      </w:r>
+      <w:proofErr w:type="spellStart"/>
+      <w:r>
+        <w:t>eg</w:t>
+      </w:r>
+      <w:proofErr w:type="spellEnd"/>
+      <w:r>
+        <w:t>,</w:t>
       </w:r>
       <w:r>
         <w:t xml:space="preserve"> if it consisted of</w:t>
@@ -4701,8 +6436,13 @@
         <w:t xml:space="preserve">of </w:t>
       </w:r>
       <w:r>
-        <w:t xml:space="preserve">that set. However, because </w:t>
-      </w:r>
+        <w:t xml:space="preserve">that set. However, </w:t>
+      </w:r>
+      <w:proofErr w:type="gramStart"/>
+      <w:r>
+        <w:t xml:space="preserve">because </w:t>
+      </w:r>
+      <w:proofErr w:type="gramEnd"/>
       <m:oMath>
         <m:r>
           <w:rPr>
@@ -5245,9 +6985,11 @@
       <w:r>
         <w:t xml:space="preserve">Meet Operator: </w:t>
       </w:r>
+      <w:proofErr w:type="gramStart"/>
       <w:r>
         <w:t xml:space="preserve">Union </w:t>
       </w:r>
+      <w:proofErr w:type="gramEnd"/>
       <m:oMath>
         <m:r>
           <w:rPr>
@@ -5334,7 +7076,15 @@
         </w:rPr>
       </w:pPr>
       <w:r>
-        <w:t>(cont’d on next page)</w:t>
+        <w:t>(</w:t>
+      </w:r>
+      <w:proofErr w:type="gramStart"/>
+      <w:r>
+        <w:t>cont’d</w:t>
+      </w:r>
+      <w:proofErr w:type="gramEnd"/>
+      <w:r>
+        <w:t xml:space="preserve"> on next page)</w:t>
       </w:r>
     </w:p>
     <w:p>
@@ -5511,7 +7261,15 @@
         <w:t>breadth-first manner.</w:t>
       </w:r>
       <w:r>
-        <w:t xml:space="preserve"> Since liveness of a variable depends </w:t>
+        <w:t xml:space="preserve"> Since </w:t>
+      </w:r>
+      <w:proofErr w:type="spellStart"/>
+      <w:r>
+        <w:t>liveness</w:t>
+      </w:r>
+      <w:proofErr w:type="spellEnd"/>
+      <w:r>
+        <w:t xml:space="preserve"> of a variable depends </w:t>
       </w:r>
       <w:r>
         <w:t>on the future blocks in a program, this back-to-front ordering ensures that the live set is complete for each block when it is considered.</w:t>
@@ -5579,8 +7337,13 @@
         <w:t xml:space="preserve"> for any</w:t>
       </w:r>
       <w:r>
-        <w:t xml:space="preserve"> block </w:t>
-      </w:r>
+        <w:t xml:space="preserve"> </w:t>
+      </w:r>
+      <w:proofErr w:type="gramStart"/>
+      <w:r>
+        <w:t xml:space="preserve">block </w:t>
+      </w:r>
+      <w:proofErr w:type="gramEnd"/>
       <m:oMath>
         <m:r>
           <w:rPr>
@@ -5624,6 +7387,7 @@
       <w:r>
         <w:t xml:space="preserve">. </w:t>
       </w:r>
+      <w:proofErr w:type="gramStart"/>
       <w:r>
         <w:t xml:space="preserve">Since the transfer function which updates </w:t>
       </w:r>
@@ -5650,7 +7414,11 @@
         </m:r>
       </m:oMath>
       <w:r>
-        <w:t xml:space="preserve"> will grow monotonically on each repetition of the pass. Thus, </w:t>
+        <w:t xml:space="preserve"> will grow monotonically on each repetition of the pass.</w:t>
+      </w:r>
+      <w:proofErr w:type="gramEnd"/>
+      <w:r>
+        <w:t xml:space="preserve"> Thus, </w:t>
       </w:r>
       <w:r>
         <w:t xml:space="preserve">convergence occurs when all </w:t>
@@ -6224,8 +7992,9 @@
         </w:rPr>
         <w:t>}</w:t>
       </w:r>
-    </w:p>
-    <w:p/>
+      <w:bookmarkStart w:id="0" w:name="_GoBack"/>
+      <w:bookmarkEnd w:id="0"/>
+    </w:p>
     <w:sectPr>
       <w:footerReference w:type="default" r:id="rId8"/>
       <w:pgSz w:w="12240" w:h="15840"/>
@@ -6285,7 +8054,7 @@
       <w:rPr>
         <w:noProof/>
       </w:rPr>
-      <w:t>1</w:t>
+      <w:t>6</w:t>
     </w:r>
     <w:r>
       <w:fldChar w:fldCharType="end"/>
@@ -6306,7 +8075,7 @@
       <w:rPr>
         <w:noProof/>
       </w:rPr>
-      <w:t>5</w:t>
+      <w:t>6</w:t>
     </w:r>
     <w:r>
       <w:fldChar w:fldCharType="end"/>
@@ -6324,9 +8093,21 @@
     <w:pPr>
       <w:pStyle w:val="Footer"/>
     </w:pPr>
+    <w:proofErr w:type="spellStart"/>
+    <w:proofErr w:type="gramStart"/>
     <w:r>
-      <w:t>bhumbers, psuresh</w:t>
+      <w:t>bhumbers</w:t>
     </w:r>
+    <w:proofErr w:type="spellEnd"/>
+    <w:proofErr w:type="gramEnd"/>
+    <w:r>
+      <w:t xml:space="preserve">, </w:t>
+    </w:r>
+    <w:proofErr w:type="spellStart"/>
+    <w:r>
+      <w:t>psuresh</w:t>
+    </w:r>
+    <w:proofErr w:type="spellEnd"/>
   </w:p>
   <w:p>
     <w:pPr>
@@ -6893,7 +8674,6 @@
   <w:style w:type="character" w:default="1" w:styleId="DefaultParagraphFont">
     <w:name w:val="Default Paragraph Font"/>
     <w:uiPriority w:val="1"/>
-    <w:semiHidden/>
     <w:unhideWhenUsed/>
   </w:style>
   <w:style w:type="table" w:default="1" w:styleId="TableNormal">
@@ -7077,6 +8857,17 @@
       <w:szCs w:val="24"/>
     </w:rPr>
   </w:style>
+  <w:style w:type="paragraph" w:customStyle="1" w:styleId="Body">
+    <w:name w:val="Body"/>
+    <w:rsid w:val="00F3762F"/>
+    <w:pPr>
+      <w:spacing w:after="0" w:line="240" w:lineRule="auto"/>
+    </w:pPr>
+    <w:rPr>
+      <w:rFonts w:ascii="Helvetica" w:eastAsia="Arial Unicode MS" w:hAnsi="Arial Unicode MS" w:cs="Arial Unicode MS"/>
+      <w:color w:val="000000"/>
+    </w:rPr>
+  </w:style>
 </w:styles>
 </file>
 
@@ -7273,7 +9064,6 @@
   <w:style w:type="character" w:default="1" w:styleId="DefaultParagraphFont">
     <w:name w:val="Default Paragraph Font"/>
     <w:uiPriority w:val="1"/>
-    <w:semiHidden/>
     <w:unhideWhenUsed/>
   </w:style>
   <w:style w:type="table" w:default="1" w:styleId="TableNormal">
@@ -7455,6 +9245,17 @@
       <w:color w:val="auto"/>
       <w:sz w:val="24"/>
       <w:szCs w:val="24"/>
+    </w:rPr>
+  </w:style>
+  <w:style w:type="paragraph" w:customStyle="1" w:styleId="Body">
+    <w:name w:val="Body"/>
+    <w:rsid w:val="00F3762F"/>
+    <w:pPr>
+      <w:spacing w:after="0" w:line="240" w:lineRule="auto"/>
+    </w:pPr>
+    <w:rPr>
+      <w:rFonts w:ascii="Helvetica" w:eastAsia="Arial Unicode MS" w:hAnsi="Arial Unicode MS" w:cs="Arial Unicode MS"/>
+      <w:color w:val="000000"/>
     </w:rPr>
   </w:style>
 </w:styles>

</xml_diff>